<commit_message>
typos and added deadlines to undergrad/MSc student expectations
</commit_message>
<xml_diff>
--- a/schumacher-lab-manual.docx
+++ b/schumacher-lab-manual.docx
@@ -1740,8 +1740,6 @@
         </w:rPr>
         <w:br w:type="page"/>
       </w:r>
-      <w:bookmarkStart w:id="1" w:name="_GoBack"/>
-      <w:bookmarkEnd w:id="1"/>
     </w:p>
     <w:p>
       <w:pPr>
@@ -1812,6 +1810,15 @@
           <w:szCs w:val="22"/>
         </w:rPr>
         <w:t xml:space="preserve"> in </w:t>
+      </w:r>
+      <w:r>
+        <w:rPr>
+          <w:rFonts w:ascii="Helvetica Neue" w:hAnsi="Helvetica Neue"/>
+          <w:color w:val="595959" w:themeColor="text1" w:themeTint="A6"/>
+          <w:sz w:val="22"/>
+          <w:szCs w:val="22"/>
+        </w:rPr>
+        <w:t xml:space="preserve">the </w:t>
       </w:r>
       <w:r>
         <w:rPr>
@@ -2414,7 +2421,7 @@
           <w:sz w:val="22"/>
           <w:szCs w:val="22"/>
         </w:rPr>
-        <w:t xml:space="preserve"> cite us!).</w:t>
+        <w:t xml:space="preserve"> cite us).</w:t>
       </w:r>
     </w:p>
     <w:p>
@@ -2447,7 +2454,7 @@
           <w:szCs w:val="22"/>
         </w:rPr>
       </w:pPr>
-      <w:bookmarkStart w:id="2" w:name="Expectations"/>
+      <w:bookmarkStart w:id="1" w:name="Expectations"/>
       <w:r>
         <w:rPr>
           <w:rFonts w:ascii="Helvetica Neue" w:hAnsi="Helvetica Neue"/>
@@ -2459,7 +2466,7 @@
         <w:t>Expectations and Responsibilities</w:t>
       </w:r>
     </w:p>
-    <w:bookmarkEnd w:id="2"/>
+    <w:bookmarkEnd w:id="1"/>
     <w:p>
       <w:pPr>
         <w:rPr>
@@ -2481,7 +2488,7 @@
           <w:u w:val="single"/>
         </w:rPr>
       </w:pPr>
-      <w:bookmarkStart w:id="3" w:name="Everyone"/>
+      <w:bookmarkStart w:id="2" w:name="Everyone"/>
       <w:r>
         <w:rPr>
           <w:rFonts w:ascii="Helvetica Neue" w:hAnsi="Helvetica Neue"/>
@@ -2492,7 +2499,7 @@
         </w:rPr>
         <w:t>Everyone</w:t>
       </w:r>
-      <w:bookmarkEnd w:id="3"/>
+      <w:bookmarkEnd w:id="2"/>
     </w:p>
     <w:p>
       <w:pPr>
@@ -2926,29 +2933,7 @@
           <w:szCs w:val="22"/>
           <w:lang w:val="en-GB"/>
         </w:rPr>
-        <w:t>. Help them out if they need help (even if you aren’t on the project</w:t>
-      </w:r>
-      <w:proofErr w:type="gramStart"/>
-      <w:r>
-        <w:rPr>
-          <w:rFonts w:ascii="Helvetica Neue" w:hAnsi="Helvetica Neue"/>
-          <w:color w:val="595959" w:themeColor="text1" w:themeTint="A6"/>
-          <w:sz w:val="22"/>
-          <w:szCs w:val="22"/>
-          <w:lang w:val="en-GB"/>
-        </w:rPr>
-        <w:t>), and</w:t>
-      </w:r>
-      <w:proofErr w:type="gramEnd"/>
-      <w:r>
-        <w:rPr>
-          <w:rFonts w:ascii="Helvetica Neue" w:hAnsi="Helvetica Neue"/>
-          <w:color w:val="595959" w:themeColor="text1" w:themeTint="A6"/>
-          <w:sz w:val="22"/>
-          <w:szCs w:val="22"/>
-          <w:lang w:val="en-GB"/>
-        </w:rPr>
-        <w:t xml:space="preserve"> let them vent when they need to. </w:t>
+        <w:t xml:space="preserve">. Help them out if they need help (even if you aren’t on the project) and let them vent when they need to. </w:t>
       </w:r>
       <w:r>
         <w:rPr>
@@ -3856,7 +3841,47 @@
           <w:szCs w:val="22"/>
           <w:lang w:val="en-GB"/>
         </w:rPr>
-        <w:t>, and be mindful of food small and eating noises affecting other working around you.</w:t>
+        <w:t>, and be mindful of food sm</w:t>
+      </w:r>
+      <w:r>
+        <w:rPr>
+          <w:rFonts w:ascii="Helvetica Neue" w:hAnsi="Helvetica Neue"/>
+          <w:color w:val="595959" w:themeColor="text1" w:themeTint="A6"/>
+          <w:sz w:val="22"/>
+          <w:szCs w:val="22"/>
+          <w:lang w:val="en-GB"/>
+        </w:rPr>
+        <w:t>e</w:t>
+      </w:r>
+      <w:r>
+        <w:rPr>
+          <w:rFonts w:ascii="Helvetica Neue" w:hAnsi="Helvetica Neue"/>
+          <w:color w:val="595959" w:themeColor="text1" w:themeTint="A6"/>
+          <w:sz w:val="22"/>
+          <w:szCs w:val="22"/>
+          <w:lang w:val="en-GB"/>
+        </w:rPr>
+        <w:t>ll and eating noises affecting other</w:t>
+      </w:r>
+      <w:r>
+        <w:rPr>
+          <w:rFonts w:ascii="Helvetica Neue" w:hAnsi="Helvetica Neue"/>
+          <w:color w:val="595959" w:themeColor="text1" w:themeTint="A6"/>
+          <w:sz w:val="22"/>
+          <w:szCs w:val="22"/>
+          <w:lang w:val="en-GB"/>
+        </w:rPr>
+        <w:t>s</w:t>
+      </w:r>
+      <w:r>
+        <w:rPr>
+          <w:rFonts w:ascii="Helvetica Neue" w:hAnsi="Helvetica Neue"/>
+          <w:color w:val="595959" w:themeColor="text1" w:themeTint="A6"/>
+          <w:sz w:val="22"/>
+          <w:szCs w:val="22"/>
+          <w:lang w:val="en-GB"/>
+        </w:rPr>
+        <w:t xml:space="preserve"> working around you.</w:t>
       </w:r>
     </w:p>
     <w:p>
@@ -3919,7 +3944,7 @@
           <w:u w:val="single"/>
         </w:rPr>
       </w:pPr>
-      <w:bookmarkStart w:id="4" w:name="PI"/>
+      <w:bookmarkStart w:id="3" w:name="PI"/>
       <w:r>
         <w:rPr>
           <w:rFonts w:ascii="Helvetica Neue" w:hAnsi="Helvetica Neue"/>
@@ -3931,7 +3956,7 @@
         <w:t>Principal Investigator</w:t>
       </w:r>
     </w:p>
-    <w:bookmarkEnd w:id="4"/>
+    <w:bookmarkEnd w:id="3"/>
     <w:p>
       <w:pPr>
         <w:pStyle w:val="ListParagraph"/>
@@ -3973,340 +3998,8 @@
             <w:sz w:val="22"/>
             <w:szCs w:val="22"/>
           </w:rPr>
-          <w:t>expectations above</w:t>
+          <w:t>expectatio</w:t>
         </w:r>
-      </w:hyperlink>
-      <w:r>
-        <w:rPr>
-          <w:rFonts w:ascii="Helvetica Neue" w:hAnsi="Helvetica Neue"/>
-          <w:color w:val="595959" w:themeColor="text1" w:themeTint="A6"/>
-          <w:sz w:val="22"/>
-          <w:szCs w:val="22"/>
-        </w:rPr>
-        <w:t xml:space="preserve">, </w:t>
-      </w:r>
-      <w:r>
-        <w:rPr>
-          <w:rFonts w:ascii="Helvetica Neue" w:hAnsi="Helvetica Neue"/>
-          <w:color w:val="595959" w:themeColor="text1" w:themeTint="A6"/>
-          <w:sz w:val="22"/>
-          <w:szCs w:val="22"/>
-        </w:rPr>
-        <w:t>and I promise to also…</w:t>
-      </w:r>
-    </w:p>
-    <w:p>
-      <w:pPr>
-        <w:pStyle w:val="ListParagraph"/>
-        <w:numPr>
-          <w:ilvl w:val="0"/>
-          <w:numId w:val="1"/>
-        </w:numPr>
-        <w:rPr>
-          <w:rFonts w:ascii="Helvetica Neue" w:hAnsi="Helvetica Neue"/>
-          <w:color w:val="595959" w:themeColor="text1" w:themeTint="A6"/>
-          <w:sz w:val="22"/>
-          <w:szCs w:val="22"/>
-          <w:lang w:val="en-GB"/>
-        </w:rPr>
-      </w:pPr>
-      <w:r>
-        <w:rPr>
-          <w:rFonts w:ascii="Helvetica Neue" w:hAnsi="Helvetica Neue"/>
-          <w:color w:val="595959" w:themeColor="text1" w:themeTint="A6"/>
-          <w:sz w:val="22"/>
-          <w:szCs w:val="22"/>
-          <w:lang w:val="en-GB"/>
-        </w:rPr>
-        <w:t>Support you (scientifically, emotionally, financially)</w:t>
-      </w:r>
-    </w:p>
-    <w:p>
-      <w:pPr>
-        <w:pStyle w:val="ListParagraph"/>
-        <w:numPr>
-          <w:ilvl w:val="0"/>
-          <w:numId w:val="1"/>
-        </w:numPr>
-        <w:rPr>
-          <w:rFonts w:ascii="Helvetica Neue" w:hAnsi="Helvetica Neue"/>
-          <w:color w:val="595959" w:themeColor="text1" w:themeTint="A6"/>
-          <w:sz w:val="22"/>
-          <w:szCs w:val="22"/>
-          <w:lang w:val="en-GB"/>
-        </w:rPr>
-      </w:pPr>
-      <w:r>
-        <w:rPr>
-          <w:rFonts w:ascii="Helvetica Neue" w:hAnsi="Helvetica Neue"/>
-          <w:color w:val="595959" w:themeColor="text1" w:themeTint="A6"/>
-          <w:sz w:val="22"/>
-          <w:szCs w:val="22"/>
-          <w:lang w:val="en-GB"/>
-        </w:rPr>
-        <w:t>Give you feedback on a timely basis, including feedback on project ideas, conference posters, talks, manuscripts, figures, grants</w:t>
-      </w:r>
-    </w:p>
-    <w:p>
-      <w:pPr>
-        <w:pStyle w:val="ListParagraph"/>
-        <w:numPr>
-          <w:ilvl w:val="0"/>
-          <w:numId w:val="1"/>
-        </w:numPr>
-        <w:rPr>
-          <w:rFonts w:ascii="Helvetica Neue" w:hAnsi="Helvetica Neue"/>
-          <w:color w:val="595959" w:themeColor="text1" w:themeTint="A6"/>
-          <w:sz w:val="22"/>
-          <w:szCs w:val="22"/>
-          <w:lang w:val="en-GB"/>
-        </w:rPr>
-      </w:pPr>
-      <w:r>
-        <w:rPr>
-          <w:rFonts w:ascii="Helvetica Neue" w:hAnsi="Helvetica Neue"/>
-          <w:color w:val="595959" w:themeColor="text1" w:themeTint="A6"/>
-          <w:sz w:val="22"/>
-          <w:szCs w:val="22"/>
-          <w:lang w:val="en-GB"/>
-        </w:rPr>
-        <w:t>Be available in person and via e-mail on a regular basis, including regular meetings to discuss your research (and anything else you’d like to discuss)</w:t>
-      </w:r>
-    </w:p>
-    <w:p>
-      <w:pPr>
-        <w:pStyle w:val="ListParagraph"/>
-        <w:numPr>
-          <w:ilvl w:val="0"/>
-          <w:numId w:val="1"/>
-        </w:numPr>
-        <w:rPr>
-          <w:rFonts w:ascii="Helvetica Neue" w:hAnsi="Helvetica Neue"/>
-          <w:color w:val="595959" w:themeColor="text1" w:themeTint="A6"/>
-          <w:sz w:val="22"/>
-          <w:szCs w:val="22"/>
-          <w:lang w:val="en-GB"/>
-        </w:rPr>
-      </w:pPr>
-      <w:r>
-        <w:rPr>
-          <w:rFonts w:ascii="Helvetica Neue" w:hAnsi="Helvetica Neue"/>
-          <w:color w:val="595959" w:themeColor="text1" w:themeTint="A6"/>
-          <w:sz w:val="22"/>
-          <w:szCs w:val="22"/>
-          <w:lang w:val="en-GB"/>
-        </w:rPr>
-        <w:t xml:space="preserve">Give my perspective on where the </w:t>
-      </w:r>
-      <w:r>
-        <w:rPr>
-          <w:rFonts w:ascii="Helvetica Neue" w:hAnsi="Helvetica Neue"/>
-          <w:color w:val="595959" w:themeColor="text1" w:themeTint="A6"/>
-          <w:sz w:val="22"/>
-          <w:szCs w:val="22"/>
-          <w:lang w:val="en-GB"/>
-        </w:rPr>
-        <w:t xml:space="preserve">group </w:t>
-      </w:r>
-      <w:r>
-        <w:rPr>
-          <w:rFonts w:ascii="Helvetica Neue" w:hAnsi="Helvetica Neue"/>
-          <w:color w:val="595959" w:themeColor="text1" w:themeTint="A6"/>
-          <w:sz w:val="22"/>
-          <w:szCs w:val="22"/>
-          <w:lang w:val="en-GB"/>
-        </w:rPr>
-        <w:t>is going, where the field is going, and tips about surviving and thriving in academia</w:t>
-      </w:r>
-    </w:p>
-    <w:p>
-      <w:pPr>
-        <w:pStyle w:val="ListParagraph"/>
-        <w:numPr>
-          <w:ilvl w:val="0"/>
-          <w:numId w:val="1"/>
-        </w:numPr>
-        <w:rPr>
-          <w:rFonts w:ascii="Helvetica Neue" w:hAnsi="Helvetica Neue"/>
-          <w:color w:val="595959" w:themeColor="text1" w:themeTint="A6"/>
-          <w:sz w:val="22"/>
-          <w:szCs w:val="22"/>
-          <w:lang w:val="en-GB"/>
-        </w:rPr>
-      </w:pPr>
-      <w:r>
-        <w:rPr>
-          <w:rFonts w:ascii="Helvetica Neue" w:hAnsi="Helvetica Neue"/>
-          <w:color w:val="595959" w:themeColor="text1" w:themeTint="A6"/>
-          <w:sz w:val="22"/>
-          <w:szCs w:val="22"/>
-          <w:lang w:val="en-GB"/>
-        </w:rPr>
-        <w:t>Support your career development by introducing you to other researchers in the field, promoting your work at talks, writing recommendation letters for you, and letting you attend conferences as often as finances</w:t>
-      </w:r>
-      <w:r>
-        <w:rPr>
-          <w:rFonts w:ascii="Helvetica Neue" w:hAnsi="Helvetica Neue"/>
-          <w:color w:val="595959" w:themeColor="text1" w:themeTint="A6"/>
-          <w:sz w:val="22"/>
-          <w:szCs w:val="22"/>
-          <w:lang w:val="en-GB"/>
-        </w:rPr>
-        <w:t xml:space="preserve"> and workloads</w:t>
-      </w:r>
-      <w:r>
-        <w:rPr>
-          <w:rFonts w:ascii="Helvetica Neue" w:hAnsi="Helvetica Neue"/>
-          <w:color w:val="595959" w:themeColor="text1" w:themeTint="A6"/>
-          <w:sz w:val="22"/>
-          <w:szCs w:val="22"/>
-          <w:lang w:val="en-GB"/>
-        </w:rPr>
-        <w:t xml:space="preserve"> permit</w:t>
-      </w:r>
-    </w:p>
-    <w:p>
-      <w:pPr>
-        <w:pStyle w:val="ListParagraph"/>
-        <w:numPr>
-          <w:ilvl w:val="0"/>
-          <w:numId w:val="1"/>
-        </w:numPr>
-        <w:rPr>
-          <w:rFonts w:ascii="Helvetica Neue" w:hAnsi="Helvetica Neue"/>
-          <w:color w:val="595959" w:themeColor="text1" w:themeTint="A6"/>
-          <w:sz w:val="22"/>
-          <w:szCs w:val="22"/>
-          <w:lang w:val="en-GB"/>
-        </w:rPr>
-      </w:pPr>
-      <w:r>
-        <w:rPr>
-          <w:rFonts w:ascii="Helvetica Neue" w:hAnsi="Helvetica Neue"/>
-          <w:color w:val="595959" w:themeColor="text1" w:themeTint="A6"/>
-          <w:sz w:val="22"/>
-          <w:szCs w:val="22"/>
-          <w:lang w:val="en-GB"/>
-        </w:rPr>
-        <w:t>Help you prepare for the next step of your career, whether it’s a post-doc, a faculty job, or a job outside of academia</w:t>
-      </w:r>
-    </w:p>
-    <w:p>
-      <w:pPr>
-        <w:pStyle w:val="ListParagraph"/>
-        <w:numPr>
-          <w:ilvl w:val="0"/>
-          <w:numId w:val="1"/>
-        </w:numPr>
-        <w:rPr>
-          <w:rFonts w:ascii="Helvetica Neue" w:hAnsi="Helvetica Neue"/>
-          <w:color w:val="595959" w:themeColor="text1" w:themeTint="A6"/>
-          <w:sz w:val="22"/>
-          <w:szCs w:val="22"/>
-          <w:lang w:val="en-GB"/>
-        </w:rPr>
-      </w:pPr>
-      <w:r>
-        <w:rPr>
-          <w:rFonts w:ascii="Helvetica Neue" w:hAnsi="Helvetica Neue"/>
-          <w:color w:val="595959" w:themeColor="text1" w:themeTint="A6"/>
-          <w:sz w:val="22"/>
-          <w:szCs w:val="22"/>
-          <w:lang w:val="en-GB"/>
-        </w:rPr>
-        <w:t>Care for your emotional and physical well-being, and prioritize that above all else</w:t>
-      </w:r>
-    </w:p>
-    <w:p>
-      <w:pPr>
-        <w:pStyle w:val="ListParagraph"/>
-        <w:ind w:left="360"/>
-        <w:rPr>
-          <w:rFonts w:ascii="Helvetica Neue" w:hAnsi="Helvetica Neue"/>
-          <w:color w:val="595959" w:themeColor="text1" w:themeTint="A6"/>
-          <w:sz w:val="22"/>
-          <w:szCs w:val="22"/>
-          <w:lang w:val="en-GB"/>
-        </w:rPr>
-      </w:pPr>
-    </w:p>
-    <w:p>
-      <w:pPr>
-        <w:pStyle w:val="ListParagraph"/>
-        <w:ind w:left="360"/>
-        <w:rPr>
-          <w:rFonts w:ascii="Helvetica Neue" w:hAnsi="Helvetica Neue"/>
-          <w:color w:val="595959" w:themeColor="text1" w:themeTint="A6"/>
-          <w:sz w:val="22"/>
-          <w:szCs w:val="22"/>
-          <w:lang w:val="en-GB"/>
-        </w:rPr>
-      </w:pPr>
-    </w:p>
-    <w:p>
-      <w:pPr>
-        <w:rPr>
-          <w:rFonts w:ascii="Helvetica Neue" w:hAnsi="Helvetica Neue"/>
-          <w:color w:val="000000" w:themeColor="text1"/>
-          <w:sz w:val="22"/>
-          <w:szCs w:val="22"/>
-          <w:u w:val="single"/>
-        </w:rPr>
-      </w:pPr>
-      <w:bookmarkStart w:id="5" w:name="Postdocs"/>
-      <w:r>
-        <w:rPr>
-          <w:rFonts w:ascii="Helvetica Neue" w:hAnsi="Helvetica Neue"/>
-          <w:color w:val="000000" w:themeColor="text1"/>
-          <w:sz w:val="22"/>
-          <w:szCs w:val="22"/>
-          <w:u w:val="single"/>
-        </w:rPr>
-        <w:t>Post-D</w:t>
-      </w:r>
-      <w:r>
-        <w:rPr>
-          <w:rFonts w:ascii="Helvetica Neue" w:hAnsi="Helvetica Neue"/>
-          <w:color w:val="000000" w:themeColor="text1"/>
-          <w:sz w:val="22"/>
-          <w:szCs w:val="22"/>
-          <w:u w:val="single"/>
-        </w:rPr>
-        <w:t>ocs</w:t>
-      </w:r>
-      <w:bookmarkEnd w:id="5"/>
-    </w:p>
-    <w:p>
-      <w:pPr>
-        <w:rPr>
-          <w:rFonts w:ascii="Helvetica Neue" w:hAnsi="Helvetica Neue"/>
-          <w:color w:val="595959" w:themeColor="text1" w:themeTint="A6"/>
-          <w:sz w:val="22"/>
-          <w:szCs w:val="22"/>
-          <w:u w:val="single"/>
-        </w:rPr>
-      </w:pPr>
-    </w:p>
-    <w:p>
-      <w:pPr>
-        <w:rPr>
-          <w:rFonts w:ascii="Helvetica Neue" w:hAnsi="Helvetica Neue"/>
-          <w:color w:val="595959" w:themeColor="text1" w:themeTint="A6"/>
-          <w:sz w:val="22"/>
-          <w:szCs w:val="22"/>
-        </w:rPr>
-      </w:pPr>
-      <w:r>
-        <w:rPr>
-          <w:rFonts w:ascii="Helvetica Neue" w:hAnsi="Helvetica Neue"/>
-          <w:color w:val="595959" w:themeColor="text1" w:themeTint="A6"/>
-          <w:sz w:val="22"/>
-          <w:szCs w:val="22"/>
-        </w:rPr>
-        <w:t xml:space="preserve">All of the </w:t>
-      </w:r>
-      <w:hyperlink w:anchor="Everyone" w:history="1">
-        <w:proofErr w:type="spellStart"/>
         <w:r>
           <w:rPr>
             <w:rStyle w:val="Hyperlink"/>
@@ -4315,637 +4008,8 @@
             <w:sz w:val="22"/>
             <w:szCs w:val="22"/>
           </w:rPr>
-          <w:t>e</w:t>
+          <w:t>n</w:t>
         </w:r>
-      </w:hyperlink>
-      <w:r>
-        <w:rPr>
-          <w:rStyle w:val="Hyperlink"/>
-          <w:rFonts w:ascii="Helvetica Neue" w:hAnsi="Helvetica Neue"/>
-          <w:color w:val="00B0F0"/>
-          <w:sz w:val="22"/>
-          <w:szCs w:val="22"/>
-        </w:rPr>
-        <w:t>xpectiations</w:t>
-      </w:r>
-      <w:proofErr w:type="spellEnd"/>
-      <w:r>
-        <w:rPr>
-          <w:rStyle w:val="Hyperlink"/>
-          <w:rFonts w:ascii="Helvetica Neue" w:hAnsi="Helvetica Neue"/>
-          <w:color w:val="00B0F0"/>
-          <w:sz w:val="22"/>
-          <w:szCs w:val="22"/>
-        </w:rPr>
-        <w:t xml:space="preserve"> for everyone</w:t>
-      </w:r>
-      <w:r>
-        <w:rPr>
-          <w:rFonts w:ascii="Helvetica Neue" w:hAnsi="Helvetica Neue"/>
-          <w:color w:val="595959" w:themeColor="text1" w:themeTint="A6"/>
-          <w:sz w:val="22"/>
-          <w:szCs w:val="22"/>
-        </w:rPr>
-        <w:t>, and you will also be expected to…</w:t>
-      </w:r>
-    </w:p>
-    <w:p>
-      <w:pPr>
-        <w:pStyle w:val="ListParagraph"/>
-        <w:numPr>
-          <w:ilvl w:val="0"/>
-          <w:numId w:val="1"/>
-        </w:numPr>
-        <w:rPr>
-          <w:rFonts w:ascii="Helvetica Neue" w:hAnsi="Helvetica Neue"/>
-          <w:color w:val="595959" w:themeColor="text1" w:themeTint="A6"/>
-          <w:sz w:val="22"/>
-          <w:szCs w:val="22"/>
-          <w:lang w:val="en-GB"/>
-        </w:rPr>
-      </w:pPr>
-      <w:r>
-        <w:rPr>
-          <w:rFonts w:ascii="Helvetica Neue" w:hAnsi="Helvetica Neue"/>
-          <w:color w:val="595959" w:themeColor="text1" w:themeTint="A6"/>
-          <w:sz w:val="22"/>
-          <w:szCs w:val="22"/>
-          <w:lang w:val="en-GB"/>
-        </w:rPr>
-        <w:t>Work on and develop your own research project (developed with Linus’s help</w:t>
-      </w:r>
-      <w:r>
-        <w:rPr>
-          <w:rFonts w:ascii="Helvetica Neue" w:hAnsi="Helvetica Neue"/>
-          <w:color w:val="595959" w:themeColor="text1" w:themeTint="A6"/>
-          <w:sz w:val="22"/>
-          <w:szCs w:val="22"/>
-          <w:lang w:val="en-GB"/>
-        </w:rPr>
-        <w:t>, who will help shape the project but expect you to be the driving force behind your project and to make creative, original contributions</w:t>
-      </w:r>
-      <w:r>
-        <w:rPr>
-          <w:rFonts w:ascii="Helvetica Neue" w:hAnsi="Helvetica Neue"/>
-          <w:color w:val="595959" w:themeColor="text1" w:themeTint="A6"/>
-          <w:sz w:val="22"/>
-          <w:szCs w:val="22"/>
-          <w:lang w:val="en-GB"/>
-        </w:rPr>
-        <w:t xml:space="preserve">. Ideally postdocs (will develop to) work more like colleagues </w:t>
-      </w:r>
-      <w:r>
-        <w:rPr>
-          <w:rFonts w:ascii="Helvetica Neue" w:hAnsi="Helvetica Neue"/>
-          <w:i/>
-          <w:iCs/>
-          <w:color w:val="595959" w:themeColor="text1" w:themeTint="A6"/>
-          <w:sz w:val="22"/>
-          <w:szCs w:val="22"/>
-          <w:lang w:val="en-GB"/>
-        </w:rPr>
-        <w:t>with</w:t>
-      </w:r>
-      <w:r>
-        <w:rPr>
-          <w:rFonts w:ascii="Helvetica Neue" w:hAnsi="Helvetica Neue"/>
-          <w:color w:val="595959" w:themeColor="text1" w:themeTint="A6"/>
-          <w:sz w:val="22"/>
-          <w:szCs w:val="22"/>
-          <w:lang w:val="en-GB"/>
-        </w:rPr>
-        <w:t xml:space="preserve"> the PI.</w:t>
-      </w:r>
-    </w:p>
-    <w:p>
-      <w:pPr>
-        <w:pStyle w:val="ListParagraph"/>
-        <w:numPr>
-          <w:ilvl w:val="0"/>
-          <w:numId w:val="1"/>
-        </w:numPr>
-        <w:rPr>
-          <w:rFonts w:ascii="Helvetica Neue" w:hAnsi="Helvetica Neue"/>
-          <w:color w:val="595959" w:themeColor="text1" w:themeTint="A6"/>
-          <w:sz w:val="22"/>
-          <w:szCs w:val="22"/>
-          <w:lang w:val="en-GB"/>
-        </w:rPr>
-      </w:pPr>
-      <w:r>
-        <w:rPr>
-          <w:rFonts w:ascii="Helvetica Neue" w:hAnsi="Helvetica Neue"/>
-          <w:color w:val="595959" w:themeColor="text1" w:themeTint="A6"/>
-          <w:sz w:val="22"/>
-          <w:szCs w:val="22"/>
-          <w:lang w:val="en-GB"/>
-        </w:rPr>
-        <w:t>You can spend up to around 10% of your working time on projects not directly related to the group, e.g. finishing old publications or starting new projects</w:t>
-      </w:r>
-    </w:p>
-    <w:p>
-      <w:pPr>
-        <w:pStyle w:val="ListParagraph"/>
-        <w:numPr>
-          <w:ilvl w:val="0"/>
-          <w:numId w:val="1"/>
-        </w:numPr>
-        <w:rPr>
-          <w:rFonts w:ascii="Helvetica Neue" w:hAnsi="Helvetica Neue"/>
-          <w:color w:val="595959" w:themeColor="text1" w:themeTint="A6"/>
-          <w:sz w:val="22"/>
-          <w:szCs w:val="22"/>
-          <w:lang w:val="en-GB"/>
-        </w:rPr>
-      </w:pPr>
-      <w:r>
-        <w:rPr>
-          <w:rFonts w:ascii="Helvetica Neue" w:hAnsi="Helvetica Neue"/>
-          <w:color w:val="595959" w:themeColor="text1" w:themeTint="A6"/>
-          <w:sz w:val="22"/>
-          <w:szCs w:val="22"/>
-          <w:lang w:val="en-GB"/>
-        </w:rPr>
-        <w:t xml:space="preserve">Help train and mentor students in the </w:t>
-      </w:r>
-      <w:r>
-        <w:rPr>
-          <w:rFonts w:ascii="Helvetica Neue" w:hAnsi="Helvetica Neue"/>
-          <w:color w:val="595959" w:themeColor="text1" w:themeTint="A6"/>
-          <w:sz w:val="22"/>
-          <w:szCs w:val="22"/>
-          <w:lang w:val="en-GB"/>
-        </w:rPr>
-        <w:t xml:space="preserve">group </w:t>
-      </w:r>
-      <w:r>
-        <w:rPr>
-          <w:rFonts w:ascii="Helvetica Neue" w:hAnsi="Helvetica Neue"/>
-          <w:color w:val="595959" w:themeColor="text1" w:themeTint="A6"/>
-          <w:sz w:val="22"/>
-          <w:szCs w:val="22"/>
-          <w:lang w:val="en-GB"/>
-        </w:rPr>
-        <w:t>(both undergraduate and graduate) when they need it</w:t>
-      </w:r>
-      <w:r>
-        <w:rPr>
-          <w:rFonts w:ascii="Helvetica Neue" w:hAnsi="Helvetica Neue"/>
-          <w:color w:val="595959" w:themeColor="text1" w:themeTint="A6"/>
-          <w:sz w:val="22"/>
-          <w:szCs w:val="22"/>
-          <w:lang w:val="en-GB"/>
-        </w:rPr>
-        <w:t xml:space="preserve"> – either because they ask, or because I ask you to</w:t>
-      </w:r>
-    </w:p>
-    <w:p>
-      <w:pPr>
-        <w:pStyle w:val="ListParagraph"/>
-        <w:numPr>
-          <w:ilvl w:val="0"/>
-          <w:numId w:val="1"/>
-        </w:numPr>
-        <w:rPr>
-          <w:rFonts w:ascii="Helvetica Neue" w:hAnsi="Helvetica Neue"/>
-          <w:color w:val="595959" w:themeColor="text1" w:themeTint="A6"/>
-          <w:sz w:val="22"/>
-          <w:szCs w:val="22"/>
-          <w:lang w:val="en-GB"/>
-        </w:rPr>
-      </w:pPr>
-      <w:r>
-        <w:rPr>
-          <w:rFonts w:ascii="Helvetica Neue" w:hAnsi="Helvetica Neue"/>
-          <w:color w:val="595959" w:themeColor="text1" w:themeTint="A6"/>
-          <w:sz w:val="22"/>
-          <w:szCs w:val="22"/>
-          <w:lang w:val="en-GB"/>
-        </w:rPr>
-        <w:t>Present your work at departmental events, at other labs (if invited), and at conferences</w:t>
-      </w:r>
-    </w:p>
-    <w:p>
-      <w:pPr>
-        <w:pStyle w:val="ListParagraph"/>
-        <w:numPr>
-          <w:ilvl w:val="0"/>
-          <w:numId w:val="1"/>
-        </w:numPr>
-        <w:rPr>
-          <w:rFonts w:ascii="Helvetica Neue" w:hAnsi="Helvetica Neue"/>
-          <w:color w:val="595959" w:themeColor="text1" w:themeTint="A6"/>
-          <w:sz w:val="22"/>
-          <w:szCs w:val="22"/>
-          <w:lang w:val="en-GB"/>
-        </w:rPr>
-      </w:pPr>
-      <w:r>
-        <w:rPr>
-          <w:rFonts w:ascii="Helvetica Neue" w:hAnsi="Helvetica Neue"/>
-          <w:color w:val="595959" w:themeColor="text1" w:themeTint="A6"/>
-          <w:sz w:val="22"/>
-          <w:szCs w:val="22"/>
-          <w:lang w:val="en-GB"/>
-        </w:rPr>
-        <w:t xml:space="preserve">Apply for </w:t>
-      </w:r>
-      <w:r>
-        <w:rPr>
-          <w:rFonts w:ascii="Helvetica Neue" w:hAnsi="Helvetica Neue"/>
-          <w:color w:val="595959" w:themeColor="text1" w:themeTint="A6"/>
-          <w:sz w:val="22"/>
-          <w:szCs w:val="22"/>
-          <w:lang w:val="en-GB"/>
-        </w:rPr>
-        <w:t xml:space="preserve">grants or </w:t>
-      </w:r>
-      <w:r>
-        <w:rPr>
-          <w:rFonts w:ascii="Helvetica Neue" w:hAnsi="Helvetica Neue"/>
-          <w:color w:val="595959" w:themeColor="text1" w:themeTint="A6"/>
-          <w:sz w:val="22"/>
-          <w:szCs w:val="22"/>
-          <w:lang w:val="en-GB"/>
-        </w:rPr>
-        <w:t xml:space="preserve">fellowships if and when </w:t>
-      </w:r>
-      <w:proofErr w:type="gramStart"/>
-      <w:r>
-        <w:rPr>
-          <w:rFonts w:ascii="Helvetica Neue" w:hAnsi="Helvetica Neue"/>
-          <w:color w:val="595959" w:themeColor="text1" w:themeTint="A6"/>
-          <w:sz w:val="22"/>
-          <w:szCs w:val="22"/>
-          <w:lang w:val="en-GB"/>
-        </w:rPr>
-        <w:t>appropriate</w:t>
-      </w:r>
-      <w:r>
-        <w:rPr>
-          <w:rFonts w:ascii="Helvetica Neue" w:hAnsi="Helvetica Neue"/>
-          <w:color w:val="595959" w:themeColor="text1" w:themeTint="A6"/>
-          <w:sz w:val="22"/>
-          <w:szCs w:val="22"/>
-          <w:lang w:val="en-GB"/>
-        </w:rPr>
-        <w:t>, and</w:t>
-      </w:r>
-      <w:proofErr w:type="gramEnd"/>
-      <w:r>
-        <w:rPr>
-          <w:rFonts w:ascii="Helvetica Neue" w:hAnsi="Helvetica Neue"/>
-          <w:color w:val="595959" w:themeColor="text1" w:themeTint="A6"/>
-          <w:sz w:val="22"/>
-          <w:szCs w:val="22"/>
-          <w:lang w:val="en-GB"/>
-        </w:rPr>
-        <w:t xml:space="preserve"> help with grant applications if I ask you to</w:t>
-      </w:r>
-      <w:r>
-        <w:rPr>
-          <w:rFonts w:ascii="Helvetica Neue" w:hAnsi="Helvetica Neue"/>
-          <w:color w:val="595959" w:themeColor="text1" w:themeTint="A6"/>
-          <w:sz w:val="22"/>
-          <w:szCs w:val="22"/>
-          <w:lang w:val="en-GB"/>
-        </w:rPr>
-        <w:t xml:space="preserve">. </w:t>
-      </w:r>
-      <w:r>
-        <w:rPr>
-          <w:rFonts w:ascii="Helvetica Neue" w:hAnsi="Helvetica Neue"/>
-          <w:color w:val="595959" w:themeColor="text1" w:themeTint="A6"/>
-          <w:sz w:val="22"/>
-          <w:szCs w:val="22"/>
-          <w:lang w:val="en-GB"/>
-        </w:rPr>
-        <w:t>I</w:t>
-      </w:r>
-      <w:r>
-        <w:rPr>
-          <w:rFonts w:ascii="Helvetica Neue" w:hAnsi="Helvetica Neue"/>
-          <w:color w:val="595959" w:themeColor="text1" w:themeTint="A6"/>
-          <w:sz w:val="22"/>
-          <w:szCs w:val="22"/>
-          <w:lang w:val="en-GB"/>
-        </w:rPr>
-        <w:t xml:space="preserve">t’s in your best interest to get experience writing grants – and if you get them, you’ll be helping out the </w:t>
-      </w:r>
-      <w:r>
-        <w:rPr>
-          <w:rFonts w:ascii="Helvetica Neue" w:hAnsi="Helvetica Neue"/>
-          <w:color w:val="595959" w:themeColor="text1" w:themeTint="A6"/>
-          <w:sz w:val="22"/>
-          <w:szCs w:val="22"/>
-          <w:lang w:val="en-GB"/>
-        </w:rPr>
-        <w:t xml:space="preserve">team </w:t>
-      </w:r>
-      <w:r>
-        <w:rPr>
-          <w:rFonts w:ascii="Helvetica Neue" w:hAnsi="Helvetica Neue"/>
-          <w:color w:val="595959" w:themeColor="text1" w:themeTint="A6"/>
-          <w:sz w:val="22"/>
-          <w:szCs w:val="22"/>
-          <w:lang w:val="en-GB"/>
-        </w:rPr>
-        <w:t>as well as yourself (because you’ll free up funds previously allocated to you)</w:t>
-      </w:r>
-    </w:p>
-    <w:p>
-      <w:pPr>
-        <w:pStyle w:val="ListParagraph"/>
-        <w:numPr>
-          <w:ilvl w:val="0"/>
-          <w:numId w:val="1"/>
-        </w:numPr>
-        <w:rPr>
-          <w:rFonts w:ascii="Helvetica Neue" w:hAnsi="Helvetica Neue"/>
-          <w:color w:val="595959" w:themeColor="text1" w:themeTint="A6"/>
-          <w:sz w:val="22"/>
-          <w:szCs w:val="22"/>
-          <w:lang w:val="en-GB"/>
-        </w:rPr>
-      </w:pPr>
-      <w:r>
-        <w:rPr>
-          <w:rFonts w:ascii="Helvetica Neue" w:hAnsi="Helvetica Neue"/>
-          <w:color w:val="595959" w:themeColor="text1" w:themeTint="A6"/>
-          <w:sz w:val="22"/>
-          <w:szCs w:val="22"/>
-          <w:lang w:val="en-GB"/>
-        </w:rPr>
-        <w:t>Apply for jobs (academic or otherwise) when you’re ready, but no later than the beginning of your 4</w:t>
-      </w:r>
-      <w:r>
-        <w:rPr>
-          <w:rFonts w:ascii="Helvetica Neue" w:hAnsi="Helvetica Neue"/>
-          <w:color w:val="595959" w:themeColor="text1" w:themeTint="A6"/>
-          <w:sz w:val="22"/>
-          <w:szCs w:val="22"/>
-          <w:vertAlign w:val="superscript"/>
-          <w:lang w:val="en-GB"/>
-        </w:rPr>
-        <w:t>th</w:t>
-      </w:r>
-      <w:r>
-        <w:rPr>
-          <w:rFonts w:ascii="Helvetica Neue" w:hAnsi="Helvetica Neue"/>
-          <w:color w:val="595959" w:themeColor="text1" w:themeTint="A6"/>
-          <w:sz w:val="22"/>
-          <w:szCs w:val="22"/>
-          <w:lang w:val="en-GB"/>
-        </w:rPr>
-        <w:t xml:space="preserve"> year of post-doc</w:t>
-      </w:r>
-      <w:r>
-        <w:rPr>
-          <w:rFonts w:ascii="Helvetica Neue" w:hAnsi="Helvetica Neue"/>
-          <w:color w:val="595959" w:themeColor="text1" w:themeTint="A6"/>
-          <w:sz w:val="22"/>
-          <w:szCs w:val="22"/>
-          <w:lang w:val="en-GB"/>
-        </w:rPr>
-        <w:t xml:space="preserve">. </w:t>
-      </w:r>
-      <w:r>
-        <w:rPr>
-          <w:rFonts w:ascii="Helvetica Neue" w:hAnsi="Helvetica Neue"/>
-          <w:color w:val="595959" w:themeColor="text1" w:themeTint="A6"/>
-          <w:sz w:val="22"/>
-          <w:szCs w:val="22"/>
-          <w:lang w:val="en-GB"/>
-        </w:rPr>
-        <w:t xml:space="preserve">If you think you’d like to leave academia, that’s completely </w:t>
-      </w:r>
-      <w:r>
-        <w:rPr>
-          <w:rFonts w:ascii="Helvetica Neue" w:hAnsi="Helvetica Neue"/>
-          <w:color w:val="595959" w:themeColor="text1" w:themeTint="A6"/>
-          <w:sz w:val="22"/>
-          <w:szCs w:val="22"/>
-          <w:lang w:val="en-GB"/>
-        </w:rPr>
-        <w:t>fine</w:t>
-      </w:r>
-      <w:r>
-        <w:rPr>
-          <w:rFonts w:ascii="Helvetica Neue" w:hAnsi="Helvetica Neue"/>
-          <w:color w:val="595959" w:themeColor="text1" w:themeTint="A6"/>
-          <w:sz w:val="22"/>
-          <w:szCs w:val="22"/>
-          <w:lang w:val="en-GB"/>
-        </w:rPr>
-        <w:t xml:space="preserve"> – but you should still treat your post-doc seriously, and talk to me about how to best train for a job outside academia</w:t>
-      </w:r>
-    </w:p>
-    <w:p>
-      <w:pPr>
-        <w:pStyle w:val="ListParagraph"/>
-        <w:numPr>
-          <w:ilvl w:val="0"/>
-          <w:numId w:val="1"/>
-        </w:numPr>
-        <w:rPr>
-          <w:rFonts w:ascii="Helvetica Neue" w:hAnsi="Helvetica Neue"/>
-          <w:color w:val="595959" w:themeColor="text1" w:themeTint="A6"/>
-          <w:sz w:val="22"/>
-          <w:szCs w:val="22"/>
-          <w:lang w:val="en-GB"/>
-        </w:rPr>
-      </w:pPr>
-      <w:r>
-        <w:rPr>
-          <w:rFonts w:ascii="Helvetica Neue" w:hAnsi="Helvetica Neue"/>
-          <w:color w:val="595959" w:themeColor="text1" w:themeTint="A6"/>
-          <w:sz w:val="22"/>
-          <w:szCs w:val="22"/>
-          <w:lang w:val="en-GB"/>
-        </w:rPr>
-        <w:t>C</w:t>
-      </w:r>
-      <w:r>
-        <w:rPr>
-          <w:rFonts w:ascii="Helvetica Neue" w:hAnsi="Helvetica Neue"/>
-          <w:color w:val="595959" w:themeColor="text1" w:themeTint="A6"/>
-          <w:sz w:val="22"/>
-          <w:szCs w:val="22"/>
-          <w:lang w:val="en-GB"/>
-        </w:rPr>
-        <w:t>hallenge me (</w:t>
-      </w:r>
-      <w:r>
-        <w:rPr>
-          <w:rFonts w:ascii="Helvetica Neue" w:hAnsi="Helvetica Neue"/>
-          <w:color w:val="595959" w:themeColor="text1" w:themeTint="A6"/>
-          <w:sz w:val="22"/>
-          <w:szCs w:val="22"/>
-          <w:lang w:val="en-GB"/>
-        </w:rPr>
-        <w:t>Linus</w:t>
-      </w:r>
-      <w:r>
-        <w:rPr>
-          <w:rFonts w:ascii="Helvetica Neue" w:hAnsi="Helvetica Neue"/>
-          <w:color w:val="595959" w:themeColor="text1" w:themeTint="A6"/>
-          <w:sz w:val="22"/>
-          <w:szCs w:val="22"/>
-          <w:lang w:val="en-GB"/>
-        </w:rPr>
-        <w:t>)</w:t>
-      </w:r>
-      <w:r>
-        <w:rPr>
-          <w:rFonts w:ascii="Helvetica Neue" w:hAnsi="Helvetica Neue"/>
-          <w:color w:val="595959" w:themeColor="text1" w:themeTint="A6"/>
-          <w:sz w:val="22"/>
-          <w:szCs w:val="22"/>
-          <w:lang w:val="en-GB"/>
-        </w:rPr>
-        <w:t xml:space="preserve"> when I’m wrong or when your opinion is different, and treat the rest of the </w:t>
-      </w:r>
-      <w:r>
-        <w:rPr>
-          <w:rFonts w:ascii="Helvetica Neue" w:hAnsi="Helvetica Neue"/>
-          <w:color w:val="595959" w:themeColor="text1" w:themeTint="A6"/>
-          <w:sz w:val="22"/>
-          <w:szCs w:val="22"/>
-          <w:lang w:val="en-GB"/>
-        </w:rPr>
-        <w:t xml:space="preserve">group </w:t>
-      </w:r>
-      <w:r>
-        <w:rPr>
-          <w:rFonts w:ascii="Helvetica Neue" w:hAnsi="Helvetica Neue"/>
-          <w:color w:val="595959" w:themeColor="text1" w:themeTint="A6"/>
-          <w:sz w:val="22"/>
-          <w:szCs w:val="22"/>
-          <w:lang w:val="en-GB"/>
-        </w:rPr>
-        <w:t>to your unique expertise</w:t>
-      </w:r>
-      <w:r>
-        <w:rPr>
-          <w:rFonts w:ascii="Helvetica Neue" w:hAnsi="Helvetica Neue"/>
-          <w:color w:val="595959" w:themeColor="text1" w:themeTint="A6"/>
-          <w:sz w:val="22"/>
-          <w:szCs w:val="22"/>
-          <w:lang w:val="en-GB"/>
-        </w:rPr>
-        <w:t xml:space="preserve"> </w:t>
-      </w:r>
-    </w:p>
-    <w:p>
-      <w:pPr>
-        <w:pStyle w:val="ListParagraph"/>
-        <w:ind w:left="360"/>
-        <w:rPr>
-          <w:rFonts w:ascii="Helvetica Neue" w:hAnsi="Helvetica Neue"/>
-          <w:color w:val="595959" w:themeColor="text1" w:themeTint="A6"/>
-          <w:sz w:val="22"/>
-          <w:szCs w:val="22"/>
-          <w:u w:val="single"/>
-          <w:lang w:val="en-GB"/>
-        </w:rPr>
-      </w:pPr>
-    </w:p>
-    <w:p>
-      <w:pPr>
-        <w:pStyle w:val="ListParagraph"/>
-        <w:ind w:left="360"/>
-        <w:rPr>
-          <w:rFonts w:ascii="Helvetica Neue" w:hAnsi="Helvetica Neue"/>
-          <w:color w:val="595959" w:themeColor="text1" w:themeTint="A6"/>
-          <w:sz w:val="22"/>
-          <w:szCs w:val="22"/>
-          <w:u w:val="single"/>
-          <w:lang w:val="en-GB"/>
-        </w:rPr>
-      </w:pPr>
-    </w:p>
-    <w:p>
-      <w:pPr>
-        <w:rPr>
-          <w:rFonts w:ascii="Helvetica Neue" w:hAnsi="Helvetica Neue"/>
-          <w:color w:val="000000" w:themeColor="text1"/>
-          <w:sz w:val="22"/>
-          <w:szCs w:val="22"/>
-          <w:u w:val="single"/>
-        </w:rPr>
-      </w:pPr>
-      <w:bookmarkStart w:id="6" w:name="GradStudents"/>
-      <w:r>
-        <w:rPr>
-          <w:rFonts w:ascii="Helvetica Neue" w:hAnsi="Helvetica Neue"/>
-          <w:color w:val="000000" w:themeColor="text1"/>
-          <w:sz w:val="22"/>
-          <w:szCs w:val="22"/>
-          <w:u w:val="single"/>
-        </w:rPr>
-        <w:t>Grad</w:t>
-      </w:r>
-      <w:r>
-        <w:rPr>
-          <w:rFonts w:ascii="Helvetica Neue" w:hAnsi="Helvetica Neue"/>
-          <w:color w:val="000000" w:themeColor="text1"/>
-          <w:sz w:val="22"/>
-          <w:szCs w:val="22"/>
-          <w:u w:val="single"/>
-        </w:rPr>
-        <w:t>uate</w:t>
-      </w:r>
-      <w:r>
-        <w:rPr>
-          <w:rFonts w:ascii="Helvetica Neue" w:hAnsi="Helvetica Neue"/>
-          <w:color w:val="000000" w:themeColor="text1"/>
-          <w:sz w:val="22"/>
-          <w:szCs w:val="22"/>
-          <w:u w:val="single"/>
-        </w:rPr>
-        <w:t xml:space="preserve"> S</w:t>
-      </w:r>
-      <w:r>
-        <w:rPr>
-          <w:rFonts w:ascii="Helvetica Neue" w:hAnsi="Helvetica Neue"/>
-          <w:color w:val="000000" w:themeColor="text1"/>
-          <w:sz w:val="22"/>
-          <w:szCs w:val="22"/>
-          <w:u w:val="single"/>
-        </w:rPr>
-        <w:t>tudents</w:t>
-      </w:r>
-      <w:bookmarkEnd w:id="6"/>
-    </w:p>
-    <w:p>
-      <w:pPr>
-        <w:rPr>
-          <w:rFonts w:ascii="Helvetica Neue" w:hAnsi="Helvetica Neue"/>
-          <w:color w:val="595959" w:themeColor="text1" w:themeTint="A6"/>
-          <w:sz w:val="22"/>
-          <w:szCs w:val="22"/>
-        </w:rPr>
-      </w:pPr>
-    </w:p>
-    <w:p>
-      <w:pPr>
-        <w:rPr>
-          <w:rFonts w:ascii="Helvetica Neue" w:hAnsi="Helvetica Neue"/>
-          <w:color w:val="595959" w:themeColor="text1" w:themeTint="A6"/>
-          <w:sz w:val="22"/>
-          <w:szCs w:val="22"/>
-        </w:rPr>
-      </w:pPr>
-      <w:r>
-        <w:rPr>
-          <w:rFonts w:ascii="Helvetica Neue" w:hAnsi="Helvetica Neue"/>
-          <w:color w:val="595959" w:themeColor="text1" w:themeTint="A6"/>
-          <w:sz w:val="22"/>
-          <w:szCs w:val="22"/>
-        </w:rPr>
-        <w:t xml:space="preserve">All of the </w:t>
-      </w:r>
-      <w:hyperlink w:anchor="Everyone" w:history="1">
         <w:r>
           <w:rPr>
             <w:rStyle w:val="Hyperlink"/>
@@ -4954,18 +4018,1056 @@
             <w:sz w:val="22"/>
             <w:szCs w:val="22"/>
           </w:rPr>
+          <w:t>s above</w:t>
+        </w:r>
+      </w:hyperlink>
+      <w:r>
+        <w:rPr>
+          <w:rFonts w:ascii="Helvetica Neue" w:hAnsi="Helvetica Neue"/>
+          <w:color w:val="595959" w:themeColor="text1" w:themeTint="A6"/>
+          <w:sz w:val="22"/>
+          <w:szCs w:val="22"/>
+        </w:rPr>
+        <w:t xml:space="preserve">, </w:t>
+      </w:r>
+      <w:r>
+        <w:rPr>
+          <w:rFonts w:ascii="Helvetica Neue" w:hAnsi="Helvetica Neue"/>
+          <w:color w:val="595959" w:themeColor="text1" w:themeTint="A6"/>
+          <w:sz w:val="22"/>
+          <w:szCs w:val="22"/>
+        </w:rPr>
+        <w:t>and I promise to also…</w:t>
+      </w:r>
+    </w:p>
+    <w:p>
+      <w:pPr>
+        <w:pStyle w:val="ListParagraph"/>
+        <w:numPr>
+          <w:ilvl w:val="0"/>
+          <w:numId w:val="1"/>
+        </w:numPr>
+        <w:rPr>
+          <w:rFonts w:ascii="Helvetica Neue" w:hAnsi="Helvetica Neue"/>
+          <w:color w:val="595959" w:themeColor="text1" w:themeTint="A6"/>
+          <w:sz w:val="22"/>
+          <w:szCs w:val="22"/>
+          <w:lang w:val="en-GB"/>
+        </w:rPr>
+      </w:pPr>
+      <w:r>
+        <w:rPr>
+          <w:rFonts w:ascii="Helvetica Neue" w:hAnsi="Helvetica Neue"/>
+          <w:color w:val="595959" w:themeColor="text1" w:themeTint="A6"/>
+          <w:sz w:val="22"/>
+          <w:szCs w:val="22"/>
+          <w:lang w:val="en-GB"/>
+        </w:rPr>
+        <w:t>Support you (scientifically, emotionally, financially)</w:t>
+      </w:r>
+    </w:p>
+    <w:p>
+      <w:pPr>
+        <w:pStyle w:val="ListParagraph"/>
+        <w:numPr>
+          <w:ilvl w:val="0"/>
+          <w:numId w:val="1"/>
+        </w:numPr>
+        <w:rPr>
+          <w:rFonts w:ascii="Helvetica Neue" w:hAnsi="Helvetica Neue"/>
+          <w:color w:val="595959" w:themeColor="text1" w:themeTint="A6"/>
+          <w:sz w:val="22"/>
+          <w:szCs w:val="22"/>
+          <w:lang w:val="en-GB"/>
+        </w:rPr>
+      </w:pPr>
+      <w:r>
+        <w:rPr>
+          <w:rFonts w:ascii="Helvetica Neue" w:hAnsi="Helvetica Neue"/>
+          <w:color w:val="595959" w:themeColor="text1" w:themeTint="A6"/>
+          <w:sz w:val="22"/>
+          <w:szCs w:val="22"/>
+          <w:lang w:val="en-GB"/>
+        </w:rPr>
+        <w:t>Give you feedback on a timely basis, including feedback on project ideas, conference posters, talks, manuscripts, figures, grants</w:t>
+      </w:r>
+    </w:p>
+    <w:p>
+      <w:pPr>
+        <w:pStyle w:val="ListParagraph"/>
+        <w:numPr>
+          <w:ilvl w:val="0"/>
+          <w:numId w:val="1"/>
+        </w:numPr>
+        <w:rPr>
+          <w:rFonts w:ascii="Helvetica Neue" w:hAnsi="Helvetica Neue"/>
+          <w:color w:val="595959" w:themeColor="text1" w:themeTint="A6"/>
+          <w:sz w:val="22"/>
+          <w:szCs w:val="22"/>
+          <w:lang w:val="en-GB"/>
+        </w:rPr>
+      </w:pPr>
+      <w:r>
+        <w:rPr>
+          <w:rFonts w:ascii="Helvetica Neue" w:hAnsi="Helvetica Neue"/>
+          <w:color w:val="595959" w:themeColor="text1" w:themeTint="A6"/>
+          <w:sz w:val="22"/>
+          <w:szCs w:val="22"/>
+          <w:lang w:val="en-GB"/>
+        </w:rPr>
+        <w:t>Be available in person and via e-mail on a regular basis, including regular meetings to discuss your research (and anything else you’d like to discuss)</w:t>
+      </w:r>
+    </w:p>
+    <w:p>
+      <w:pPr>
+        <w:pStyle w:val="ListParagraph"/>
+        <w:numPr>
+          <w:ilvl w:val="0"/>
+          <w:numId w:val="1"/>
+        </w:numPr>
+        <w:rPr>
+          <w:rFonts w:ascii="Helvetica Neue" w:hAnsi="Helvetica Neue"/>
+          <w:color w:val="595959" w:themeColor="text1" w:themeTint="A6"/>
+          <w:sz w:val="22"/>
+          <w:szCs w:val="22"/>
+          <w:lang w:val="en-GB"/>
+        </w:rPr>
+      </w:pPr>
+      <w:r>
+        <w:rPr>
+          <w:rFonts w:ascii="Helvetica Neue" w:hAnsi="Helvetica Neue"/>
+          <w:color w:val="595959" w:themeColor="text1" w:themeTint="A6"/>
+          <w:sz w:val="22"/>
+          <w:szCs w:val="22"/>
+          <w:lang w:val="en-GB"/>
+        </w:rPr>
+        <w:t xml:space="preserve">Give my perspective on where the </w:t>
+      </w:r>
+      <w:r>
+        <w:rPr>
+          <w:rFonts w:ascii="Helvetica Neue" w:hAnsi="Helvetica Neue"/>
+          <w:color w:val="595959" w:themeColor="text1" w:themeTint="A6"/>
+          <w:sz w:val="22"/>
+          <w:szCs w:val="22"/>
+          <w:lang w:val="en-GB"/>
+        </w:rPr>
+        <w:t xml:space="preserve">group </w:t>
+      </w:r>
+      <w:r>
+        <w:rPr>
+          <w:rFonts w:ascii="Helvetica Neue" w:hAnsi="Helvetica Neue"/>
+          <w:color w:val="595959" w:themeColor="text1" w:themeTint="A6"/>
+          <w:sz w:val="22"/>
+          <w:szCs w:val="22"/>
+          <w:lang w:val="en-GB"/>
+        </w:rPr>
+        <w:t>is going, where the field is going, and tips about surviving and thriving in academia</w:t>
+      </w:r>
+    </w:p>
+    <w:p>
+      <w:pPr>
+        <w:pStyle w:val="ListParagraph"/>
+        <w:numPr>
+          <w:ilvl w:val="0"/>
+          <w:numId w:val="1"/>
+        </w:numPr>
+        <w:rPr>
+          <w:rFonts w:ascii="Helvetica Neue" w:hAnsi="Helvetica Neue"/>
+          <w:color w:val="595959" w:themeColor="text1" w:themeTint="A6"/>
+          <w:sz w:val="22"/>
+          <w:szCs w:val="22"/>
+          <w:lang w:val="en-GB"/>
+        </w:rPr>
+      </w:pPr>
+      <w:r>
+        <w:rPr>
+          <w:rFonts w:ascii="Helvetica Neue" w:hAnsi="Helvetica Neue"/>
+          <w:color w:val="595959" w:themeColor="text1" w:themeTint="A6"/>
+          <w:sz w:val="22"/>
+          <w:szCs w:val="22"/>
+          <w:lang w:val="en-GB"/>
+        </w:rPr>
+        <w:t>Support your career development by introducing you to other researchers in the field, promoting your work at talks, writing recommendation letters for you, and letting you attend conferences as often as finances</w:t>
+      </w:r>
+      <w:r>
+        <w:rPr>
+          <w:rFonts w:ascii="Helvetica Neue" w:hAnsi="Helvetica Neue"/>
+          <w:color w:val="595959" w:themeColor="text1" w:themeTint="A6"/>
+          <w:sz w:val="22"/>
+          <w:szCs w:val="22"/>
+          <w:lang w:val="en-GB"/>
+        </w:rPr>
+        <w:t xml:space="preserve"> and workloads</w:t>
+      </w:r>
+      <w:r>
+        <w:rPr>
+          <w:rFonts w:ascii="Helvetica Neue" w:hAnsi="Helvetica Neue"/>
+          <w:color w:val="595959" w:themeColor="text1" w:themeTint="A6"/>
+          <w:sz w:val="22"/>
+          <w:szCs w:val="22"/>
+          <w:lang w:val="en-GB"/>
+        </w:rPr>
+        <w:t xml:space="preserve"> permit</w:t>
+      </w:r>
+    </w:p>
+    <w:p>
+      <w:pPr>
+        <w:pStyle w:val="ListParagraph"/>
+        <w:numPr>
+          <w:ilvl w:val="0"/>
+          <w:numId w:val="1"/>
+        </w:numPr>
+        <w:rPr>
+          <w:rFonts w:ascii="Helvetica Neue" w:hAnsi="Helvetica Neue"/>
+          <w:color w:val="595959" w:themeColor="text1" w:themeTint="A6"/>
+          <w:sz w:val="22"/>
+          <w:szCs w:val="22"/>
+          <w:lang w:val="en-GB"/>
+        </w:rPr>
+      </w:pPr>
+      <w:r>
+        <w:rPr>
+          <w:rFonts w:ascii="Helvetica Neue" w:hAnsi="Helvetica Neue"/>
+          <w:color w:val="595959" w:themeColor="text1" w:themeTint="A6"/>
+          <w:sz w:val="22"/>
+          <w:szCs w:val="22"/>
+          <w:lang w:val="en-GB"/>
+        </w:rPr>
+        <w:t>Help you prepare for the next step of your career, whether it’s a post-doc, a faculty job, or a job outside of academia</w:t>
+      </w:r>
+    </w:p>
+    <w:p>
+      <w:pPr>
+        <w:pStyle w:val="ListParagraph"/>
+        <w:numPr>
+          <w:ilvl w:val="0"/>
+          <w:numId w:val="1"/>
+        </w:numPr>
+        <w:rPr>
+          <w:rFonts w:ascii="Helvetica Neue" w:hAnsi="Helvetica Neue"/>
+          <w:color w:val="595959" w:themeColor="text1" w:themeTint="A6"/>
+          <w:sz w:val="22"/>
+          <w:szCs w:val="22"/>
+          <w:lang w:val="en-GB"/>
+        </w:rPr>
+      </w:pPr>
+      <w:r>
+        <w:rPr>
+          <w:rFonts w:ascii="Helvetica Neue" w:hAnsi="Helvetica Neue"/>
+          <w:color w:val="595959" w:themeColor="text1" w:themeTint="A6"/>
+          <w:sz w:val="22"/>
+          <w:szCs w:val="22"/>
+          <w:lang w:val="en-GB"/>
+        </w:rPr>
+        <w:t>Care for your emotional and physical well-being, and prioritize that above all else</w:t>
+      </w:r>
+    </w:p>
+    <w:p>
+      <w:pPr>
+        <w:pStyle w:val="ListParagraph"/>
+        <w:ind w:left="360"/>
+        <w:rPr>
+          <w:rFonts w:ascii="Helvetica Neue" w:hAnsi="Helvetica Neue"/>
+          <w:color w:val="595959" w:themeColor="text1" w:themeTint="A6"/>
+          <w:sz w:val="22"/>
+          <w:szCs w:val="22"/>
+          <w:lang w:val="en-GB"/>
+        </w:rPr>
+      </w:pPr>
+    </w:p>
+    <w:p>
+      <w:pPr>
+        <w:pStyle w:val="ListParagraph"/>
+        <w:ind w:left="360"/>
+        <w:rPr>
+          <w:rFonts w:ascii="Helvetica Neue" w:hAnsi="Helvetica Neue"/>
+          <w:color w:val="595959" w:themeColor="text1" w:themeTint="A6"/>
+          <w:sz w:val="22"/>
+          <w:szCs w:val="22"/>
+          <w:lang w:val="en-GB"/>
+        </w:rPr>
+      </w:pPr>
+    </w:p>
+    <w:p>
+      <w:pPr>
+        <w:rPr>
+          <w:rFonts w:ascii="Helvetica Neue" w:hAnsi="Helvetica Neue"/>
+          <w:color w:val="000000" w:themeColor="text1"/>
+          <w:sz w:val="22"/>
+          <w:szCs w:val="22"/>
+          <w:u w:val="single"/>
+        </w:rPr>
+      </w:pPr>
+      <w:bookmarkStart w:id="4" w:name="Postdocs"/>
+      <w:r>
+        <w:rPr>
+          <w:rFonts w:ascii="Helvetica Neue" w:hAnsi="Helvetica Neue"/>
+          <w:color w:val="000000" w:themeColor="text1"/>
+          <w:sz w:val="22"/>
+          <w:szCs w:val="22"/>
+          <w:u w:val="single"/>
+        </w:rPr>
+        <w:t>Post-D</w:t>
+      </w:r>
+      <w:r>
+        <w:rPr>
+          <w:rFonts w:ascii="Helvetica Neue" w:hAnsi="Helvetica Neue"/>
+          <w:color w:val="000000" w:themeColor="text1"/>
+          <w:sz w:val="22"/>
+          <w:szCs w:val="22"/>
+          <w:u w:val="single"/>
+        </w:rPr>
+        <w:t>ocs</w:t>
+      </w:r>
+      <w:bookmarkEnd w:id="4"/>
+    </w:p>
+    <w:p>
+      <w:pPr>
+        <w:rPr>
+          <w:rFonts w:ascii="Helvetica Neue" w:hAnsi="Helvetica Neue"/>
+          <w:color w:val="595959" w:themeColor="text1" w:themeTint="A6"/>
+          <w:sz w:val="22"/>
+          <w:szCs w:val="22"/>
+          <w:u w:val="single"/>
+        </w:rPr>
+      </w:pPr>
+    </w:p>
+    <w:p>
+      <w:pPr>
+        <w:rPr>
+          <w:rFonts w:ascii="Helvetica Neue" w:hAnsi="Helvetica Neue"/>
+          <w:color w:val="595959" w:themeColor="text1" w:themeTint="A6"/>
+          <w:sz w:val="22"/>
+          <w:szCs w:val="22"/>
+        </w:rPr>
+      </w:pPr>
+      <w:r>
+        <w:rPr>
+          <w:rFonts w:ascii="Helvetica Neue" w:hAnsi="Helvetica Neue"/>
+          <w:color w:val="595959" w:themeColor="text1" w:themeTint="A6"/>
+          <w:sz w:val="22"/>
+          <w:szCs w:val="22"/>
+        </w:rPr>
+        <w:t xml:space="preserve">All of the </w:t>
+      </w:r>
+      <w:hyperlink w:anchor="Expectations" w:history="1">
+        <w:r>
+          <w:rPr>
+            <w:rStyle w:val="Hyperlink"/>
+            <w:rFonts w:ascii="Helvetica Neue" w:hAnsi="Helvetica Neue"/>
+            <w:sz w:val="22"/>
+            <w:szCs w:val="22"/>
+          </w:rPr>
           <w:t>e</w:t>
         </w:r>
+        <w:r>
+          <w:rPr>
+            <w:rStyle w:val="Hyperlink"/>
+            <w:rFonts w:ascii="Helvetica Neue" w:hAnsi="Helvetica Neue"/>
+            <w:sz w:val="22"/>
+            <w:szCs w:val="22"/>
+          </w:rPr>
+          <w:t>xpectatio</w:t>
+        </w:r>
+        <w:r>
+          <w:rPr>
+            <w:rStyle w:val="Hyperlink"/>
+            <w:rFonts w:ascii="Helvetica Neue" w:hAnsi="Helvetica Neue"/>
+            <w:sz w:val="22"/>
+            <w:szCs w:val="22"/>
+          </w:rPr>
+          <w:t>n</w:t>
+        </w:r>
+        <w:r>
+          <w:rPr>
+            <w:rStyle w:val="Hyperlink"/>
+            <w:rFonts w:ascii="Helvetica Neue" w:hAnsi="Helvetica Neue"/>
+            <w:sz w:val="22"/>
+            <w:szCs w:val="22"/>
+          </w:rPr>
+          <w:t>s</w:t>
+        </w:r>
+        <w:r>
+          <w:rPr>
+            <w:rStyle w:val="Hyperlink"/>
+            <w:rFonts w:ascii="Helvetica Neue" w:hAnsi="Helvetica Neue"/>
+            <w:sz w:val="22"/>
+            <w:szCs w:val="22"/>
+          </w:rPr>
+          <w:t xml:space="preserve"> </w:t>
+        </w:r>
+        <w:r>
+          <w:rPr>
+            <w:rStyle w:val="Hyperlink"/>
+            <w:rFonts w:ascii="Helvetica Neue" w:hAnsi="Helvetica Neue"/>
+            <w:sz w:val="22"/>
+            <w:szCs w:val="22"/>
+          </w:rPr>
+          <w:t>for everyone</w:t>
+        </w:r>
       </w:hyperlink>
       <w:r>
         <w:rPr>
+          <w:rFonts w:ascii="Helvetica Neue" w:hAnsi="Helvetica Neue"/>
+          <w:color w:val="595959" w:themeColor="text1" w:themeTint="A6"/>
+          <w:sz w:val="22"/>
+          <w:szCs w:val="22"/>
+        </w:rPr>
+        <w:t>, and you will also be expected to…</w:t>
+      </w:r>
+    </w:p>
+    <w:p>
+      <w:pPr>
+        <w:pStyle w:val="ListParagraph"/>
+        <w:numPr>
+          <w:ilvl w:val="0"/>
+          <w:numId w:val="1"/>
+        </w:numPr>
+        <w:rPr>
+          <w:rFonts w:ascii="Helvetica Neue" w:hAnsi="Helvetica Neue"/>
+          <w:color w:val="595959" w:themeColor="text1" w:themeTint="A6"/>
+          <w:sz w:val="22"/>
+          <w:szCs w:val="22"/>
+          <w:lang w:val="en-GB"/>
+        </w:rPr>
+      </w:pPr>
+      <w:r>
+        <w:rPr>
+          <w:rFonts w:ascii="Helvetica Neue" w:hAnsi="Helvetica Neue"/>
+          <w:color w:val="595959" w:themeColor="text1" w:themeTint="A6"/>
+          <w:sz w:val="22"/>
+          <w:szCs w:val="22"/>
+          <w:lang w:val="en-GB"/>
+        </w:rPr>
+        <w:t>Work on and develop your own research project (developed with Linus’s help</w:t>
+      </w:r>
+      <w:r>
+        <w:rPr>
+          <w:rFonts w:ascii="Helvetica Neue" w:hAnsi="Helvetica Neue"/>
+          <w:color w:val="595959" w:themeColor="text1" w:themeTint="A6"/>
+          <w:sz w:val="22"/>
+          <w:szCs w:val="22"/>
+          <w:lang w:val="en-GB"/>
+        </w:rPr>
+        <w:t>, who will help shape the project but expect you to be the driving force behind your project and to make creative, original contributions</w:t>
+      </w:r>
+      <w:r>
+        <w:rPr>
+          <w:rFonts w:ascii="Helvetica Neue" w:hAnsi="Helvetica Neue"/>
+          <w:color w:val="595959" w:themeColor="text1" w:themeTint="A6"/>
+          <w:sz w:val="22"/>
+          <w:szCs w:val="22"/>
+          <w:lang w:val="en-GB"/>
+        </w:rPr>
+        <w:t xml:space="preserve">. Ideally postdocs (will develop to) work more like colleagues </w:t>
+      </w:r>
+      <w:r>
+        <w:rPr>
+          <w:rFonts w:ascii="Helvetica Neue" w:hAnsi="Helvetica Neue"/>
+          <w:i/>
+          <w:iCs/>
+          <w:color w:val="595959" w:themeColor="text1" w:themeTint="A6"/>
+          <w:sz w:val="22"/>
+          <w:szCs w:val="22"/>
+          <w:lang w:val="en-GB"/>
+        </w:rPr>
+        <w:t>with</w:t>
+      </w:r>
+      <w:r>
+        <w:rPr>
+          <w:rFonts w:ascii="Helvetica Neue" w:hAnsi="Helvetica Neue"/>
+          <w:color w:val="595959" w:themeColor="text1" w:themeTint="A6"/>
+          <w:sz w:val="22"/>
+          <w:szCs w:val="22"/>
+          <w:lang w:val="en-GB"/>
+        </w:rPr>
+        <w:t xml:space="preserve"> the PI.</w:t>
+      </w:r>
+    </w:p>
+    <w:p>
+      <w:pPr>
+        <w:pStyle w:val="ListParagraph"/>
+        <w:numPr>
+          <w:ilvl w:val="0"/>
+          <w:numId w:val="1"/>
+        </w:numPr>
+        <w:rPr>
+          <w:rFonts w:ascii="Helvetica Neue" w:hAnsi="Helvetica Neue"/>
+          <w:color w:val="595959" w:themeColor="text1" w:themeTint="A6"/>
+          <w:sz w:val="22"/>
+          <w:szCs w:val="22"/>
+          <w:lang w:val="en-GB"/>
+        </w:rPr>
+      </w:pPr>
+      <w:r>
+        <w:rPr>
+          <w:rFonts w:ascii="Helvetica Neue" w:hAnsi="Helvetica Neue"/>
+          <w:color w:val="595959" w:themeColor="text1" w:themeTint="A6"/>
+          <w:sz w:val="22"/>
+          <w:szCs w:val="22"/>
+          <w:lang w:val="en-GB"/>
+        </w:rPr>
+        <w:t>You can spend up to around 10% of your working time on projects not directly related to the group, e.g. finishing old publications or starting new projects</w:t>
+      </w:r>
+    </w:p>
+    <w:p>
+      <w:pPr>
+        <w:pStyle w:val="ListParagraph"/>
+        <w:numPr>
+          <w:ilvl w:val="0"/>
+          <w:numId w:val="1"/>
+        </w:numPr>
+        <w:rPr>
+          <w:rFonts w:ascii="Helvetica Neue" w:hAnsi="Helvetica Neue"/>
+          <w:color w:val="595959" w:themeColor="text1" w:themeTint="A6"/>
+          <w:sz w:val="22"/>
+          <w:szCs w:val="22"/>
+          <w:lang w:val="en-GB"/>
+        </w:rPr>
+      </w:pPr>
+      <w:r>
+        <w:rPr>
+          <w:rFonts w:ascii="Helvetica Neue" w:hAnsi="Helvetica Neue"/>
+          <w:color w:val="595959" w:themeColor="text1" w:themeTint="A6"/>
+          <w:sz w:val="22"/>
+          <w:szCs w:val="22"/>
+          <w:lang w:val="en-GB"/>
+        </w:rPr>
+        <w:t xml:space="preserve">Help train and mentor students in the </w:t>
+      </w:r>
+      <w:r>
+        <w:rPr>
+          <w:rFonts w:ascii="Helvetica Neue" w:hAnsi="Helvetica Neue"/>
+          <w:color w:val="595959" w:themeColor="text1" w:themeTint="A6"/>
+          <w:sz w:val="22"/>
+          <w:szCs w:val="22"/>
+          <w:lang w:val="en-GB"/>
+        </w:rPr>
+        <w:t xml:space="preserve">group </w:t>
+      </w:r>
+      <w:r>
+        <w:rPr>
+          <w:rFonts w:ascii="Helvetica Neue" w:hAnsi="Helvetica Neue"/>
+          <w:color w:val="595959" w:themeColor="text1" w:themeTint="A6"/>
+          <w:sz w:val="22"/>
+          <w:szCs w:val="22"/>
+          <w:lang w:val="en-GB"/>
+        </w:rPr>
+        <w:t>(both undergraduate and graduate) when they need it</w:t>
+      </w:r>
+      <w:r>
+        <w:rPr>
+          <w:rFonts w:ascii="Helvetica Neue" w:hAnsi="Helvetica Neue"/>
+          <w:color w:val="595959" w:themeColor="text1" w:themeTint="A6"/>
+          <w:sz w:val="22"/>
+          <w:szCs w:val="22"/>
+          <w:lang w:val="en-GB"/>
+        </w:rPr>
+        <w:t xml:space="preserve"> – either because they ask, or because I ask you to</w:t>
+      </w:r>
+    </w:p>
+    <w:p>
+      <w:pPr>
+        <w:pStyle w:val="ListParagraph"/>
+        <w:numPr>
+          <w:ilvl w:val="0"/>
+          <w:numId w:val="1"/>
+        </w:numPr>
+        <w:rPr>
+          <w:rFonts w:ascii="Helvetica Neue" w:hAnsi="Helvetica Neue"/>
+          <w:color w:val="595959" w:themeColor="text1" w:themeTint="A6"/>
+          <w:sz w:val="22"/>
+          <w:szCs w:val="22"/>
+          <w:lang w:val="en-GB"/>
+        </w:rPr>
+      </w:pPr>
+      <w:r>
+        <w:rPr>
+          <w:rFonts w:ascii="Helvetica Neue" w:hAnsi="Helvetica Neue"/>
+          <w:color w:val="595959" w:themeColor="text1" w:themeTint="A6"/>
+          <w:sz w:val="22"/>
+          <w:szCs w:val="22"/>
+          <w:lang w:val="en-GB"/>
+        </w:rPr>
+        <w:t>Present your work at departmental events, at other labs (if invited), and at conferences</w:t>
+      </w:r>
+    </w:p>
+    <w:p>
+      <w:pPr>
+        <w:pStyle w:val="ListParagraph"/>
+        <w:numPr>
+          <w:ilvl w:val="0"/>
+          <w:numId w:val="1"/>
+        </w:numPr>
+        <w:rPr>
+          <w:rFonts w:ascii="Helvetica Neue" w:hAnsi="Helvetica Neue"/>
+          <w:color w:val="595959" w:themeColor="text1" w:themeTint="A6"/>
+          <w:sz w:val="22"/>
+          <w:szCs w:val="22"/>
+          <w:lang w:val="en-GB"/>
+        </w:rPr>
+      </w:pPr>
+      <w:r>
+        <w:rPr>
+          <w:rFonts w:ascii="Helvetica Neue" w:hAnsi="Helvetica Neue"/>
+          <w:color w:val="595959" w:themeColor="text1" w:themeTint="A6"/>
+          <w:sz w:val="22"/>
+          <w:szCs w:val="22"/>
+          <w:lang w:val="en-GB"/>
+        </w:rPr>
+        <w:t xml:space="preserve">Apply for </w:t>
+      </w:r>
+      <w:r>
+        <w:rPr>
+          <w:rFonts w:ascii="Helvetica Neue" w:hAnsi="Helvetica Neue"/>
+          <w:color w:val="595959" w:themeColor="text1" w:themeTint="A6"/>
+          <w:sz w:val="22"/>
+          <w:szCs w:val="22"/>
+          <w:lang w:val="en-GB"/>
+        </w:rPr>
+        <w:t xml:space="preserve">grants or </w:t>
+      </w:r>
+      <w:r>
+        <w:rPr>
+          <w:rFonts w:ascii="Helvetica Neue" w:hAnsi="Helvetica Neue"/>
+          <w:color w:val="595959" w:themeColor="text1" w:themeTint="A6"/>
+          <w:sz w:val="22"/>
+          <w:szCs w:val="22"/>
+          <w:lang w:val="en-GB"/>
+        </w:rPr>
+        <w:t xml:space="preserve">fellowships if and when </w:t>
+      </w:r>
+      <w:proofErr w:type="gramStart"/>
+      <w:r>
+        <w:rPr>
+          <w:rFonts w:ascii="Helvetica Neue" w:hAnsi="Helvetica Neue"/>
+          <w:color w:val="595959" w:themeColor="text1" w:themeTint="A6"/>
+          <w:sz w:val="22"/>
+          <w:szCs w:val="22"/>
+          <w:lang w:val="en-GB"/>
+        </w:rPr>
+        <w:t>appropriate</w:t>
+      </w:r>
+      <w:r>
+        <w:rPr>
+          <w:rFonts w:ascii="Helvetica Neue" w:hAnsi="Helvetica Neue"/>
+          <w:color w:val="595959" w:themeColor="text1" w:themeTint="A6"/>
+          <w:sz w:val="22"/>
+          <w:szCs w:val="22"/>
+          <w:lang w:val="en-GB"/>
+        </w:rPr>
+        <w:t>, and</w:t>
+      </w:r>
+      <w:proofErr w:type="gramEnd"/>
+      <w:r>
+        <w:rPr>
+          <w:rFonts w:ascii="Helvetica Neue" w:hAnsi="Helvetica Neue"/>
+          <w:color w:val="595959" w:themeColor="text1" w:themeTint="A6"/>
+          <w:sz w:val="22"/>
+          <w:szCs w:val="22"/>
+          <w:lang w:val="en-GB"/>
+        </w:rPr>
+        <w:t xml:space="preserve"> help with grant applications if I ask you to</w:t>
+      </w:r>
+      <w:r>
+        <w:rPr>
+          <w:rFonts w:ascii="Helvetica Neue" w:hAnsi="Helvetica Neue"/>
+          <w:color w:val="595959" w:themeColor="text1" w:themeTint="A6"/>
+          <w:sz w:val="22"/>
+          <w:szCs w:val="22"/>
+          <w:lang w:val="en-GB"/>
+        </w:rPr>
+        <w:t xml:space="preserve">. </w:t>
+      </w:r>
+      <w:r>
+        <w:rPr>
+          <w:rFonts w:ascii="Helvetica Neue" w:hAnsi="Helvetica Neue"/>
+          <w:color w:val="595959" w:themeColor="text1" w:themeTint="A6"/>
+          <w:sz w:val="22"/>
+          <w:szCs w:val="22"/>
+          <w:lang w:val="en-GB"/>
+        </w:rPr>
+        <w:t>I</w:t>
+      </w:r>
+      <w:r>
+        <w:rPr>
+          <w:rFonts w:ascii="Helvetica Neue" w:hAnsi="Helvetica Neue"/>
+          <w:color w:val="595959" w:themeColor="text1" w:themeTint="A6"/>
+          <w:sz w:val="22"/>
+          <w:szCs w:val="22"/>
+          <w:lang w:val="en-GB"/>
+        </w:rPr>
+        <w:t xml:space="preserve">t’s in your best interest to get experience writing grants – and if you get them, you’ll be helping out the </w:t>
+      </w:r>
+      <w:r>
+        <w:rPr>
+          <w:rFonts w:ascii="Helvetica Neue" w:hAnsi="Helvetica Neue"/>
+          <w:color w:val="595959" w:themeColor="text1" w:themeTint="A6"/>
+          <w:sz w:val="22"/>
+          <w:szCs w:val="22"/>
+          <w:lang w:val="en-GB"/>
+        </w:rPr>
+        <w:t xml:space="preserve">team </w:t>
+      </w:r>
+      <w:r>
+        <w:rPr>
+          <w:rFonts w:ascii="Helvetica Neue" w:hAnsi="Helvetica Neue"/>
+          <w:color w:val="595959" w:themeColor="text1" w:themeTint="A6"/>
+          <w:sz w:val="22"/>
+          <w:szCs w:val="22"/>
+          <w:lang w:val="en-GB"/>
+        </w:rPr>
+        <w:t>as well as yourself (because you’ll free up funds previously allocated to you)</w:t>
+      </w:r>
+    </w:p>
+    <w:p>
+      <w:pPr>
+        <w:pStyle w:val="ListParagraph"/>
+        <w:numPr>
+          <w:ilvl w:val="0"/>
+          <w:numId w:val="1"/>
+        </w:numPr>
+        <w:rPr>
+          <w:rFonts w:ascii="Helvetica Neue" w:hAnsi="Helvetica Neue"/>
+          <w:color w:val="595959" w:themeColor="text1" w:themeTint="A6"/>
+          <w:sz w:val="22"/>
+          <w:szCs w:val="22"/>
+          <w:lang w:val="en-GB"/>
+        </w:rPr>
+      </w:pPr>
+      <w:r>
+        <w:rPr>
+          <w:rFonts w:ascii="Helvetica Neue" w:hAnsi="Helvetica Neue"/>
+          <w:color w:val="595959" w:themeColor="text1" w:themeTint="A6"/>
+          <w:sz w:val="22"/>
+          <w:szCs w:val="22"/>
+          <w:lang w:val="en-GB"/>
+        </w:rPr>
+        <w:t>Apply for jobs (academic or otherwise) when you’re ready, but no later than the beginning of your 4</w:t>
+      </w:r>
+      <w:r>
+        <w:rPr>
+          <w:rFonts w:ascii="Helvetica Neue" w:hAnsi="Helvetica Neue"/>
+          <w:color w:val="595959" w:themeColor="text1" w:themeTint="A6"/>
+          <w:sz w:val="22"/>
+          <w:szCs w:val="22"/>
+          <w:vertAlign w:val="superscript"/>
+          <w:lang w:val="en-GB"/>
+        </w:rPr>
+        <w:t>th</w:t>
+      </w:r>
+      <w:r>
+        <w:rPr>
+          <w:rFonts w:ascii="Helvetica Neue" w:hAnsi="Helvetica Neue"/>
+          <w:color w:val="595959" w:themeColor="text1" w:themeTint="A6"/>
+          <w:sz w:val="22"/>
+          <w:szCs w:val="22"/>
+          <w:lang w:val="en-GB"/>
+        </w:rPr>
+        <w:t xml:space="preserve"> year of post-doc</w:t>
+      </w:r>
+      <w:r>
+        <w:rPr>
+          <w:rFonts w:ascii="Helvetica Neue" w:hAnsi="Helvetica Neue"/>
+          <w:color w:val="595959" w:themeColor="text1" w:themeTint="A6"/>
+          <w:sz w:val="22"/>
+          <w:szCs w:val="22"/>
+          <w:lang w:val="en-GB"/>
+        </w:rPr>
+        <w:t xml:space="preserve">. </w:t>
+      </w:r>
+      <w:r>
+        <w:rPr>
+          <w:rFonts w:ascii="Helvetica Neue" w:hAnsi="Helvetica Neue"/>
+          <w:color w:val="595959" w:themeColor="text1" w:themeTint="A6"/>
+          <w:sz w:val="22"/>
+          <w:szCs w:val="22"/>
+          <w:lang w:val="en-GB"/>
+        </w:rPr>
+        <w:t xml:space="preserve">If you think you’d like to leave academia, that’s completely </w:t>
+      </w:r>
+      <w:r>
+        <w:rPr>
+          <w:rFonts w:ascii="Helvetica Neue" w:hAnsi="Helvetica Neue"/>
+          <w:color w:val="595959" w:themeColor="text1" w:themeTint="A6"/>
+          <w:sz w:val="22"/>
+          <w:szCs w:val="22"/>
+          <w:lang w:val="en-GB"/>
+        </w:rPr>
+        <w:t>fine</w:t>
+      </w:r>
+      <w:r>
+        <w:rPr>
+          <w:rFonts w:ascii="Helvetica Neue" w:hAnsi="Helvetica Neue"/>
+          <w:color w:val="595959" w:themeColor="text1" w:themeTint="A6"/>
+          <w:sz w:val="22"/>
+          <w:szCs w:val="22"/>
+          <w:lang w:val="en-GB"/>
+        </w:rPr>
+        <w:t xml:space="preserve"> – but you should still treat your post-doc seriously, and talk to me about how to best train for a job outside academia</w:t>
+      </w:r>
+    </w:p>
+    <w:p>
+      <w:pPr>
+        <w:pStyle w:val="ListParagraph"/>
+        <w:numPr>
+          <w:ilvl w:val="0"/>
+          <w:numId w:val="1"/>
+        </w:numPr>
+        <w:rPr>
+          <w:rFonts w:ascii="Helvetica Neue" w:hAnsi="Helvetica Neue"/>
+          <w:color w:val="595959" w:themeColor="text1" w:themeTint="A6"/>
+          <w:sz w:val="22"/>
+          <w:szCs w:val="22"/>
+          <w:lang w:val="en-GB"/>
+        </w:rPr>
+      </w:pPr>
+      <w:r>
+        <w:rPr>
+          <w:rFonts w:ascii="Helvetica Neue" w:hAnsi="Helvetica Neue"/>
+          <w:color w:val="595959" w:themeColor="text1" w:themeTint="A6"/>
+          <w:sz w:val="22"/>
+          <w:szCs w:val="22"/>
+          <w:lang w:val="en-GB"/>
+        </w:rPr>
+        <w:t>C</w:t>
+      </w:r>
+      <w:r>
+        <w:rPr>
+          <w:rFonts w:ascii="Helvetica Neue" w:hAnsi="Helvetica Neue"/>
+          <w:color w:val="595959" w:themeColor="text1" w:themeTint="A6"/>
+          <w:sz w:val="22"/>
+          <w:szCs w:val="22"/>
+          <w:lang w:val="en-GB"/>
+        </w:rPr>
+        <w:t>hallenge me (</w:t>
+      </w:r>
+      <w:r>
+        <w:rPr>
+          <w:rFonts w:ascii="Helvetica Neue" w:hAnsi="Helvetica Neue"/>
+          <w:color w:val="595959" w:themeColor="text1" w:themeTint="A6"/>
+          <w:sz w:val="22"/>
+          <w:szCs w:val="22"/>
+          <w:lang w:val="en-GB"/>
+        </w:rPr>
+        <w:t>Linus</w:t>
+      </w:r>
+      <w:r>
+        <w:rPr>
+          <w:rFonts w:ascii="Helvetica Neue" w:hAnsi="Helvetica Neue"/>
+          <w:color w:val="595959" w:themeColor="text1" w:themeTint="A6"/>
+          <w:sz w:val="22"/>
+          <w:szCs w:val="22"/>
+          <w:lang w:val="en-GB"/>
+        </w:rPr>
+        <w:t>)</w:t>
+      </w:r>
+      <w:r>
+        <w:rPr>
+          <w:rFonts w:ascii="Helvetica Neue" w:hAnsi="Helvetica Neue"/>
+          <w:color w:val="595959" w:themeColor="text1" w:themeTint="A6"/>
+          <w:sz w:val="22"/>
+          <w:szCs w:val="22"/>
+          <w:lang w:val="en-GB"/>
+        </w:rPr>
+        <w:t xml:space="preserve"> when I’m wrong or when your opinion is different, and treat the rest of the </w:t>
+      </w:r>
+      <w:r>
+        <w:rPr>
+          <w:rFonts w:ascii="Helvetica Neue" w:hAnsi="Helvetica Neue"/>
+          <w:color w:val="595959" w:themeColor="text1" w:themeTint="A6"/>
+          <w:sz w:val="22"/>
+          <w:szCs w:val="22"/>
+          <w:lang w:val="en-GB"/>
+        </w:rPr>
+        <w:t xml:space="preserve">group </w:t>
+      </w:r>
+      <w:r>
+        <w:rPr>
+          <w:rFonts w:ascii="Helvetica Neue" w:hAnsi="Helvetica Neue"/>
+          <w:color w:val="595959" w:themeColor="text1" w:themeTint="A6"/>
+          <w:sz w:val="22"/>
+          <w:szCs w:val="22"/>
+          <w:lang w:val="en-GB"/>
+        </w:rPr>
+        <w:t>to your unique expertise</w:t>
+      </w:r>
+      <w:r>
+        <w:rPr>
+          <w:rFonts w:ascii="Helvetica Neue" w:hAnsi="Helvetica Neue"/>
+          <w:color w:val="595959" w:themeColor="text1" w:themeTint="A6"/>
+          <w:sz w:val="22"/>
+          <w:szCs w:val="22"/>
+          <w:lang w:val="en-GB"/>
+        </w:rPr>
+        <w:t xml:space="preserve"> </w:t>
+      </w:r>
+    </w:p>
+    <w:p>
+      <w:pPr>
+        <w:pStyle w:val="ListParagraph"/>
+        <w:ind w:left="360"/>
+        <w:rPr>
+          <w:rFonts w:ascii="Helvetica Neue" w:hAnsi="Helvetica Neue"/>
+          <w:color w:val="595959" w:themeColor="text1" w:themeTint="A6"/>
+          <w:sz w:val="22"/>
+          <w:szCs w:val="22"/>
+          <w:u w:val="single"/>
+          <w:lang w:val="en-GB"/>
+        </w:rPr>
+      </w:pPr>
+    </w:p>
+    <w:p>
+      <w:pPr>
+        <w:pStyle w:val="ListParagraph"/>
+        <w:ind w:left="360"/>
+        <w:rPr>
+          <w:rFonts w:ascii="Helvetica Neue" w:hAnsi="Helvetica Neue"/>
+          <w:color w:val="595959" w:themeColor="text1" w:themeTint="A6"/>
+          <w:sz w:val="22"/>
+          <w:szCs w:val="22"/>
+          <w:u w:val="single"/>
+          <w:lang w:val="en-GB"/>
+        </w:rPr>
+      </w:pPr>
+    </w:p>
+    <w:p>
+      <w:pPr>
+        <w:rPr>
+          <w:rFonts w:ascii="Helvetica Neue" w:hAnsi="Helvetica Neue"/>
+          <w:color w:val="000000" w:themeColor="text1"/>
+          <w:sz w:val="22"/>
+          <w:szCs w:val="22"/>
+          <w:u w:val="single"/>
+        </w:rPr>
+      </w:pPr>
+      <w:bookmarkStart w:id="5" w:name="GradStudents"/>
+      <w:r>
+        <w:rPr>
+          <w:rFonts w:ascii="Helvetica Neue" w:hAnsi="Helvetica Neue"/>
+          <w:color w:val="000000" w:themeColor="text1"/>
+          <w:sz w:val="22"/>
+          <w:szCs w:val="22"/>
+          <w:u w:val="single"/>
+        </w:rPr>
+        <w:t>Grad</w:t>
+      </w:r>
+      <w:r>
+        <w:rPr>
+          <w:rFonts w:ascii="Helvetica Neue" w:hAnsi="Helvetica Neue"/>
+          <w:color w:val="000000" w:themeColor="text1"/>
+          <w:sz w:val="22"/>
+          <w:szCs w:val="22"/>
+          <w:u w:val="single"/>
+        </w:rPr>
+        <w:t>uate</w:t>
+      </w:r>
+      <w:r>
+        <w:rPr>
+          <w:rFonts w:ascii="Helvetica Neue" w:hAnsi="Helvetica Neue"/>
+          <w:color w:val="000000" w:themeColor="text1"/>
+          <w:sz w:val="22"/>
+          <w:szCs w:val="22"/>
+          <w:u w:val="single"/>
+        </w:rPr>
+        <w:t xml:space="preserve"> S</w:t>
+      </w:r>
+      <w:r>
+        <w:rPr>
+          <w:rFonts w:ascii="Helvetica Neue" w:hAnsi="Helvetica Neue"/>
+          <w:color w:val="000000" w:themeColor="text1"/>
+          <w:sz w:val="22"/>
+          <w:szCs w:val="22"/>
+          <w:u w:val="single"/>
+        </w:rPr>
+        <w:t>tudents</w:t>
+      </w:r>
+      <w:bookmarkEnd w:id="5"/>
+    </w:p>
+    <w:p>
+      <w:pPr>
+        <w:rPr>
+          <w:rFonts w:ascii="Helvetica Neue" w:hAnsi="Helvetica Neue"/>
+          <w:color w:val="595959" w:themeColor="text1" w:themeTint="A6"/>
+          <w:sz w:val="22"/>
+          <w:szCs w:val="22"/>
+        </w:rPr>
+      </w:pPr>
+    </w:p>
+    <w:p>
+      <w:pPr>
+        <w:rPr>
+          <w:rFonts w:ascii="Helvetica Neue" w:hAnsi="Helvetica Neue"/>
+          <w:color w:val="595959" w:themeColor="text1" w:themeTint="A6"/>
+          <w:sz w:val="22"/>
+          <w:szCs w:val="22"/>
+        </w:rPr>
+      </w:pPr>
+      <w:r>
+        <w:rPr>
+          <w:rFonts w:ascii="Helvetica Neue" w:hAnsi="Helvetica Neue"/>
+          <w:color w:val="595959" w:themeColor="text1" w:themeTint="A6"/>
+          <w:sz w:val="22"/>
+          <w:szCs w:val="22"/>
+        </w:rPr>
+        <w:t xml:space="preserve">All of the </w:t>
+      </w:r>
+      <w:r>
+        <w:rPr>
+          <w:rFonts w:ascii="Helvetica Neue" w:hAnsi="Helvetica Neue"/>
+          <w:sz w:val="22"/>
+          <w:szCs w:val="22"/>
+        </w:rPr>
+        <w:fldChar w:fldCharType="begin"/>
+      </w:r>
+      <w:r>
+        <w:rPr>
+          <w:rFonts w:ascii="Helvetica Neue" w:hAnsi="Helvetica Neue"/>
+          <w:sz w:val="22"/>
+          <w:szCs w:val="22"/>
+        </w:rPr>
+        <w:instrText xml:space="preserve"> HYPERLINK  \l "Expectations" </w:instrText>
+      </w:r>
+      <w:r>
+        <w:rPr>
+          <w:rFonts w:ascii="Helvetica Neue" w:hAnsi="Helvetica Neue"/>
+          <w:sz w:val="22"/>
+          <w:szCs w:val="22"/>
+        </w:rPr>
+      </w:r>
+      <w:r>
+        <w:rPr>
+          <w:rFonts w:ascii="Helvetica Neue" w:hAnsi="Helvetica Neue"/>
+          <w:sz w:val="22"/>
+          <w:szCs w:val="22"/>
+        </w:rPr>
+        <w:fldChar w:fldCharType="separate"/>
+      </w:r>
+      <w:r>
+        <w:rPr>
           <w:rStyle w:val="Hyperlink"/>
           <w:rFonts w:ascii="Helvetica Neue" w:hAnsi="Helvetica Neue"/>
-          <w:color w:val="00B0F0"/>
+          <w:sz w:val="22"/>
+          <w:szCs w:val="22"/>
+        </w:rPr>
+        <w:t>e</w:t>
+      </w:r>
+      <w:r>
+        <w:rPr>
+          <w:rStyle w:val="Hyperlink"/>
+          <w:rFonts w:ascii="Helvetica Neue" w:hAnsi="Helvetica Neue"/>
           <w:sz w:val="22"/>
           <w:szCs w:val="22"/>
         </w:rPr>
         <w:t>xpectations for everyone</w:t>
+      </w:r>
+      <w:r>
+        <w:rPr>
+          <w:rFonts w:ascii="Helvetica Neue" w:hAnsi="Helvetica Neue"/>
+          <w:sz w:val="22"/>
+          <w:szCs w:val="22"/>
+        </w:rPr>
+        <w:fldChar w:fldCharType="end"/>
       </w:r>
       <w:r>
         <w:rPr>
@@ -5626,7 +5728,7 @@
           <w:u w:val="single"/>
         </w:rPr>
       </w:pPr>
-      <w:bookmarkStart w:id="7" w:name="Undergrads"/>
+      <w:bookmarkStart w:id="6" w:name="Undergrads"/>
       <w:r>
         <w:rPr>
           <w:rFonts w:ascii="Helvetica Neue" w:hAnsi="Helvetica Neue"/>
@@ -5690,7 +5792,7 @@
         <w:t>tudents</w:t>
       </w:r>
     </w:p>
-    <w:bookmarkEnd w:id="7"/>
+    <w:bookmarkEnd w:id="6"/>
     <w:p>
       <w:pPr>
         <w:rPr>
@@ -5719,28 +5821,26 @@
         </w:rPr>
         <w:t xml:space="preserve">All of the </w:t>
       </w:r>
-      <w:hyperlink w:anchor="Everyone" w:history="1">
+      <w:hyperlink w:anchor="Expectations" w:history="1">
         <w:r>
           <w:rPr>
             <w:rStyle w:val="Hyperlink"/>
             <w:rFonts w:ascii="Helvetica Neue" w:hAnsi="Helvetica Neue"/>
-            <w:color w:val="00B0F0"/>
             <w:sz w:val="22"/>
             <w:szCs w:val="22"/>
           </w:rPr>
           <w:t>e</w:t>
         </w:r>
+        <w:r>
+          <w:rPr>
+            <w:rStyle w:val="Hyperlink"/>
+            <w:rFonts w:ascii="Helvetica Neue" w:hAnsi="Helvetica Neue"/>
+            <w:sz w:val="22"/>
+            <w:szCs w:val="22"/>
+          </w:rPr>
+          <w:t>xpectations for everyone</w:t>
+        </w:r>
       </w:hyperlink>
-      <w:r>
-        <w:rPr>
-          <w:rStyle w:val="Hyperlink"/>
-          <w:rFonts w:ascii="Helvetica Neue" w:hAnsi="Helvetica Neue"/>
-          <w:color w:val="00B0F0"/>
-          <w:sz w:val="22"/>
-          <w:szCs w:val="22"/>
-        </w:rPr>
-        <w:t>xpectations for everyone</w:t>
-      </w:r>
       <w:r>
         <w:rPr>
           <w:rFonts w:ascii="Helvetica Neue" w:hAnsi="Helvetica Neue"/>
@@ -5850,7 +5950,27 @@
           <w:szCs w:val="22"/>
           <w:lang w:val="en-GB"/>
         </w:rPr>
-        <w:t xml:space="preserve">. However, you should strive to make intellectual contributions to the project you work </w:t>
+        <w:t>. However, you should strive to make</w:t>
+      </w:r>
+      <w:r>
+        <w:rPr>
+          <w:rFonts w:ascii="Helvetica Neue" w:hAnsi="Helvetica Neue"/>
+          <w:color w:val="595959" w:themeColor="text1" w:themeTint="A6"/>
+          <w:sz w:val="22"/>
+          <w:szCs w:val="22"/>
+          <w:lang w:val="en-GB"/>
+        </w:rPr>
+        <w:t xml:space="preserve"> your own</w:t>
+      </w:r>
+      <w:r>
+        <w:rPr>
+          <w:rFonts w:ascii="Helvetica Neue" w:hAnsi="Helvetica Neue"/>
+          <w:color w:val="595959" w:themeColor="text1" w:themeTint="A6"/>
+          <w:sz w:val="22"/>
+          <w:szCs w:val="22"/>
+          <w:lang w:val="en-GB"/>
+        </w:rPr>
+        <w:t xml:space="preserve"> intellectual contributions to the project you work </w:t>
       </w:r>
       <w:r>
         <w:rPr>
@@ -5968,6 +6088,34 @@
         </w:rPr>
         <w:t>your project</w:t>
       </w:r>
+    </w:p>
+    <w:p>
+      <w:pPr>
+        <w:pStyle w:val="ListParagraph"/>
+        <w:numPr>
+          <w:ilvl w:val="0"/>
+          <w:numId w:val="1"/>
+        </w:numPr>
+        <w:rPr>
+          <w:rFonts w:ascii="Helvetica Neue" w:hAnsi="Helvetica Neue"/>
+          <w:color w:val="595959" w:themeColor="text1" w:themeTint="A6"/>
+          <w:sz w:val="22"/>
+          <w:szCs w:val="22"/>
+          <w:lang w:val="en-GB"/>
+        </w:rPr>
+      </w:pPr>
+      <w:r>
+        <w:rPr>
+          <w:rFonts w:ascii="Helvetica Neue" w:hAnsi="Helvetica Neue"/>
+          <w:color w:val="595959" w:themeColor="text1" w:themeTint="A6"/>
+          <w:sz w:val="22"/>
+          <w:szCs w:val="22"/>
+          <w:lang w:val="en-GB"/>
+        </w:rPr>
+        <w:t>Make sure you meet all University deadlines (e.g., for your thesis) -- and make sure Linus is aware of them!</w:t>
+      </w:r>
+      <w:bookmarkStart w:id="7" w:name="_GoBack"/>
+      <w:bookmarkEnd w:id="7"/>
     </w:p>
     <w:p>
       <w:pPr>
@@ -6183,6 +6331,7 @@
           <w:sz w:val="22"/>
           <w:szCs w:val="22"/>
         </w:rPr>
+        <w:lastRenderedPageBreak/>
         <w:t>protected characteristics</w:t>
       </w:r>
       <w:r>
@@ -6201,17 +6350,7 @@
           <w:sz w:val="22"/>
           <w:szCs w:val="22"/>
         </w:rPr>
-        <w:t xml:space="preserve">We will not tolerate intimidation, stalking, unwanted photography or </w:t>
-      </w:r>
-      <w:r>
-        <w:rPr>
-          <w:rFonts w:ascii="Helvetica Neue" w:hAnsi="Helvetica Neue"/>
-          <w:color w:val="595959" w:themeColor="text1" w:themeTint="A6"/>
-          <w:sz w:val="22"/>
-          <w:szCs w:val="22"/>
-        </w:rPr>
-        <w:lastRenderedPageBreak/>
-        <w:t>video recording, sustained disruption of talks or other events, inappropriate physical contact, and unwelcome sexual attention.</w:t>
+        <w:t>We will not tolerate intimidation, stalking, unwanted photography or video recording, sustained disruption of talks or other events, inappropriate physical contact, and unwelcome sexual attention.</w:t>
       </w:r>
     </w:p>
     <w:p>
@@ -6960,7 +7099,7 @@
           <w:sz w:val="22"/>
           <w:szCs w:val="22"/>
         </w:rPr>
-        <w:t xml:space="preserve"> will be second to last and the main PI will be last. Students and post-docs who help over the course of the project may be added to the author list depending on their contribution, and their placement will be discussed with all parties involved in the paper. If a </w:t>
+        <w:t xml:space="preserve"> will be second to last and the main PI will be last. Students and post-docs who help over the course of the project may be added to the author list depending on their </w:t>
       </w:r>
       <w:r>
         <w:rPr>
@@ -6970,7 +7109,7 @@
           <w:szCs w:val="22"/>
         </w:rPr>
         <w:lastRenderedPageBreak/>
-        <w:t>student or post-doc takes on a project but subsequently hands it off to another student or post-doc, they will most likely lose first-authorship to that student or post-doc, unless co-</w:t>
+        <w:t>contribution, and their placement will be discussed with all parties involved in the paper. If a student or post-doc takes on a project but subsequently hands it off to another student or post-doc, they will most likely lose first-authorship to that student or post-doc, unless co-</w:t>
       </w:r>
       <w:proofErr w:type="gramStart"/>
       <w:r>
@@ -7953,7 +8092,7 @@
           <w:sz w:val="22"/>
           <w:szCs w:val="22"/>
         </w:rPr>
-        <w:t xml:space="preserve">. If you have no meetings, and no other obligations that day, it might be a good day to work at home – but you can’t do this all the time, and I expect to see everyone in </w:t>
+        <w:t xml:space="preserve">. If you have no meetings, and no other obligations that day, it might be a </w:t>
       </w:r>
       <w:r>
         <w:rPr>
@@ -7963,7 +8102,7 @@
           <w:szCs w:val="22"/>
         </w:rPr>
         <w:lastRenderedPageBreak/>
-        <w:t xml:space="preserve">the </w:t>
+        <w:t xml:space="preserve">good day to work at home – but you can’t do this all the time, and I expect to see everyone in the </w:t>
       </w:r>
       <w:r>
         <w:rPr>
@@ -9031,6 +9170,7 @@
           <w:sz w:val="22"/>
           <w:szCs w:val="22"/>
         </w:rPr>
+        <w:lastRenderedPageBreak/>
         <w:t xml:space="preserve">For paper discussions, </w:t>
       </w:r>
       <w:r>
@@ -9867,7 +10007,6 @@
           <w:sz w:val="22"/>
           <w:szCs w:val="22"/>
         </w:rPr>
-        <w:lastRenderedPageBreak/>
         <w:t>Other Local Meetings</w:t>
       </w:r>
     </w:p>
@@ -10869,6 +11008,7 @@
           <w:sz w:val="22"/>
           <w:szCs w:val="22"/>
         </w:rPr>
+        <w:lastRenderedPageBreak/>
         <w:t>Templates for posters will be available, and you can use those as much or as little as you’d like. Some general rules for posters should be followed: minimize text as much as possible (if you wrote a paragraph, you’re doing it wrong)</w:t>
       </w:r>
       <w:r>
@@ -10887,17 +11027,7 @@
           <w:sz w:val="22"/>
           <w:szCs w:val="22"/>
         </w:rPr>
-        <w:t xml:space="preserve"> make figures and text large and easy to see at a </w:t>
-      </w:r>
-      <w:r>
-        <w:rPr>
-          <w:rFonts w:ascii="Helvetica Neue" w:hAnsi="Helvetica Neue"/>
-          <w:color w:val="595959" w:themeColor="text1" w:themeTint="A6"/>
-          <w:sz w:val="22"/>
-          <w:szCs w:val="22"/>
-        </w:rPr>
-        <w:lastRenderedPageBreak/>
-        <w:t>distance</w:t>
+        <w:t xml:space="preserve"> make figures and text large and easy to see at a distance</w:t>
       </w:r>
       <w:r>
         <w:rPr>
@@ -11870,7 +12000,17 @@
           <w:sz w:val="22"/>
           <w:szCs w:val="22"/>
         </w:rPr>
-        <w:t xml:space="preserve">The preferred preprint server </w:t>
+        <w:t xml:space="preserve">The preferred </w:t>
+      </w:r>
+      <w:r>
+        <w:rPr>
+          <w:rFonts w:ascii="Helvetica Neue" w:hAnsi="Helvetica Neue"/>
+          <w:color w:val="595959" w:themeColor="text1" w:themeTint="A6"/>
+          <w:sz w:val="22"/>
+          <w:szCs w:val="22"/>
+        </w:rPr>
+        <w:lastRenderedPageBreak/>
+        <w:t xml:space="preserve">preprint server </w:t>
       </w:r>
       <w:r>
         <w:rPr>
@@ -15057,7 +15197,7 @@
 </file>
 
 <file path=customXml/itemProps1.xml><?xml version="1.0" encoding="utf-8"?>
-<ds:datastoreItem xmlns:ds="http://schemas.openxmlformats.org/officeDocument/2006/customXml" ds:itemID="{84E58611-86B6-3143-8EB7-97940DEAE456}">
+<ds:datastoreItem xmlns:ds="http://schemas.openxmlformats.org/officeDocument/2006/customXml" ds:itemID="{20D7C4CE-C2B7-ED4B-A08C-B2C521FA366B}">
   <ds:schemaRefs>
     <ds:schemaRef ds:uri="http://schemas.openxmlformats.org/officeDocument/2006/bibliography"/>
   </ds:schemaRefs>

</xml_diff>

<commit_message>
updated to reflect new guidance on >50% attendance for keeping your desk
</commit_message>
<xml_diff>
--- a/schumacher-lab-manual.docx
+++ b/schumacher-lab-manual.docx
@@ -1,6 +1,6 @@
 
 <file path=word/document.xml><?xml version="1.0" encoding="utf-8"?>
-<w:document xmlns:wpc="http://schemas.microsoft.com/office/word/2010/wordprocessingCanvas" xmlns:cx="http://schemas.microsoft.com/office/drawing/2014/chartex" xmlns:cx1="http://schemas.microsoft.com/office/drawing/2015/9/8/chartex" xmlns:cx2="http://schemas.microsoft.com/office/drawing/2015/10/21/chartex" xmlns:cx3="http://schemas.microsoft.com/office/drawing/2016/5/9/chartex" xmlns:cx4="http://schemas.microsoft.com/office/drawing/2016/5/10/chartex" xmlns:cx5="http://schemas.microsoft.com/office/drawing/2016/5/11/chartex" xmlns:cx6="http://schemas.microsoft.com/office/drawing/2016/5/12/chartex" xmlns:cx7="http://schemas.microsoft.com/office/drawing/2016/5/13/chartex" xmlns:cx8="http://schemas.microsoft.com/office/drawing/2016/5/14/chartex" xmlns:mc="http://schemas.openxmlformats.org/markup-compatibility/2006" xmlns:aink="http://schemas.microsoft.com/office/drawing/2016/ink" xmlns:am3d="http://schemas.microsoft.com/office/drawing/2017/model3d" xmlns:o="urn:schemas-microsoft-com:office:office" xmlns:oel="http://schemas.microsoft.com/office/2019/extlst" xmlns:r="http://schemas.openxmlformats.org/officeDocument/2006/relationships" xmlns:m="http://schemas.openxmlformats.org/officeDocument/2006/math" xmlns:v="urn:schemas-microsoft-com:vml" xmlns:wp14="http://schemas.microsoft.com/office/word/2010/wordprocessingDrawing" xmlns:wp="http://schemas.openxmlformats.org/drawingml/2006/wordprocessingDrawing" xmlns:w10="urn:schemas-microsoft-com:office:word" xmlns:w="http://schemas.openxmlformats.org/wordprocessingml/2006/main" xmlns:w14="http://schemas.microsoft.com/office/word/2010/wordml" xmlns:w15="http://schemas.microsoft.com/office/word/2012/wordml" xmlns:w16cex="http://schemas.microsoft.com/office/word/2018/wordml/cex" xmlns:w16cid="http://schemas.microsoft.com/office/word/2016/wordml/cid" xmlns:w16="http://schemas.microsoft.com/office/word/2018/wordml" xmlns:w16sdtdh="http://schemas.microsoft.com/office/word/2020/wordml/sdtdatahash" xmlns:w16se="http://schemas.microsoft.com/office/word/2015/wordml/symex" xmlns:wpg="http://schemas.microsoft.com/office/word/2010/wordprocessingGroup" xmlns:wpi="http://schemas.microsoft.com/office/word/2010/wordprocessingInk" xmlns:wne="http://schemas.microsoft.com/office/word/2006/wordml" xmlns:wps="http://schemas.microsoft.com/office/word/2010/wordprocessingShape" mc:Ignorable="w14 w15 w16se w16cid w16 w16cex w16sdtdh wp14">
+<w:document xmlns:wpc="http://schemas.microsoft.com/office/word/2010/wordprocessingCanvas" xmlns:cx="http://schemas.microsoft.com/office/drawing/2014/chartex" xmlns:cx1="http://schemas.microsoft.com/office/drawing/2015/9/8/chartex" xmlns:cx2="http://schemas.microsoft.com/office/drawing/2015/10/21/chartex" xmlns:cx3="http://schemas.microsoft.com/office/drawing/2016/5/9/chartex" xmlns:cx4="http://schemas.microsoft.com/office/drawing/2016/5/10/chartex" xmlns:cx5="http://schemas.microsoft.com/office/drawing/2016/5/11/chartex" xmlns:cx6="http://schemas.microsoft.com/office/drawing/2016/5/12/chartex" xmlns:cx7="http://schemas.microsoft.com/office/drawing/2016/5/13/chartex" xmlns:cx8="http://schemas.microsoft.com/office/drawing/2016/5/14/chartex" xmlns:mc="http://schemas.openxmlformats.org/markup-compatibility/2006" xmlns:aink="http://schemas.microsoft.com/office/drawing/2016/ink" xmlns:am3d="http://schemas.microsoft.com/office/drawing/2017/model3d" xmlns:o="urn:schemas-microsoft-com:office:office" xmlns:oel="http://schemas.microsoft.com/office/2019/extlst" xmlns:r="http://schemas.openxmlformats.org/officeDocument/2006/relationships" xmlns:m="http://schemas.openxmlformats.org/officeDocument/2006/math" xmlns:v="urn:schemas-microsoft-com:vml" xmlns:wp14="http://schemas.microsoft.com/office/word/2010/wordprocessingDrawing" xmlns:wp="http://schemas.openxmlformats.org/drawingml/2006/wordprocessingDrawing" xmlns:w10="urn:schemas-microsoft-com:office:word" xmlns:w="http://schemas.openxmlformats.org/wordprocessingml/2006/main" xmlns:w14="http://schemas.microsoft.com/office/word/2010/wordml" xmlns:w15="http://schemas.microsoft.com/office/word/2012/wordml" xmlns:w16cex="http://schemas.microsoft.com/office/word/2018/wordml/cex" xmlns:w16cid="http://schemas.microsoft.com/office/word/2016/wordml/cid" xmlns:w16="http://schemas.microsoft.com/office/word/2018/wordml" xmlns:w16du="http://schemas.microsoft.com/office/word/2023/wordml/word16du" xmlns:w16sdtdh="http://schemas.microsoft.com/office/word/2020/wordml/sdtdatahash" xmlns:w16sdtfl="http://schemas.microsoft.com/office/word/2024/wordml/sdtformatlock" xmlns:w16se="http://schemas.microsoft.com/office/word/2015/wordml/symex" xmlns:wpg="http://schemas.microsoft.com/office/word/2010/wordprocessingGroup" xmlns:wpi="http://schemas.microsoft.com/office/word/2010/wordprocessingInk" xmlns:wne="http://schemas.microsoft.com/office/word/2006/wordml" xmlns:wps="http://schemas.microsoft.com/office/word/2010/wordprocessingShape" mc:Ignorable="w14 w15 w16se w16cid w16 w16cex w16sdtdh w16sdtfl w16du wp14">
   <w:body>
     <w:p>
       <w:pPr>
@@ -170,9 +170,30 @@
           <w:sz w:val="22"/>
           <w:szCs w:val="22"/>
         </w:rPr>
-        <w:t>Welco</w:t>
-      </w:r>
-      <w:r>
+        <w:t>Welcome!</w:t>
+      </w:r>
+    </w:p>
+    <w:p>
+      <w:pPr>
+        <w:rPr>
+          <w:rFonts w:ascii="Helvetica Neue" w:hAnsi="Helvetica Neue"/>
+          <w:color w:val="000000" w:themeColor="text1"/>
+          <w:sz w:val="22"/>
+          <w:szCs w:val="22"/>
+        </w:rPr>
+      </w:pPr>
+      <w:r>
+        <w:rPr>
+          <w:rFonts w:ascii="Helvetica Neue" w:hAnsi="Helvetica Neue"/>
+          <w:color w:val="000000" w:themeColor="text1"/>
+          <w:sz w:val="22"/>
+          <w:szCs w:val="22"/>
+        </w:rPr>
+        <w:fldChar w:fldCharType="end"/>
+      </w:r>
+    </w:p>
+    <w:p>
+      <w:pPr>
         <w:rPr>
           <w:rStyle w:val="Hyperlink"/>
           <w:rFonts w:ascii="Helvetica Neue" w:hAnsi="Helvetica Neue"/>
@@ -180,7 +201,41 @@
           <w:sz w:val="22"/>
           <w:szCs w:val="22"/>
         </w:rPr>
-        <w:t>m</w:t>
+      </w:pPr>
+      <w:r>
+        <w:rPr>
+          <w:rFonts w:ascii="Helvetica Neue" w:hAnsi="Helvetica Neue"/>
+          <w:color w:val="000000" w:themeColor="text1"/>
+          <w:sz w:val="22"/>
+          <w:szCs w:val="22"/>
+        </w:rPr>
+        <w:fldChar w:fldCharType="begin"/>
+      </w:r>
+      <w:r>
+        <w:rPr>
+          <w:rFonts w:ascii="Helvetica Neue" w:hAnsi="Helvetica Neue"/>
+          <w:color w:val="000000" w:themeColor="text1"/>
+          <w:sz w:val="22"/>
+          <w:szCs w:val="22"/>
+        </w:rPr>
+        <w:instrText xml:space="preserve"> HYPERLINK  \l "Expectations" </w:instrText>
+      </w:r>
+      <w:r>
+        <w:rPr>
+          <w:rFonts w:ascii="Helvetica Neue" w:hAnsi="Helvetica Neue"/>
+          <w:color w:val="000000" w:themeColor="text1"/>
+          <w:sz w:val="22"/>
+          <w:szCs w:val="22"/>
+        </w:rPr>
+      </w:r>
+      <w:r>
+        <w:rPr>
+          <w:rFonts w:ascii="Helvetica Neue" w:hAnsi="Helvetica Neue"/>
+          <w:color w:val="000000" w:themeColor="text1"/>
+          <w:sz w:val="22"/>
+          <w:szCs w:val="22"/>
+        </w:rPr>
+        <w:fldChar w:fldCharType="separate"/>
       </w:r>
       <w:r>
         <w:rPr>
@@ -190,122 +245,7 @@
           <w:sz w:val="22"/>
           <w:szCs w:val="22"/>
         </w:rPr>
-        <w:t>e!</w:t>
-      </w:r>
-    </w:p>
-    <w:p>
-      <w:pPr>
-        <w:rPr>
-          <w:rFonts w:ascii="Helvetica Neue" w:hAnsi="Helvetica Neue"/>
-          <w:color w:val="000000" w:themeColor="text1"/>
-          <w:sz w:val="22"/>
-          <w:szCs w:val="22"/>
-        </w:rPr>
-      </w:pPr>
-      <w:r>
-        <w:rPr>
-          <w:rFonts w:ascii="Helvetica Neue" w:hAnsi="Helvetica Neue"/>
-          <w:color w:val="000000" w:themeColor="text1"/>
-          <w:sz w:val="22"/>
-          <w:szCs w:val="22"/>
-        </w:rPr>
-        <w:fldChar w:fldCharType="end"/>
-      </w:r>
-    </w:p>
-    <w:p>
-      <w:pPr>
-        <w:rPr>
-          <w:rStyle w:val="Hyperlink"/>
-          <w:rFonts w:ascii="Helvetica Neue" w:hAnsi="Helvetica Neue"/>
-          <w:color w:val="000000" w:themeColor="text1"/>
-          <w:sz w:val="22"/>
-          <w:szCs w:val="22"/>
-        </w:rPr>
-      </w:pPr>
-      <w:r>
-        <w:rPr>
-          <w:rFonts w:ascii="Helvetica Neue" w:hAnsi="Helvetica Neue"/>
-          <w:color w:val="000000" w:themeColor="text1"/>
-          <w:sz w:val="22"/>
-          <w:szCs w:val="22"/>
-        </w:rPr>
-        <w:fldChar w:fldCharType="begin"/>
-      </w:r>
-      <w:r>
-        <w:rPr>
-          <w:rFonts w:ascii="Helvetica Neue" w:hAnsi="Helvetica Neue"/>
-          <w:color w:val="000000" w:themeColor="text1"/>
-          <w:sz w:val="22"/>
-          <w:szCs w:val="22"/>
-        </w:rPr>
-        <w:instrText xml:space="preserve"> HYPERLINK  \l "Expectations" </w:instrText>
-      </w:r>
-      <w:r>
-        <w:rPr>
-          <w:rFonts w:ascii="Helvetica Neue" w:hAnsi="Helvetica Neue"/>
-          <w:color w:val="000000" w:themeColor="text1"/>
-          <w:sz w:val="22"/>
-          <w:szCs w:val="22"/>
-        </w:rPr>
-      </w:r>
-      <w:r>
-        <w:rPr>
-          <w:rFonts w:ascii="Helvetica Neue" w:hAnsi="Helvetica Neue"/>
-          <w:color w:val="000000" w:themeColor="text1"/>
-          <w:sz w:val="22"/>
-          <w:szCs w:val="22"/>
-        </w:rPr>
-        <w:fldChar w:fldCharType="separate"/>
-      </w:r>
-      <w:r>
-        <w:rPr>
-          <w:rStyle w:val="Hyperlink"/>
-          <w:rFonts w:ascii="Helvetica Neue" w:hAnsi="Helvetica Neue"/>
-          <w:color w:val="000000" w:themeColor="text1"/>
-          <w:sz w:val="22"/>
-          <w:szCs w:val="22"/>
-        </w:rPr>
-        <w:t>Expe</w:t>
-      </w:r>
-      <w:r>
-        <w:rPr>
-          <w:rStyle w:val="Hyperlink"/>
-          <w:rFonts w:ascii="Helvetica Neue" w:hAnsi="Helvetica Neue"/>
-          <w:color w:val="000000" w:themeColor="text1"/>
-          <w:sz w:val="22"/>
-          <w:szCs w:val="22"/>
-        </w:rPr>
-        <w:t>c</w:t>
-      </w:r>
-      <w:r>
-        <w:rPr>
-          <w:rStyle w:val="Hyperlink"/>
-          <w:rFonts w:ascii="Helvetica Neue" w:hAnsi="Helvetica Neue"/>
-          <w:color w:val="000000" w:themeColor="text1"/>
-          <w:sz w:val="22"/>
-          <w:szCs w:val="22"/>
-        </w:rPr>
-        <w:t>tations</w:t>
-      </w:r>
-      <w:r>
-        <w:rPr>
-          <w:rStyle w:val="Hyperlink"/>
-          <w:rFonts w:ascii="Helvetica Neue" w:hAnsi="Helvetica Neue"/>
-          <w:color w:val="000000" w:themeColor="text1"/>
-          <w:sz w:val="22"/>
-          <w:szCs w:val="22"/>
-        </w:rPr>
-        <w:t xml:space="preserve"> </w:t>
-      </w:r>
-      <w:r>
-        <w:rPr>
-          <w:rStyle w:val="Hyperlink"/>
-          <w:rFonts w:ascii="Helvetica Neue" w:hAnsi="Helvetica Neue"/>
-          <w:color w:val="000000" w:themeColor="text1"/>
-          <w:sz w:val="22"/>
-          <w:szCs w:val="22"/>
-        </w:rPr>
-        <w:t>and Responsibilities</w:t>
+        <w:t>Expectations and Responsibilities</w:t>
       </w:r>
     </w:p>
     <w:p>
@@ -382,29 +322,7 @@
           <w:szCs w:val="22"/>
           <w:lang w:val="en-GB"/>
         </w:rPr>
-        <w:t>Every</w:t>
-      </w:r>
-      <w:r>
-        <w:rPr>
-          <w:rStyle w:val="Hyperlink"/>
-          <w:rFonts w:ascii="Helvetica Neue" w:hAnsi="Helvetica Neue"/>
-          <w:color w:val="000000" w:themeColor="text1"/>
-          <w:sz w:val="22"/>
-          <w:szCs w:val="22"/>
-          <w:lang w:val="en-GB"/>
-        </w:rPr>
-        <w:t>o</w:t>
-      </w:r>
-      <w:r>
-        <w:rPr>
-          <w:rStyle w:val="Hyperlink"/>
-          <w:rFonts w:ascii="Helvetica Neue" w:hAnsi="Helvetica Neue"/>
-          <w:color w:val="000000" w:themeColor="text1"/>
-          <w:sz w:val="22"/>
-          <w:szCs w:val="22"/>
-          <w:lang w:val="en-GB"/>
-        </w:rPr>
-        <w:t>ne</w:t>
+        <w:t>Everyone</w:t>
       </w:r>
     </w:p>
     <w:p>
@@ -481,51 +399,7 @@
           <w:szCs w:val="22"/>
           <w:lang w:val="en-GB"/>
         </w:rPr>
-        <w:t>Pri</w:t>
-      </w:r>
-      <w:r>
-        <w:rPr>
-          <w:rStyle w:val="Hyperlink"/>
-          <w:rFonts w:ascii="Helvetica Neue" w:hAnsi="Helvetica Neue"/>
-          <w:color w:val="000000" w:themeColor="text1"/>
-          <w:sz w:val="22"/>
-          <w:szCs w:val="22"/>
-          <w:lang w:val="en-GB"/>
-        </w:rPr>
-        <w:t>n</w:t>
-      </w:r>
-      <w:r>
-        <w:rPr>
-          <w:rStyle w:val="Hyperlink"/>
-          <w:rFonts w:ascii="Helvetica Neue" w:hAnsi="Helvetica Neue"/>
-          <w:color w:val="000000" w:themeColor="text1"/>
-          <w:sz w:val="22"/>
-          <w:szCs w:val="22"/>
-          <w:lang w:val="en-GB"/>
-        </w:rPr>
-        <w:t>cipal Investig</w:t>
-      </w:r>
-      <w:r>
-        <w:rPr>
-          <w:rStyle w:val="Hyperlink"/>
-          <w:rFonts w:ascii="Helvetica Neue" w:hAnsi="Helvetica Neue"/>
-          <w:color w:val="000000" w:themeColor="text1"/>
-          <w:sz w:val="22"/>
-          <w:szCs w:val="22"/>
-          <w:lang w:val="en-GB"/>
-        </w:rPr>
-        <w:t>a</w:t>
-      </w:r>
-      <w:r>
-        <w:rPr>
-          <w:rStyle w:val="Hyperlink"/>
-          <w:rFonts w:ascii="Helvetica Neue" w:hAnsi="Helvetica Neue"/>
-          <w:color w:val="000000" w:themeColor="text1"/>
-          <w:sz w:val="22"/>
-          <w:szCs w:val="22"/>
-          <w:lang w:val="en-GB"/>
-        </w:rPr>
-        <w:t>tor</w:t>
+        <w:t>Principal Investigator</w:t>
       </w:r>
     </w:p>
     <w:p>
@@ -613,18 +487,7 @@
           <w:szCs w:val="22"/>
           <w:lang w:val="en-GB"/>
         </w:rPr>
-        <w:t>o</w:t>
-      </w:r>
-      <w:r>
-        <w:rPr>
-          <w:rStyle w:val="Hyperlink"/>
-          <w:rFonts w:ascii="Helvetica Neue" w:hAnsi="Helvetica Neue"/>
-          <w:color w:val="000000" w:themeColor="text1"/>
-          <w:sz w:val="22"/>
-          <w:szCs w:val="22"/>
-          <w:lang w:val="en-GB"/>
-        </w:rPr>
-        <w:t>cs</w:t>
+        <w:t>ocs</w:t>
       </w:r>
     </w:p>
     <w:p>
@@ -701,18 +564,81 @@
           <w:szCs w:val="22"/>
           <w:lang w:val="en-GB"/>
         </w:rPr>
-        <w:t>Graduate</w:t>
-      </w:r>
-      <w:r>
+        <w:t>Graduate Students</w:t>
+      </w:r>
+    </w:p>
+    <w:p>
+      <w:r>
+        <w:fldChar w:fldCharType="end"/>
+      </w:r>
+    </w:p>
+    <w:p>
+      <w:pPr>
+        <w:rPr>
+          <w:rFonts w:ascii="Helvetica Neue" w:hAnsi="Helvetica Neue"/>
+          <w:color w:val="000000" w:themeColor="text1"/>
+          <w:sz w:val="22"/>
+          <w:szCs w:val="22"/>
+        </w:rPr>
+      </w:pPr>
+      <w:r>
+        <w:rPr>
+          <w:rFonts w:ascii="Helvetica Neue" w:hAnsi="Helvetica Neue"/>
+          <w:color w:val="000000" w:themeColor="text1"/>
+        </w:rPr>
+        <w:t xml:space="preserve"> </w:t>
+      </w:r>
+      <w:r>
+        <w:rPr>
+          <w:color w:val="000000" w:themeColor="text1"/>
+        </w:rPr>
+        <w:t xml:space="preserve"> </w:t>
+      </w:r>
+    </w:p>
+    <w:p>
+      <w:pPr>
         <w:rPr>
           <w:rStyle w:val="Hyperlink"/>
           <w:rFonts w:ascii="Helvetica Neue" w:hAnsi="Helvetica Neue"/>
           <w:color w:val="000000" w:themeColor="text1"/>
           <w:sz w:val="22"/>
           <w:szCs w:val="22"/>
-          <w:lang w:val="en-GB"/>
-        </w:rPr>
-        <w:t xml:space="preserve"> </w:t>
+        </w:rPr>
+      </w:pPr>
+      <w:r>
+        <w:rPr>
+          <w:rFonts w:ascii="Helvetica Neue" w:hAnsi="Helvetica Neue"/>
+          <w:color w:val="000000" w:themeColor="text1"/>
+          <w:sz w:val="22"/>
+          <w:szCs w:val="22"/>
+        </w:rPr>
+        <w:fldChar w:fldCharType="begin"/>
+      </w:r>
+      <w:r>
+        <w:rPr>
+          <w:rFonts w:ascii="Helvetica Neue" w:hAnsi="Helvetica Neue"/>
+          <w:color w:val="000000" w:themeColor="text1"/>
+          <w:sz w:val="22"/>
+          <w:szCs w:val="22"/>
+        </w:rPr>
+        <w:instrText xml:space="preserve"> HYPERLINK  \l "GeneralPolicies" </w:instrText>
+      </w:r>
+      <w:r>
+        <w:rPr>
+          <w:rFonts w:ascii="Helvetica Neue" w:hAnsi="Helvetica Neue"/>
+          <w:color w:val="000000" w:themeColor="text1"/>
+          <w:sz w:val="22"/>
+          <w:szCs w:val="22"/>
+        </w:rPr>
+      </w:r>
+      <w:r>
+        <w:rPr>
+          <w:rFonts w:ascii="Helvetica Neue" w:hAnsi="Helvetica Neue"/>
+          <w:color w:val="000000" w:themeColor="text1"/>
+          <w:sz w:val="22"/>
+          <w:szCs w:val="22"/>
+        </w:rPr>
+        <w:fldChar w:fldCharType="separate"/>
       </w:r>
       <w:r>
         <w:rPr>
@@ -721,311 +647,18 @@
           <w:color w:val="000000" w:themeColor="text1"/>
           <w:sz w:val="22"/>
           <w:szCs w:val="22"/>
-          <w:lang w:val="en-GB"/>
-        </w:rPr>
-        <w:t>Students</w:t>
-      </w:r>
-    </w:p>
-    <w:p>
-      <w:pPr>
-        <w:pStyle w:val="ListParagraph"/>
-        <w:numPr>
-          <w:ilvl w:val="0"/>
-          <w:numId w:val="3"/>
-        </w:numPr>
+        </w:rPr>
+        <w:t>General P</w:t>
+      </w:r>
+      <w:r>
         <w:rPr>
           <w:rStyle w:val="Hyperlink"/>
           <w:rFonts w:ascii="Helvetica Neue" w:hAnsi="Helvetica Neue"/>
           <w:color w:val="000000" w:themeColor="text1"/>
           <w:sz w:val="22"/>
           <w:szCs w:val="22"/>
-          <w:u w:val="none"/>
-          <w:lang w:val="en-GB"/>
-        </w:rPr>
-      </w:pPr>
-      <w:r>
-        <w:rPr>
-          <w:rFonts w:ascii="Helvetica Neue" w:hAnsi="Helvetica Neue"/>
-          <w:color w:val="000000" w:themeColor="text1"/>
-          <w:sz w:val="22"/>
-          <w:szCs w:val="22"/>
-          <w:lang w:val="en-GB"/>
-        </w:rPr>
-        <w:fldChar w:fldCharType="end"/>
-      </w:r>
-      <w:r>
-        <w:rPr>
-          <w:rFonts w:ascii="Helvetica Neue" w:hAnsi="Helvetica Neue"/>
-          <w:color w:val="000000" w:themeColor="text1"/>
-          <w:sz w:val="22"/>
-          <w:szCs w:val="22"/>
-          <w:lang w:val="en-GB"/>
-        </w:rPr>
-        <w:fldChar w:fldCharType="begin"/>
-      </w:r>
-      <w:r>
-        <w:rPr>
-          <w:rFonts w:ascii="Helvetica Neue" w:hAnsi="Helvetica Neue"/>
-          <w:color w:val="000000" w:themeColor="text1"/>
-          <w:sz w:val="22"/>
-          <w:szCs w:val="22"/>
-          <w:lang w:val="en-GB"/>
-        </w:rPr>
-        <w:instrText xml:space="preserve"> HYPERLINK  \l "Undergrads" </w:instrText>
-      </w:r>
-      <w:r>
-        <w:rPr>
-          <w:rFonts w:ascii="Helvetica Neue" w:hAnsi="Helvetica Neue"/>
-          <w:color w:val="000000" w:themeColor="text1"/>
-          <w:sz w:val="22"/>
-          <w:szCs w:val="22"/>
-          <w:lang w:val="en-GB"/>
-        </w:rPr>
-      </w:r>
-      <w:r>
-        <w:rPr>
-          <w:rFonts w:ascii="Helvetica Neue" w:hAnsi="Helvetica Neue"/>
-          <w:color w:val="000000" w:themeColor="text1"/>
-          <w:sz w:val="22"/>
-          <w:szCs w:val="22"/>
-          <w:lang w:val="en-GB"/>
-        </w:rPr>
-        <w:fldChar w:fldCharType="separate"/>
-      </w:r>
-      <w:r>
-        <w:rPr>
-          <w:rStyle w:val="Hyperlink"/>
-          <w:rFonts w:ascii="Helvetica Neue" w:hAnsi="Helvetica Neue"/>
-          <w:color w:val="000000" w:themeColor="text1"/>
-          <w:sz w:val="22"/>
-          <w:szCs w:val="22"/>
-          <w:lang w:val="en-GB"/>
-        </w:rPr>
-        <w:t>Undergra</w:t>
-      </w:r>
-      <w:r>
-        <w:rPr>
-          <w:rStyle w:val="Hyperlink"/>
-          <w:rFonts w:ascii="Helvetica Neue" w:hAnsi="Helvetica Neue"/>
-          <w:color w:val="000000" w:themeColor="text1"/>
-          <w:sz w:val="22"/>
-          <w:szCs w:val="22"/>
-          <w:lang w:val="en-GB"/>
-        </w:rPr>
-        <w:t>d</w:t>
-      </w:r>
-      <w:r>
-        <w:rPr>
-          <w:rStyle w:val="Hyperlink"/>
-          <w:rFonts w:ascii="Helvetica Neue" w:hAnsi="Helvetica Neue"/>
-          <w:color w:val="000000" w:themeColor="text1"/>
-          <w:sz w:val="22"/>
-          <w:szCs w:val="22"/>
-          <w:lang w:val="en-GB"/>
-        </w:rPr>
-        <w:t>u</w:t>
-      </w:r>
-      <w:r>
-        <w:rPr>
-          <w:rStyle w:val="Hyperlink"/>
-          <w:rFonts w:ascii="Helvetica Neue" w:hAnsi="Helvetica Neue"/>
-          <w:color w:val="000000" w:themeColor="text1"/>
-          <w:sz w:val="22"/>
-          <w:szCs w:val="22"/>
-          <w:lang w:val="en-GB"/>
-        </w:rPr>
-        <w:t>a</w:t>
-      </w:r>
-      <w:r>
-        <w:rPr>
-          <w:rStyle w:val="Hyperlink"/>
-          <w:rFonts w:ascii="Helvetica Neue" w:hAnsi="Helvetica Neue"/>
-          <w:color w:val="000000" w:themeColor="text1"/>
-          <w:sz w:val="22"/>
-          <w:szCs w:val="22"/>
-          <w:lang w:val="en-GB"/>
-        </w:rPr>
-        <w:t>te Stud</w:t>
-      </w:r>
-      <w:r>
-        <w:rPr>
-          <w:rStyle w:val="Hyperlink"/>
-          <w:rFonts w:ascii="Helvetica Neue" w:hAnsi="Helvetica Neue"/>
-          <w:color w:val="000000" w:themeColor="text1"/>
-          <w:sz w:val="22"/>
-          <w:szCs w:val="22"/>
-          <w:lang w:val="en-GB"/>
-        </w:rPr>
-        <w:t>e</w:t>
-      </w:r>
-      <w:r>
-        <w:rPr>
-          <w:rStyle w:val="Hyperlink"/>
-          <w:rFonts w:ascii="Helvetica Neue" w:hAnsi="Helvetica Neue"/>
-          <w:color w:val="000000" w:themeColor="text1"/>
-          <w:sz w:val="22"/>
-          <w:szCs w:val="22"/>
-          <w:lang w:val="en-GB"/>
-        </w:rPr>
-        <w:t>nts</w:t>
-      </w:r>
-    </w:p>
-    <w:p>
-      <w:pPr>
-        <w:rPr>
-          <w:rFonts w:ascii="Helvetica Neue" w:hAnsi="Helvetica Neue"/>
-          <w:color w:val="000000" w:themeColor="text1"/>
-          <w:sz w:val="22"/>
-          <w:szCs w:val="22"/>
-        </w:rPr>
-      </w:pPr>
-      <w:r>
-        <w:rPr>
-          <w:rFonts w:ascii="Helvetica Neue" w:hAnsi="Helvetica Neue"/>
-          <w:color w:val="000000" w:themeColor="text1"/>
-          <w:sz w:val="22"/>
-          <w:szCs w:val="22"/>
-        </w:rPr>
-        <w:fldChar w:fldCharType="end"/>
-      </w:r>
-      <w:r>
-        <w:rPr>
-          <w:rFonts w:ascii="Helvetica Neue" w:hAnsi="Helvetica Neue"/>
-          <w:color w:val="000000" w:themeColor="text1"/>
-        </w:rPr>
-        <w:t xml:space="preserve"> </w:t>
-      </w:r>
-      <w:r>
-        <w:rPr>
-          <w:color w:val="000000" w:themeColor="text1"/>
-        </w:rPr>
-        <w:t xml:space="preserve"> </w:t>
-      </w:r>
-    </w:p>
-    <w:p>
-      <w:pPr>
-        <w:rPr>
-          <w:rStyle w:val="Hyperlink"/>
-          <w:rFonts w:ascii="Helvetica Neue" w:hAnsi="Helvetica Neue"/>
-          <w:color w:val="000000" w:themeColor="text1"/>
-          <w:sz w:val="22"/>
-          <w:szCs w:val="22"/>
-        </w:rPr>
-      </w:pPr>
-      <w:r>
-        <w:rPr>
-          <w:rFonts w:ascii="Helvetica Neue" w:hAnsi="Helvetica Neue"/>
-          <w:color w:val="000000" w:themeColor="text1"/>
-          <w:sz w:val="22"/>
-          <w:szCs w:val="22"/>
-        </w:rPr>
-        <w:fldChar w:fldCharType="begin"/>
-      </w:r>
-      <w:r>
-        <w:rPr>
-          <w:rFonts w:ascii="Helvetica Neue" w:hAnsi="Helvetica Neue"/>
-          <w:color w:val="000000" w:themeColor="text1"/>
-          <w:sz w:val="22"/>
-          <w:szCs w:val="22"/>
-        </w:rPr>
-        <w:instrText xml:space="preserve"> HYPERLINK  \l "GeneralPolicies" </w:instrText>
-      </w:r>
-      <w:r>
-        <w:rPr>
-          <w:rFonts w:ascii="Helvetica Neue" w:hAnsi="Helvetica Neue"/>
-          <w:color w:val="000000" w:themeColor="text1"/>
-          <w:sz w:val="22"/>
-          <w:szCs w:val="22"/>
-        </w:rPr>
-      </w:r>
-      <w:r>
-        <w:rPr>
-          <w:rFonts w:ascii="Helvetica Neue" w:hAnsi="Helvetica Neue"/>
-          <w:color w:val="000000" w:themeColor="text1"/>
-          <w:sz w:val="22"/>
-          <w:szCs w:val="22"/>
-        </w:rPr>
-        <w:fldChar w:fldCharType="separate"/>
-      </w:r>
-      <w:r>
-        <w:rPr>
-          <w:rStyle w:val="Hyperlink"/>
-          <w:rFonts w:ascii="Helvetica Neue" w:hAnsi="Helvetica Neue"/>
-          <w:color w:val="000000" w:themeColor="text1"/>
-          <w:sz w:val="22"/>
-          <w:szCs w:val="22"/>
-        </w:rPr>
-        <w:t>Gene</w:t>
-      </w:r>
-      <w:r>
-        <w:rPr>
-          <w:rStyle w:val="Hyperlink"/>
-          <w:rFonts w:ascii="Helvetica Neue" w:hAnsi="Helvetica Neue"/>
-          <w:color w:val="000000" w:themeColor="text1"/>
-          <w:sz w:val="22"/>
-          <w:szCs w:val="22"/>
-        </w:rPr>
-        <w:t>r</w:t>
-      </w:r>
-      <w:r>
-        <w:rPr>
-          <w:rStyle w:val="Hyperlink"/>
-          <w:rFonts w:ascii="Helvetica Neue" w:hAnsi="Helvetica Neue"/>
-          <w:color w:val="000000" w:themeColor="text1"/>
-          <w:sz w:val="22"/>
-          <w:szCs w:val="22"/>
-        </w:rPr>
-        <w:t>al</w:t>
-      </w:r>
-      <w:r>
-        <w:rPr>
-          <w:rStyle w:val="Hyperlink"/>
-          <w:rFonts w:ascii="Helvetica Neue" w:hAnsi="Helvetica Neue"/>
-          <w:color w:val="000000" w:themeColor="text1"/>
-          <w:sz w:val="22"/>
-          <w:szCs w:val="22"/>
-        </w:rPr>
-        <w:t xml:space="preserve"> </w:t>
-      </w:r>
-      <w:r>
-        <w:rPr>
-          <w:rStyle w:val="Hyperlink"/>
-          <w:rFonts w:ascii="Helvetica Neue" w:hAnsi="Helvetica Neue"/>
-          <w:color w:val="000000" w:themeColor="text1"/>
-          <w:sz w:val="22"/>
-          <w:szCs w:val="22"/>
-        </w:rPr>
-        <w:t>P</w:t>
-      </w:r>
-      <w:r>
-        <w:rPr>
-          <w:rStyle w:val="Hyperlink"/>
-          <w:rFonts w:ascii="Helvetica Neue" w:hAnsi="Helvetica Neue"/>
-          <w:color w:val="000000" w:themeColor="text1"/>
-          <w:sz w:val="22"/>
-          <w:szCs w:val="22"/>
-        </w:rPr>
-        <w:t>r</w:t>
-      </w:r>
-      <w:r>
-        <w:rPr>
-          <w:rStyle w:val="Hyperlink"/>
-          <w:rFonts w:ascii="Helvetica Neue" w:hAnsi="Helvetica Neue"/>
-          <w:color w:val="000000" w:themeColor="text1"/>
-          <w:sz w:val="22"/>
-          <w:szCs w:val="22"/>
-        </w:rPr>
-        <w:t>a</w:t>
-      </w:r>
-      <w:r>
-        <w:rPr>
-          <w:rStyle w:val="Hyperlink"/>
-          <w:rFonts w:ascii="Helvetica Neue" w:hAnsi="Helvetica Neue"/>
-          <w:color w:val="000000" w:themeColor="text1"/>
-          <w:sz w:val="22"/>
-          <w:szCs w:val="22"/>
-        </w:rPr>
-        <w:t>ctice</w:t>
+        </w:rPr>
+        <w:t>ractice</w:t>
       </w:r>
       <w:r>
         <w:rPr>
@@ -2866,7 +2499,17 @@
           <w:szCs w:val="22"/>
           <w:lang w:val="en-GB"/>
         </w:rPr>
-        <w:t xml:space="preserve"> and/or getting journal table of contents. Also consider following scientists in the field on Twitter</w:t>
+        <w:t xml:space="preserve"> and/or getting journal table of contents. Also consider following scientists in the field on </w:t>
+      </w:r>
+      <w:r>
+        <w:rPr>
+          <w:rFonts w:ascii="Helvetica Neue" w:hAnsi="Helvetica Neue"/>
+          <w:color w:val="000000" w:themeColor="text1"/>
+          <w:sz w:val="22"/>
+          <w:szCs w:val="22"/>
+          <w:lang w:val="en-GB"/>
+        </w:rPr>
+        <w:t>relevant social media platforms</w:t>
       </w:r>
       <w:r>
         <w:rPr>
@@ -3241,16 +2884,16 @@
           <w:sz w:val="22"/>
           <w:szCs w:val="22"/>
         </w:rPr>
-        <w:t>, try to come to the office</w:t>
-      </w:r>
-      <w:r>
-        <w:rPr>
-          <w:rFonts w:ascii="Helvetica Neue" w:hAnsi="Helvetica Neue"/>
-          <w:color w:val="000000" w:themeColor="text1"/>
-          <w:sz w:val="22"/>
-          <w:szCs w:val="22"/>
-        </w:rPr>
-        <w:t xml:space="preserve"> at least once a week (you may want to coordinate when you are in the office with the other lab members)</w:t>
+        <w:t xml:space="preserve">, </w:t>
+      </w:r>
+      <w:r>
+        <w:rPr>
+          <w:rFonts w:ascii="Helvetica Neue" w:hAnsi="Helvetica Neue"/>
+          <w:color w:val="000000" w:themeColor="text1"/>
+          <w:sz w:val="22"/>
+          <w:szCs w:val="22"/>
+        </w:rPr>
+        <w:t>the official guidance is that you should come in on at least three days if you want a desk assigned for your exclusive use.</w:t>
       </w:r>
       <w:r>
         <w:rPr>
@@ -3912,6 +3555,7 @@
           <w:szCs w:val="22"/>
           <w:lang w:val="en-GB"/>
         </w:rPr>
+        <w:lastRenderedPageBreak/>
         <w:t>Support you (scientifically, emotionally, financially)</w:t>
       </w:r>
     </w:p>
@@ -3938,7 +3582,6 @@
           <w:szCs w:val="22"/>
           <w:lang w:val="en-GB"/>
         </w:rPr>
-        <w:lastRenderedPageBreak/>
         <w:t>Give you feedback on a timely basis, including feedback on project ideas, conference posters, talks, manuscripts, figures, grants</w:t>
       </w:r>
       <w:r>
@@ -4370,29 +4013,7 @@
           <w:szCs w:val="22"/>
           <w:lang w:val="en-GB"/>
         </w:rPr>
-        <w:t xml:space="preserve">You can spend up to around 10% of your working time on projects not directly related to the group, </w:t>
-      </w:r>
-      <w:proofErr w:type="gramStart"/>
-      <w:r>
-        <w:rPr>
-          <w:rFonts w:ascii="Helvetica Neue" w:hAnsi="Helvetica Neue"/>
-          <w:color w:val="000000" w:themeColor="text1"/>
-          <w:sz w:val="22"/>
-          <w:szCs w:val="22"/>
-          <w:lang w:val="en-GB"/>
-        </w:rPr>
-        <w:t>e.g.</w:t>
-      </w:r>
-      <w:proofErr w:type="gramEnd"/>
-      <w:r>
-        <w:rPr>
-          <w:rFonts w:ascii="Helvetica Neue" w:hAnsi="Helvetica Neue"/>
-          <w:color w:val="000000" w:themeColor="text1"/>
-          <w:sz w:val="22"/>
-          <w:szCs w:val="22"/>
-          <w:lang w:val="en-GB"/>
-        </w:rPr>
-        <w:t xml:space="preserve"> finishing old publications or starting new projects</w:t>
+        <w:t>You can spend up to around 10% of your working time on projects not directly related to the group, e.g. finishing old publications or starting new projects</w:t>
       </w:r>
     </w:p>
     <w:p>
@@ -5289,6 +4910,7 @@
           <w:szCs w:val="22"/>
           <w:lang w:val="en-GB"/>
         </w:rPr>
+        <w:lastRenderedPageBreak/>
         <w:t xml:space="preserve">Help mentor undergraduate students in the </w:t>
       </w:r>
       <w:r>
@@ -5345,7 +4967,6 @@
           <w:szCs w:val="22"/>
           <w:lang w:val="en-GB"/>
         </w:rPr>
-        <w:lastRenderedPageBreak/>
         <w:t>Present your work at departmental events, at other labs (if invited), and at conferences</w:t>
       </w:r>
     </w:p>
@@ -5621,398 +5242,13 @@
     </w:p>
     <w:p>
       <w:pPr>
-        <w:ind w:left="360"/>
-        <w:rPr>
-          <w:rFonts w:ascii="Helvetica Neue" w:hAnsi="Helvetica Neue"/>
-          <w:color w:val="000000" w:themeColor="text1"/>
-          <w:sz w:val="22"/>
-          <w:szCs w:val="22"/>
-        </w:rPr>
-      </w:pPr>
-    </w:p>
-    <w:p>
-      <w:pPr>
-        <w:rPr>
-          <w:rFonts w:ascii="Helvetica Neue" w:hAnsi="Helvetica Neue"/>
-          <w:color w:val="000000" w:themeColor="text1"/>
-          <w:sz w:val="22"/>
-          <w:szCs w:val="22"/>
-          <w:u w:val="single"/>
-        </w:rPr>
-      </w:pPr>
-    </w:p>
-    <w:p>
-      <w:pPr>
-        <w:rPr>
-          <w:rFonts w:ascii="Helvetica Neue" w:hAnsi="Helvetica Neue"/>
-          <w:color w:val="000000" w:themeColor="text1"/>
-          <w:sz w:val="22"/>
-          <w:szCs w:val="22"/>
-          <w:u w:val="single"/>
-        </w:rPr>
-      </w:pPr>
-      <w:r>
-        <w:rPr>
-          <w:rFonts w:ascii="Helvetica Neue" w:hAnsi="Helvetica Neue"/>
-          <w:color w:val="000000" w:themeColor="text1"/>
-          <w:sz w:val="22"/>
-          <w:szCs w:val="22"/>
-          <w:u w:val="single"/>
-        </w:rPr>
-        <w:t xml:space="preserve">Undergraduate </w:t>
-      </w:r>
-      <w:r>
-        <w:rPr>
-          <w:rFonts w:ascii="Helvetica Neue" w:hAnsi="Helvetica Neue"/>
-          <w:color w:val="000000" w:themeColor="text1"/>
-          <w:sz w:val="22"/>
-          <w:szCs w:val="22"/>
-          <w:u w:val="single"/>
-        </w:rPr>
-        <w:t xml:space="preserve">and Masters </w:t>
-      </w:r>
-      <w:r>
-        <w:rPr>
-          <w:rFonts w:ascii="Helvetica Neue" w:hAnsi="Helvetica Neue"/>
-          <w:color w:val="000000" w:themeColor="text1"/>
-          <w:sz w:val="22"/>
-          <w:szCs w:val="22"/>
-          <w:u w:val="single"/>
-        </w:rPr>
-        <w:t>S</w:t>
-      </w:r>
-      <w:r>
-        <w:rPr>
-          <w:rFonts w:ascii="Helvetica Neue" w:hAnsi="Helvetica Neue"/>
-          <w:color w:val="000000" w:themeColor="text1"/>
-          <w:sz w:val="22"/>
-          <w:szCs w:val="22"/>
-          <w:u w:val="single"/>
-        </w:rPr>
-        <w:t>tudents</w:t>
-      </w:r>
-    </w:p>
-    <w:p>
-      <w:pPr>
-        <w:rPr>
-          <w:rFonts w:ascii="Helvetica Neue" w:hAnsi="Helvetica Neue"/>
-          <w:color w:val="000000" w:themeColor="text1"/>
-          <w:sz w:val="22"/>
-          <w:szCs w:val="22"/>
-        </w:rPr>
-      </w:pPr>
-    </w:p>
-    <w:p>
-      <w:pPr>
-        <w:rPr>
-          <w:rFonts w:ascii="Helvetica Neue" w:hAnsi="Helvetica Neue"/>
-          <w:color w:val="000000" w:themeColor="text1"/>
-          <w:sz w:val="22"/>
-          <w:szCs w:val="22"/>
-        </w:rPr>
-      </w:pPr>
-      <w:r>
-        <w:rPr>
-          <w:rFonts w:ascii="Helvetica Neue" w:hAnsi="Helvetica Neue"/>
-          <w:color w:val="000000" w:themeColor="text1"/>
-          <w:sz w:val="22"/>
-          <w:szCs w:val="22"/>
-        </w:rPr>
-        <w:t xml:space="preserve">All of the </w:t>
-      </w:r>
-      <w:hyperlink w:anchor="Expectations" w:history="1">
-        <w:r>
-          <w:rPr>
-            <w:rStyle w:val="Hyperlink"/>
-            <w:rFonts w:ascii="Helvetica Neue" w:hAnsi="Helvetica Neue"/>
-            <w:color w:val="000000" w:themeColor="text1"/>
-            <w:sz w:val="22"/>
-            <w:szCs w:val="22"/>
-          </w:rPr>
-          <w:t>e</w:t>
-        </w:r>
-        <w:r>
-          <w:rPr>
-            <w:rStyle w:val="Hyperlink"/>
-            <w:rFonts w:ascii="Helvetica Neue" w:hAnsi="Helvetica Neue"/>
-            <w:color w:val="000000" w:themeColor="text1"/>
-            <w:sz w:val="22"/>
-            <w:szCs w:val="22"/>
-          </w:rPr>
-          <w:t>xpectations for everyone</w:t>
-        </w:r>
-      </w:hyperlink>
-      <w:r>
-        <w:rPr>
-          <w:rFonts w:ascii="Helvetica Neue" w:hAnsi="Helvetica Neue"/>
-          <w:color w:val="000000" w:themeColor="text1"/>
-          <w:sz w:val="22"/>
-          <w:szCs w:val="22"/>
-        </w:rPr>
-        <w:t>, and you will also be expected to…</w:t>
-      </w:r>
-    </w:p>
-    <w:p>
-      <w:pPr>
         <w:pStyle w:val="ListParagraph"/>
-        <w:numPr>
-          <w:ilvl w:val="0"/>
-          <w:numId w:val="1"/>
-        </w:numPr>
-        <w:rPr>
-          <w:rFonts w:ascii="Helvetica Neue" w:hAnsi="Helvetica Neue"/>
-          <w:color w:val="000000" w:themeColor="text1"/>
-          <w:sz w:val="22"/>
-          <w:szCs w:val="22"/>
-          <w:lang w:val="en-GB"/>
-        </w:rPr>
-      </w:pPr>
-      <w:r>
-        <w:rPr>
-          <w:rFonts w:ascii="Helvetica Neue" w:hAnsi="Helvetica Neue"/>
-          <w:color w:val="000000" w:themeColor="text1"/>
-          <w:sz w:val="22"/>
-          <w:szCs w:val="22"/>
-          <w:lang w:val="en-GB"/>
-        </w:rPr>
-        <w:t xml:space="preserve">You should be coming in </w:t>
-      </w:r>
-      <w:r>
-        <w:rPr>
-          <w:rFonts w:ascii="Helvetica Neue" w:hAnsi="Helvetica Neue"/>
-          <w:color w:val="000000" w:themeColor="text1"/>
-          <w:sz w:val="22"/>
-          <w:szCs w:val="22"/>
-          <w:lang w:val="en-GB"/>
-        </w:rPr>
-        <w:t xml:space="preserve">for a meeting </w:t>
-      </w:r>
-      <w:r>
-        <w:rPr>
-          <w:rFonts w:ascii="Helvetica Neue" w:hAnsi="Helvetica Neue"/>
-          <w:color w:val="000000" w:themeColor="text1"/>
-          <w:sz w:val="22"/>
-          <w:szCs w:val="22"/>
-          <w:lang w:val="en-GB"/>
-        </w:rPr>
-        <w:t>every</w:t>
-      </w:r>
-      <w:r>
-        <w:rPr>
-          <w:rFonts w:ascii="Helvetica Neue" w:hAnsi="Helvetica Neue"/>
-          <w:color w:val="000000" w:themeColor="text1"/>
-          <w:sz w:val="22"/>
-          <w:szCs w:val="22"/>
-          <w:lang w:val="en-GB"/>
-        </w:rPr>
-        <w:t xml:space="preserve"> 1-2</w:t>
-      </w:r>
-      <w:r>
-        <w:rPr>
-          <w:rFonts w:ascii="Helvetica Neue" w:hAnsi="Helvetica Neue"/>
-          <w:color w:val="000000" w:themeColor="text1"/>
-          <w:sz w:val="22"/>
-          <w:szCs w:val="22"/>
-          <w:lang w:val="en-GB"/>
-        </w:rPr>
-        <w:t xml:space="preserve"> week, and scheduling enough time to get your work done</w:t>
-      </w:r>
-    </w:p>
-    <w:p>
-      <w:pPr>
-        <w:pStyle w:val="ListParagraph"/>
-        <w:numPr>
-          <w:ilvl w:val="0"/>
-          <w:numId w:val="1"/>
-        </w:numPr>
-        <w:rPr>
-          <w:rFonts w:ascii="Helvetica Neue" w:hAnsi="Helvetica Neue"/>
-          <w:color w:val="000000" w:themeColor="text1"/>
-          <w:sz w:val="22"/>
-          <w:szCs w:val="22"/>
-          <w:lang w:val="en-GB"/>
-        </w:rPr>
-      </w:pPr>
-      <w:r>
-        <w:rPr>
-          <w:rFonts w:ascii="Helvetica Neue" w:hAnsi="Helvetica Neue"/>
-          <w:color w:val="000000" w:themeColor="text1"/>
-          <w:sz w:val="22"/>
-          <w:szCs w:val="22"/>
-          <w:lang w:val="en-GB"/>
-        </w:rPr>
-        <w:t>You will generally work on projects led by graduate students, postdocs, or the PI. However, you should strive to make</w:t>
-      </w:r>
-      <w:r>
-        <w:rPr>
-          <w:rFonts w:ascii="Helvetica Neue" w:hAnsi="Helvetica Neue"/>
-          <w:color w:val="000000" w:themeColor="text1"/>
-          <w:sz w:val="22"/>
-          <w:szCs w:val="22"/>
-          <w:lang w:val="en-GB"/>
-        </w:rPr>
-        <w:t xml:space="preserve"> your own</w:t>
-      </w:r>
-      <w:r>
-        <w:rPr>
-          <w:rFonts w:ascii="Helvetica Neue" w:hAnsi="Helvetica Neue"/>
-          <w:color w:val="000000" w:themeColor="text1"/>
-          <w:sz w:val="22"/>
-          <w:szCs w:val="22"/>
-          <w:lang w:val="en-GB"/>
-        </w:rPr>
-        <w:t xml:space="preserve"> intellectual contributions to the project.</w:t>
-      </w:r>
-    </w:p>
-    <w:p>
-      <w:pPr>
-        <w:pStyle w:val="ListParagraph"/>
-        <w:numPr>
-          <w:ilvl w:val="0"/>
-          <w:numId w:val="1"/>
-        </w:numPr>
-        <w:rPr>
-          <w:rFonts w:ascii="Helvetica Neue" w:hAnsi="Helvetica Neue"/>
-          <w:color w:val="000000" w:themeColor="text1"/>
-          <w:sz w:val="22"/>
-          <w:szCs w:val="22"/>
-          <w:lang w:val="en-GB"/>
-        </w:rPr>
-      </w:pPr>
-      <w:r>
-        <w:rPr>
-          <w:rFonts w:ascii="Helvetica Neue" w:hAnsi="Helvetica Neue"/>
-          <w:color w:val="000000" w:themeColor="text1"/>
-          <w:sz w:val="22"/>
-          <w:szCs w:val="22"/>
-          <w:lang w:val="en-GB"/>
-        </w:rPr>
-        <w:t>Y</w:t>
-      </w:r>
-      <w:r>
-        <w:rPr>
-          <w:rFonts w:ascii="Helvetica Neue" w:hAnsi="Helvetica Neue"/>
-          <w:color w:val="000000" w:themeColor="text1"/>
-          <w:sz w:val="22"/>
-          <w:szCs w:val="22"/>
-          <w:lang w:val="en-GB"/>
-        </w:rPr>
-        <w:t xml:space="preserve">ou </w:t>
-      </w:r>
-      <w:r>
-        <w:rPr>
-          <w:rFonts w:ascii="Helvetica Neue" w:hAnsi="Helvetica Neue"/>
-          <w:color w:val="000000" w:themeColor="text1"/>
-          <w:sz w:val="22"/>
-          <w:szCs w:val="22"/>
-          <w:lang w:val="en-GB"/>
-        </w:rPr>
-        <w:t>should</w:t>
-      </w:r>
-      <w:r>
-        <w:rPr>
-          <w:rFonts w:ascii="Helvetica Neue" w:hAnsi="Helvetica Neue"/>
-          <w:color w:val="000000" w:themeColor="text1"/>
-          <w:sz w:val="22"/>
-          <w:szCs w:val="22"/>
-          <w:lang w:val="en-GB"/>
-        </w:rPr>
-        <w:t xml:space="preserve"> attend </w:t>
-      </w:r>
-      <w:r>
-        <w:rPr>
-          <w:rFonts w:ascii="Helvetica Neue" w:hAnsi="Helvetica Neue"/>
-          <w:color w:val="000000" w:themeColor="text1"/>
-          <w:sz w:val="22"/>
-          <w:szCs w:val="22"/>
-          <w:lang w:val="en-GB"/>
-        </w:rPr>
-        <w:t>group</w:t>
-      </w:r>
-      <w:r>
-        <w:rPr>
-          <w:rFonts w:ascii="Helvetica Neue" w:hAnsi="Helvetica Neue"/>
-          <w:color w:val="000000" w:themeColor="text1"/>
-          <w:sz w:val="22"/>
-          <w:szCs w:val="22"/>
-          <w:lang w:val="en-GB"/>
-        </w:rPr>
-        <w:t xml:space="preserve"> meetings when your schedule permits, present at one of these </w:t>
-      </w:r>
-      <w:r>
-        <w:rPr>
-          <w:rFonts w:ascii="Helvetica Neue" w:hAnsi="Helvetica Neue"/>
-          <w:color w:val="000000" w:themeColor="text1"/>
-          <w:sz w:val="22"/>
-          <w:szCs w:val="22"/>
-          <w:lang w:val="en-GB"/>
-        </w:rPr>
-        <w:t xml:space="preserve">group </w:t>
-      </w:r>
-      <w:r>
-        <w:rPr>
-          <w:rFonts w:ascii="Helvetica Neue" w:hAnsi="Helvetica Neue"/>
-          <w:color w:val="000000" w:themeColor="text1"/>
-          <w:sz w:val="22"/>
-          <w:szCs w:val="22"/>
-          <w:lang w:val="en-GB"/>
-        </w:rPr>
-        <w:t xml:space="preserve">meetings, and submit a write-up of your research by the end of </w:t>
-      </w:r>
-      <w:r>
-        <w:rPr>
-          <w:rFonts w:ascii="Helvetica Neue" w:hAnsi="Helvetica Neue"/>
-          <w:color w:val="000000" w:themeColor="text1"/>
-          <w:sz w:val="22"/>
-          <w:szCs w:val="22"/>
-          <w:lang w:val="en-GB"/>
-        </w:rPr>
-        <w:t>your project</w:t>
-      </w:r>
-      <w:r>
-        <w:rPr>
-          <w:rFonts w:ascii="Helvetica Neue" w:hAnsi="Helvetica Neue"/>
-          <w:color w:val="000000" w:themeColor="text1"/>
-          <w:sz w:val="22"/>
-          <w:szCs w:val="22"/>
-          <w:lang w:val="en-GB"/>
-        </w:rPr>
-        <w:t xml:space="preserve"> (start writing up early enough to leave at least a week for feedback &amp; editing)</w:t>
-      </w:r>
-    </w:p>
-    <w:p>
-      <w:pPr>
-        <w:pStyle w:val="ListParagraph"/>
-        <w:numPr>
-          <w:ilvl w:val="0"/>
-          <w:numId w:val="1"/>
-        </w:numPr>
-        <w:rPr>
-          <w:rFonts w:ascii="Helvetica Neue" w:hAnsi="Helvetica Neue"/>
-          <w:color w:val="000000" w:themeColor="text1"/>
-          <w:sz w:val="22"/>
-          <w:szCs w:val="22"/>
-          <w:lang w:val="en-GB"/>
-        </w:rPr>
-      </w:pPr>
-      <w:r>
-        <w:rPr>
-          <w:rFonts w:ascii="Helvetica Neue" w:hAnsi="Helvetica Neue"/>
-          <w:color w:val="000000" w:themeColor="text1"/>
-          <w:sz w:val="22"/>
-          <w:szCs w:val="22"/>
-          <w:lang w:val="en-GB"/>
-        </w:rPr>
-        <w:t>Make sure you meet all University deadlines (e.g., for your thesis) -- and make sure Linus is aware of them!</w:t>
-      </w:r>
-    </w:p>
-    <w:p>
-      <w:pPr>
-        <w:rPr>
-          <w:rFonts w:ascii="Helvetica Neue" w:hAnsi="Helvetica Neue"/>
-          <w:color w:val="000000" w:themeColor="text1"/>
-          <w:sz w:val="22"/>
-          <w:szCs w:val="22"/>
+        <w:rPr>
+          <w:rFonts w:ascii="Helvetica Neue" w:hAnsi="Helvetica Neue"/>
+          <w:color w:val="000000" w:themeColor="text1"/>
+          <w:sz w:val="22"/>
+          <w:szCs w:val="22"/>
+          <w:lang w:val="en-GB"/>
         </w:rPr>
       </w:pPr>
     </w:p>
@@ -6299,7 +5535,196 @@
           <w:sz w:val="22"/>
           <w:szCs w:val="22"/>
         </w:rPr>
-        <w:t xml:space="preserve"> to keep track of what code changes you </w:t>
+        <w:t xml:space="preserve"> to keep track of what code changes you made and when you made them, as well as sharing code with others.</w:t>
+      </w:r>
+      <w:r>
+        <w:rPr>
+          <w:rFonts w:ascii="Helvetica Neue" w:hAnsi="Helvetica Neue"/>
+          <w:color w:val="000000" w:themeColor="text1"/>
+          <w:sz w:val="22"/>
+          <w:szCs w:val="22"/>
+        </w:rPr>
+        <w:t xml:space="preserve"> </w:t>
+      </w:r>
+      <w:r>
+        <w:rPr>
+          <w:rFonts w:ascii="Helvetica Neue" w:hAnsi="Helvetica Neue"/>
+          <w:color w:val="000000" w:themeColor="text1"/>
+          <w:sz w:val="22"/>
+          <w:szCs w:val="22"/>
+        </w:rPr>
+        <w:t>The group’s</w:t>
+      </w:r>
+      <w:r>
+        <w:rPr>
+          <w:rFonts w:ascii="Helvetica Neue" w:hAnsi="Helvetica Neue"/>
+          <w:color w:val="000000" w:themeColor="text1"/>
+          <w:sz w:val="22"/>
+          <w:szCs w:val="22"/>
+        </w:rPr>
+        <w:t xml:space="preserve"> GitHub is </w:t>
+      </w:r>
+      <w:r>
+        <w:rPr>
+          <w:rFonts w:ascii="Helvetica Neue" w:hAnsi="Helvetica Neue"/>
+          <w:color w:val="000000" w:themeColor="text1"/>
+          <w:sz w:val="22"/>
+          <w:szCs w:val="22"/>
+        </w:rPr>
+        <w:t>https://github.com/Schumacher-group</w:t>
+      </w:r>
+      <w:r>
+        <w:rPr>
+          <w:rFonts w:ascii="Helvetica Neue" w:hAnsi="Helvetica Neue"/>
+          <w:color w:val="000000" w:themeColor="text1"/>
+          <w:sz w:val="22"/>
+          <w:szCs w:val="22"/>
+        </w:rPr>
+        <w:t xml:space="preserve"> (but don’t take </w:t>
+      </w:r>
+      <w:r>
+        <w:rPr>
+          <w:rFonts w:ascii="Helvetica Neue" w:hAnsi="Helvetica Neue"/>
+          <w:color w:val="000000" w:themeColor="text1"/>
+          <w:sz w:val="22"/>
+          <w:szCs w:val="22"/>
+        </w:rPr>
+        <w:t>t</w:t>
+      </w:r>
+      <w:r>
+        <w:rPr>
+          <w:rFonts w:ascii="Helvetica Neue" w:hAnsi="Helvetica Neue"/>
+          <w:color w:val="000000" w:themeColor="text1"/>
+          <w:sz w:val="22"/>
+          <w:szCs w:val="22"/>
+        </w:rPr>
+        <w:t>his code as a standard, try to do better)</w:t>
+      </w:r>
+    </w:p>
+    <w:p>
+      <w:pPr>
+        <w:rPr>
+          <w:rFonts w:ascii="Helvetica Neue" w:hAnsi="Helvetica Neue"/>
+          <w:color w:val="000000" w:themeColor="text1"/>
+          <w:sz w:val="22"/>
+          <w:szCs w:val="22"/>
+        </w:rPr>
+      </w:pPr>
+    </w:p>
+    <w:p>
+      <w:pPr>
+        <w:rPr>
+          <w:rFonts w:ascii="Helvetica Neue" w:hAnsi="Helvetica Neue"/>
+          <w:color w:val="000000" w:themeColor="text1"/>
+          <w:sz w:val="22"/>
+          <w:szCs w:val="22"/>
+        </w:rPr>
+      </w:pPr>
+    </w:p>
+    <w:p>
+      <w:pPr>
+        <w:rPr>
+          <w:rFonts w:ascii="Helvetica Neue" w:hAnsi="Helvetica Neue"/>
+          <w:color w:val="000000" w:themeColor="text1"/>
+          <w:sz w:val="22"/>
+          <w:szCs w:val="22"/>
+        </w:rPr>
+      </w:pPr>
+      <w:r>
+        <w:rPr>
+          <w:rFonts w:ascii="Helvetica Neue" w:hAnsi="Helvetica Neue"/>
+          <w:i/>
+          <w:color w:val="000000" w:themeColor="text1"/>
+          <w:sz w:val="22"/>
+          <w:szCs w:val="22"/>
+        </w:rPr>
+        <w:t>Authorship</w:t>
+      </w:r>
+    </w:p>
+    <w:p>
+      <w:pPr>
+        <w:ind w:right="1440"/>
+        <w:rPr>
+          <w:rFonts w:ascii="Helvetica Neue" w:hAnsi="Helvetica Neue"/>
+          <w:i/>
+          <w:color w:val="000000" w:themeColor="text1"/>
+          <w:sz w:val="22"/>
+          <w:szCs w:val="22"/>
+          <w:shd w:val="clear" w:color="auto" w:fill="FFFFFF"/>
+        </w:rPr>
+      </w:pPr>
+    </w:p>
+    <w:p>
+      <w:pPr>
+        <w:rPr>
+          <w:rFonts w:ascii="Helvetica Neue" w:hAnsi="Helvetica Neue"/>
+          <w:color w:val="000000" w:themeColor="text1"/>
+          <w:sz w:val="22"/>
+          <w:szCs w:val="22"/>
+        </w:rPr>
+      </w:pPr>
+      <w:r>
+        <w:rPr>
+          <w:rFonts w:ascii="Helvetica Neue" w:hAnsi="Helvetica Neue"/>
+          <w:color w:val="000000" w:themeColor="text1"/>
+          <w:sz w:val="22"/>
+          <w:szCs w:val="22"/>
+        </w:rPr>
+        <w:t xml:space="preserve">At the start of a new project, the student or post-doc taking on the lead role can expect to be first author (talk to </w:t>
+      </w:r>
+      <w:r>
+        <w:rPr>
+          <w:rFonts w:ascii="Helvetica Neue" w:hAnsi="Helvetica Neue"/>
+          <w:color w:val="000000" w:themeColor="text1"/>
+          <w:sz w:val="22"/>
+          <w:szCs w:val="22"/>
+        </w:rPr>
+        <w:t>Linus</w:t>
+      </w:r>
+      <w:r>
+        <w:rPr>
+          <w:rFonts w:ascii="Helvetica Neue" w:hAnsi="Helvetica Neue"/>
+          <w:color w:val="000000" w:themeColor="text1"/>
+          <w:sz w:val="22"/>
+          <w:szCs w:val="22"/>
+        </w:rPr>
+        <w:t xml:space="preserve"> about it if you aren’t sure). </w:t>
+      </w:r>
+      <w:r>
+        <w:rPr>
+          <w:rFonts w:ascii="Helvetica Neue" w:hAnsi="Helvetica Neue"/>
+          <w:color w:val="000000" w:themeColor="text1"/>
+          <w:sz w:val="22"/>
+          <w:szCs w:val="22"/>
+        </w:rPr>
+        <w:t>Linus</w:t>
+      </w:r>
+      <w:r>
+        <w:rPr>
+          <w:rFonts w:ascii="Helvetica Neue" w:hAnsi="Helvetica Neue"/>
+          <w:color w:val="000000" w:themeColor="text1"/>
+          <w:sz w:val="22"/>
+          <w:szCs w:val="22"/>
+        </w:rPr>
+        <w:t xml:space="preserve"> will typically be the last author, unless the project is primarily under the guidance of another PI</w:t>
+      </w:r>
+      <w:r>
+        <w:rPr>
+          <w:rFonts w:ascii="Helvetica Neue" w:hAnsi="Helvetica Neue"/>
+          <w:color w:val="000000" w:themeColor="text1"/>
+          <w:sz w:val="22"/>
+          <w:szCs w:val="22"/>
+        </w:rPr>
+        <w:t>.</w:t>
+      </w:r>
+      <w:r>
+        <w:rPr>
+          <w:rFonts w:ascii="Helvetica Neue" w:hAnsi="Helvetica Neue"/>
+          <w:color w:val="000000" w:themeColor="text1"/>
+          <w:sz w:val="22"/>
+          <w:szCs w:val="22"/>
+        </w:rPr>
+        <w:t xml:space="preserve"> Students and post-docs who help over the course of the project may be added to the author list depending on their contribution, and their placement will be discussed with all parties involved in the paper. If a student or post-doc takes on a project but subsequently hands it off to another student or post-doc, they will </w:t>
       </w:r>
       <w:r>
         <w:rPr>
@@ -6309,216 +5734,7 @@
           <w:szCs w:val="22"/>
         </w:rPr>
         <w:lastRenderedPageBreak/>
-        <w:t>made and when you made them, as well as sharing code with others.</w:t>
-      </w:r>
-      <w:r>
-        <w:rPr>
-          <w:rFonts w:ascii="Helvetica Neue" w:hAnsi="Helvetica Neue"/>
-          <w:color w:val="000000" w:themeColor="text1"/>
-          <w:sz w:val="22"/>
-          <w:szCs w:val="22"/>
-        </w:rPr>
-        <w:t xml:space="preserve"> </w:t>
-      </w:r>
-      <w:r>
-        <w:rPr>
-          <w:rFonts w:ascii="Helvetica Neue" w:hAnsi="Helvetica Neue"/>
-          <w:color w:val="000000" w:themeColor="text1"/>
-          <w:sz w:val="22"/>
-          <w:szCs w:val="22"/>
-        </w:rPr>
-        <w:t>The group’s</w:t>
-      </w:r>
-      <w:r>
-        <w:rPr>
-          <w:rFonts w:ascii="Helvetica Neue" w:hAnsi="Helvetica Neue"/>
-          <w:color w:val="000000" w:themeColor="text1"/>
-          <w:sz w:val="22"/>
-          <w:szCs w:val="22"/>
-        </w:rPr>
-        <w:t xml:space="preserve"> GitHub is </w:t>
-      </w:r>
-      <w:r>
-        <w:rPr>
-          <w:rFonts w:ascii="Helvetica Neue" w:hAnsi="Helvetica Neue"/>
-          <w:color w:val="000000" w:themeColor="text1"/>
-          <w:sz w:val="22"/>
-          <w:szCs w:val="22"/>
-        </w:rPr>
-        <w:t>https://github.com/Schumacher-group</w:t>
-      </w:r>
-      <w:r>
-        <w:rPr>
-          <w:rFonts w:ascii="Helvetica Neue" w:hAnsi="Helvetica Neue"/>
-          <w:color w:val="000000" w:themeColor="text1"/>
-          <w:sz w:val="22"/>
-          <w:szCs w:val="22"/>
-        </w:rPr>
-        <w:t xml:space="preserve"> (but don’t take </w:t>
-      </w:r>
-      <w:r>
-        <w:rPr>
-          <w:rFonts w:ascii="Helvetica Neue" w:hAnsi="Helvetica Neue"/>
-          <w:color w:val="000000" w:themeColor="text1"/>
-          <w:sz w:val="22"/>
-          <w:szCs w:val="22"/>
-        </w:rPr>
-        <w:t>t</w:t>
-      </w:r>
-      <w:r>
-        <w:rPr>
-          <w:rFonts w:ascii="Helvetica Neue" w:hAnsi="Helvetica Neue"/>
-          <w:color w:val="000000" w:themeColor="text1"/>
-          <w:sz w:val="22"/>
-          <w:szCs w:val="22"/>
-        </w:rPr>
-        <w:t>his code as a standard, try to do better)</w:t>
-      </w:r>
-    </w:p>
-    <w:p>
-      <w:pPr>
-        <w:rPr>
-          <w:rFonts w:ascii="Helvetica Neue" w:hAnsi="Helvetica Neue"/>
-          <w:color w:val="000000" w:themeColor="text1"/>
-          <w:sz w:val="22"/>
-          <w:szCs w:val="22"/>
-        </w:rPr>
-      </w:pPr>
-    </w:p>
-    <w:p>
-      <w:pPr>
-        <w:rPr>
-          <w:rFonts w:ascii="Helvetica Neue" w:hAnsi="Helvetica Neue"/>
-          <w:color w:val="000000" w:themeColor="text1"/>
-          <w:sz w:val="22"/>
-          <w:szCs w:val="22"/>
-        </w:rPr>
-      </w:pPr>
-    </w:p>
-    <w:p>
-      <w:pPr>
-        <w:rPr>
-          <w:rFonts w:ascii="Helvetica Neue" w:hAnsi="Helvetica Neue"/>
-          <w:color w:val="000000" w:themeColor="text1"/>
-          <w:sz w:val="22"/>
-          <w:szCs w:val="22"/>
-        </w:rPr>
-      </w:pPr>
-      <w:r>
-        <w:rPr>
-          <w:rFonts w:ascii="Helvetica Neue" w:hAnsi="Helvetica Neue"/>
-          <w:i/>
-          <w:color w:val="000000" w:themeColor="text1"/>
-          <w:sz w:val="22"/>
-          <w:szCs w:val="22"/>
-        </w:rPr>
-        <w:t>Authorship</w:t>
-      </w:r>
-    </w:p>
-    <w:p>
-      <w:pPr>
-        <w:ind w:right="1440"/>
-        <w:rPr>
-          <w:rFonts w:ascii="Helvetica Neue" w:hAnsi="Helvetica Neue"/>
-          <w:i/>
-          <w:color w:val="000000" w:themeColor="text1"/>
-          <w:sz w:val="22"/>
-          <w:szCs w:val="22"/>
-          <w:shd w:val="clear" w:color="auto" w:fill="FFFFFF"/>
-        </w:rPr>
-      </w:pPr>
-    </w:p>
-    <w:p>
-      <w:pPr>
-        <w:rPr>
-          <w:rFonts w:ascii="Helvetica Neue" w:hAnsi="Helvetica Neue"/>
-          <w:color w:val="000000" w:themeColor="text1"/>
-          <w:sz w:val="22"/>
-          <w:szCs w:val="22"/>
-        </w:rPr>
-      </w:pPr>
-      <w:r>
-        <w:rPr>
-          <w:rFonts w:ascii="Helvetica Neue" w:hAnsi="Helvetica Neue"/>
-          <w:color w:val="000000" w:themeColor="text1"/>
-          <w:sz w:val="22"/>
-          <w:szCs w:val="22"/>
-        </w:rPr>
-        <w:t xml:space="preserve">At the start of a new project, the student or post-doc taking on the lead role can expect to be first author (talk to </w:t>
-      </w:r>
-      <w:r>
-        <w:rPr>
-          <w:rFonts w:ascii="Helvetica Neue" w:hAnsi="Helvetica Neue"/>
-          <w:color w:val="000000" w:themeColor="text1"/>
-          <w:sz w:val="22"/>
-          <w:szCs w:val="22"/>
-        </w:rPr>
-        <w:t>Linus</w:t>
-      </w:r>
-      <w:r>
-        <w:rPr>
-          <w:rFonts w:ascii="Helvetica Neue" w:hAnsi="Helvetica Neue"/>
-          <w:color w:val="000000" w:themeColor="text1"/>
-          <w:sz w:val="22"/>
-          <w:szCs w:val="22"/>
-        </w:rPr>
-        <w:t xml:space="preserve"> about it if you aren’t sure). </w:t>
-      </w:r>
-      <w:r>
-        <w:rPr>
-          <w:rFonts w:ascii="Helvetica Neue" w:hAnsi="Helvetica Neue"/>
-          <w:color w:val="000000" w:themeColor="text1"/>
-          <w:sz w:val="22"/>
-          <w:szCs w:val="22"/>
-        </w:rPr>
-        <w:t>Linus</w:t>
-      </w:r>
-      <w:r>
-        <w:rPr>
-          <w:rFonts w:ascii="Helvetica Neue" w:hAnsi="Helvetica Neue"/>
-          <w:color w:val="000000" w:themeColor="text1"/>
-          <w:sz w:val="22"/>
-          <w:szCs w:val="22"/>
-        </w:rPr>
-        <w:t xml:space="preserve"> will typically be the last </w:t>
-      </w:r>
-      <w:proofErr w:type="gramStart"/>
-      <w:r>
-        <w:rPr>
-          <w:rFonts w:ascii="Helvetica Neue" w:hAnsi="Helvetica Neue"/>
-          <w:color w:val="000000" w:themeColor="text1"/>
-          <w:sz w:val="22"/>
-          <w:szCs w:val="22"/>
-        </w:rPr>
-        <w:t>author, unless</w:t>
-      </w:r>
-      <w:proofErr w:type="gramEnd"/>
-      <w:r>
-        <w:rPr>
-          <w:rFonts w:ascii="Helvetica Neue" w:hAnsi="Helvetica Neue"/>
-          <w:color w:val="000000" w:themeColor="text1"/>
-          <w:sz w:val="22"/>
-          <w:szCs w:val="22"/>
-        </w:rPr>
-        <w:t xml:space="preserve"> the project is primarily under the guidance of another PI</w:t>
-      </w:r>
-      <w:r>
-        <w:rPr>
-          <w:rFonts w:ascii="Helvetica Neue" w:hAnsi="Helvetica Neue"/>
-          <w:color w:val="000000" w:themeColor="text1"/>
-          <w:sz w:val="22"/>
-          <w:szCs w:val="22"/>
-        </w:rPr>
-        <w:t>.</w:t>
-      </w:r>
-      <w:r>
-        <w:rPr>
-          <w:rFonts w:ascii="Helvetica Neue" w:hAnsi="Helvetica Neue"/>
-          <w:color w:val="000000" w:themeColor="text1"/>
-          <w:sz w:val="22"/>
-          <w:szCs w:val="22"/>
-        </w:rPr>
-        <w:t xml:space="preserve"> Students and post-docs who help over the course of the project may be added to the author list depending on their contribution, and their placement will be discussed with all parties involved in the paper. If a student or post-doc takes on a project but subsequently hands it off to another student or post-doc, they will most likely lose first-authorship to that student or post-doc, unless co-</w:t>
+        <w:t>most likely lose first-authorship to that student or post-doc, unless co-</w:t>
       </w:r>
       <w:r>
         <w:rPr>
@@ -7121,7 +6337,6 @@
           <w:sz w:val="22"/>
           <w:szCs w:val="22"/>
         </w:rPr>
-        <w:lastRenderedPageBreak/>
         <w:t xml:space="preserve">We will also use </w:t>
       </w:r>
       <w:r>
@@ -7239,7 +6454,7 @@
           <w:sz w:val="22"/>
           <w:szCs w:val="22"/>
         </w:rPr>
-        <w:t>45 min.</w:t>
+        <w:t>45 min</w:t>
       </w:r>
       <w:r>
         <w:rPr>
@@ -7403,6 +6618,7 @@
           <w:sz w:val="22"/>
           <w:szCs w:val="22"/>
         </w:rPr>
+        <w:lastRenderedPageBreak/>
         <w:t>coming prepared</w:t>
       </w:r>
       <w:r>
@@ -7430,27 +6646,7 @@
           <w:sz w:val="22"/>
           <w:szCs w:val="22"/>
         </w:rPr>
-        <w:t xml:space="preserve"> in good time for a meeting (</w:t>
-      </w:r>
-      <w:proofErr w:type="gramStart"/>
-      <w:r>
-        <w:rPr>
-          <w:rFonts w:ascii="Helvetica Neue" w:hAnsi="Helvetica Neue"/>
-          <w:color w:val="000000" w:themeColor="text1"/>
-          <w:sz w:val="22"/>
-          <w:szCs w:val="22"/>
-        </w:rPr>
-        <w:t>e.g.</w:t>
-      </w:r>
-      <w:proofErr w:type="gramEnd"/>
-      <w:r>
-        <w:rPr>
-          <w:rFonts w:ascii="Helvetica Neue" w:hAnsi="Helvetica Neue"/>
-          <w:color w:val="000000" w:themeColor="text1"/>
-          <w:sz w:val="22"/>
-          <w:szCs w:val="22"/>
-        </w:rPr>
-        <w:t xml:space="preserve"> the day before)), and remind </w:t>
+        <w:t xml:space="preserve"> in good time for a meeting (e.g. the day before)), and remind </w:t>
       </w:r>
       <w:r>
         <w:rPr>
@@ -8226,6 +7422,7 @@
           <w:sz w:val="22"/>
           <w:szCs w:val="22"/>
         </w:rPr>
+        <w:lastRenderedPageBreak/>
         <w:t xml:space="preserve">Letters of recommendation are important for getting </w:t>
       </w:r>
       <w:r>
@@ -9118,7 +8315,6 @@
           <w:sz w:val="22"/>
           <w:szCs w:val="22"/>
         </w:rPr>
-        <w:lastRenderedPageBreak/>
         <w:t xml:space="preserve">At some point, you will likely be asked to provide a figure or two for a grant </w:t>
       </w:r>
       <w:r>
@@ -9323,7 +8519,7 @@
 </file>
 
 <file path=word/endnotes.xml><?xml version="1.0" encoding="utf-8"?>
-<w:endnotes xmlns:wpc="http://schemas.microsoft.com/office/word/2010/wordprocessingCanvas" xmlns:cx="http://schemas.microsoft.com/office/drawing/2014/chartex" xmlns:cx1="http://schemas.microsoft.com/office/drawing/2015/9/8/chartex" xmlns:cx2="http://schemas.microsoft.com/office/drawing/2015/10/21/chartex" xmlns:cx3="http://schemas.microsoft.com/office/drawing/2016/5/9/chartex" xmlns:cx4="http://schemas.microsoft.com/office/drawing/2016/5/10/chartex" xmlns:cx5="http://schemas.microsoft.com/office/drawing/2016/5/11/chartex" xmlns:cx6="http://schemas.microsoft.com/office/drawing/2016/5/12/chartex" xmlns:cx7="http://schemas.microsoft.com/office/drawing/2016/5/13/chartex" xmlns:cx8="http://schemas.microsoft.com/office/drawing/2016/5/14/chartex" xmlns:mc="http://schemas.openxmlformats.org/markup-compatibility/2006" xmlns:aink="http://schemas.microsoft.com/office/drawing/2016/ink" xmlns:am3d="http://schemas.microsoft.com/office/drawing/2017/model3d" xmlns:o="urn:schemas-microsoft-com:office:office" xmlns:oel="http://schemas.microsoft.com/office/2019/extlst" xmlns:r="http://schemas.openxmlformats.org/officeDocument/2006/relationships" xmlns:m="http://schemas.openxmlformats.org/officeDocument/2006/math" xmlns:v="urn:schemas-microsoft-com:vml" xmlns:wp14="http://schemas.microsoft.com/office/word/2010/wordprocessingDrawing" xmlns:wp="http://schemas.openxmlformats.org/drawingml/2006/wordprocessingDrawing" xmlns:w10="urn:schemas-microsoft-com:office:word" xmlns:w="http://schemas.openxmlformats.org/wordprocessingml/2006/main" xmlns:w14="http://schemas.microsoft.com/office/word/2010/wordml" xmlns:w15="http://schemas.microsoft.com/office/word/2012/wordml" xmlns:w16cex="http://schemas.microsoft.com/office/word/2018/wordml/cex" xmlns:w16cid="http://schemas.microsoft.com/office/word/2016/wordml/cid" xmlns:w16="http://schemas.microsoft.com/office/word/2018/wordml" xmlns:w16sdtdh="http://schemas.microsoft.com/office/word/2020/wordml/sdtdatahash" xmlns:w16se="http://schemas.microsoft.com/office/word/2015/wordml/symex" xmlns:wpg="http://schemas.microsoft.com/office/word/2010/wordprocessingGroup" xmlns:wpi="http://schemas.microsoft.com/office/word/2010/wordprocessingInk" xmlns:wne="http://schemas.microsoft.com/office/word/2006/wordml" xmlns:wps="http://schemas.microsoft.com/office/word/2010/wordprocessingShape" mc:Ignorable="w14 w15 w16se w16cid w16 w16cex w16sdtdh wp14">
+<w:endnotes xmlns:wpc="http://schemas.microsoft.com/office/word/2010/wordprocessingCanvas" xmlns:cx="http://schemas.microsoft.com/office/drawing/2014/chartex" xmlns:cx1="http://schemas.microsoft.com/office/drawing/2015/9/8/chartex" xmlns:cx2="http://schemas.microsoft.com/office/drawing/2015/10/21/chartex" xmlns:cx3="http://schemas.microsoft.com/office/drawing/2016/5/9/chartex" xmlns:cx4="http://schemas.microsoft.com/office/drawing/2016/5/10/chartex" xmlns:cx5="http://schemas.microsoft.com/office/drawing/2016/5/11/chartex" xmlns:cx6="http://schemas.microsoft.com/office/drawing/2016/5/12/chartex" xmlns:cx7="http://schemas.microsoft.com/office/drawing/2016/5/13/chartex" xmlns:cx8="http://schemas.microsoft.com/office/drawing/2016/5/14/chartex" xmlns:mc="http://schemas.openxmlformats.org/markup-compatibility/2006" xmlns:aink="http://schemas.microsoft.com/office/drawing/2016/ink" xmlns:am3d="http://schemas.microsoft.com/office/drawing/2017/model3d" xmlns:o="urn:schemas-microsoft-com:office:office" xmlns:oel="http://schemas.microsoft.com/office/2019/extlst" xmlns:r="http://schemas.openxmlformats.org/officeDocument/2006/relationships" xmlns:m="http://schemas.openxmlformats.org/officeDocument/2006/math" xmlns:v="urn:schemas-microsoft-com:vml" xmlns:wp14="http://schemas.microsoft.com/office/word/2010/wordprocessingDrawing" xmlns:wp="http://schemas.openxmlformats.org/drawingml/2006/wordprocessingDrawing" xmlns:w10="urn:schemas-microsoft-com:office:word" xmlns:w="http://schemas.openxmlformats.org/wordprocessingml/2006/main" xmlns:w14="http://schemas.microsoft.com/office/word/2010/wordml" xmlns:w15="http://schemas.microsoft.com/office/word/2012/wordml" xmlns:w16cex="http://schemas.microsoft.com/office/word/2018/wordml/cex" xmlns:w16cid="http://schemas.microsoft.com/office/word/2016/wordml/cid" xmlns:w16="http://schemas.microsoft.com/office/word/2018/wordml" xmlns:w16du="http://schemas.microsoft.com/office/word/2023/wordml/word16du" xmlns:w16sdtdh="http://schemas.microsoft.com/office/word/2020/wordml/sdtdatahash" xmlns:w16sdtfl="http://schemas.microsoft.com/office/word/2024/wordml/sdtformatlock" xmlns:w16se="http://schemas.microsoft.com/office/word/2015/wordml/symex" xmlns:wpg="http://schemas.microsoft.com/office/word/2010/wordprocessingGroup" xmlns:wpi="http://schemas.microsoft.com/office/word/2010/wordprocessingInk" xmlns:wne="http://schemas.microsoft.com/office/word/2006/wordml" xmlns:wps="http://schemas.microsoft.com/office/word/2010/wordprocessingShape" mc:Ignorable="w14 w15 w16se w16cid w16 w16cex w16sdtdh w16sdtfl w16du wp14">
   <w:endnote w:type="separator" w:id="-1">
     <w:p>
       <w:r>
@@ -9342,7 +8538,7 @@
 </file>
 
 <file path=word/footer1.xml><?xml version="1.0" encoding="utf-8"?>
-<w:ftr xmlns:wpc="http://schemas.microsoft.com/office/word/2010/wordprocessingCanvas" xmlns:cx="http://schemas.microsoft.com/office/drawing/2014/chartex" xmlns:cx1="http://schemas.microsoft.com/office/drawing/2015/9/8/chartex" xmlns:cx2="http://schemas.microsoft.com/office/drawing/2015/10/21/chartex" xmlns:cx3="http://schemas.microsoft.com/office/drawing/2016/5/9/chartex" xmlns:cx4="http://schemas.microsoft.com/office/drawing/2016/5/10/chartex" xmlns:cx5="http://schemas.microsoft.com/office/drawing/2016/5/11/chartex" xmlns:cx6="http://schemas.microsoft.com/office/drawing/2016/5/12/chartex" xmlns:cx7="http://schemas.microsoft.com/office/drawing/2016/5/13/chartex" xmlns:cx8="http://schemas.microsoft.com/office/drawing/2016/5/14/chartex" xmlns:mc="http://schemas.openxmlformats.org/markup-compatibility/2006" xmlns:aink="http://schemas.microsoft.com/office/drawing/2016/ink" xmlns:am3d="http://schemas.microsoft.com/office/drawing/2017/model3d" xmlns:o="urn:schemas-microsoft-com:office:office" xmlns:oel="http://schemas.microsoft.com/office/2019/extlst" xmlns:r="http://schemas.openxmlformats.org/officeDocument/2006/relationships" xmlns:m="http://schemas.openxmlformats.org/officeDocument/2006/math" xmlns:v="urn:schemas-microsoft-com:vml" xmlns:wp14="http://schemas.microsoft.com/office/word/2010/wordprocessingDrawing" xmlns:wp="http://schemas.openxmlformats.org/drawingml/2006/wordprocessingDrawing" xmlns:w10="urn:schemas-microsoft-com:office:word" xmlns:w="http://schemas.openxmlformats.org/wordprocessingml/2006/main" xmlns:w14="http://schemas.microsoft.com/office/word/2010/wordml" xmlns:w15="http://schemas.microsoft.com/office/word/2012/wordml" xmlns:w16cex="http://schemas.microsoft.com/office/word/2018/wordml/cex" xmlns:w16cid="http://schemas.microsoft.com/office/word/2016/wordml/cid" xmlns:w16="http://schemas.microsoft.com/office/word/2018/wordml" xmlns:w16sdtdh="http://schemas.microsoft.com/office/word/2020/wordml/sdtdatahash" xmlns:w16se="http://schemas.microsoft.com/office/word/2015/wordml/symex" xmlns:wpg="http://schemas.microsoft.com/office/word/2010/wordprocessingGroup" xmlns:wpi="http://schemas.microsoft.com/office/word/2010/wordprocessingInk" xmlns:wne="http://schemas.microsoft.com/office/word/2006/wordml" xmlns:wps="http://schemas.microsoft.com/office/word/2010/wordprocessingShape" mc:Ignorable="w14 w15 w16se w16cid w16 w16cex w16sdtdh wp14">
+<w:ftr xmlns:wpc="http://schemas.microsoft.com/office/word/2010/wordprocessingCanvas" xmlns:cx="http://schemas.microsoft.com/office/drawing/2014/chartex" xmlns:cx1="http://schemas.microsoft.com/office/drawing/2015/9/8/chartex" xmlns:cx2="http://schemas.microsoft.com/office/drawing/2015/10/21/chartex" xmlns:cx3="http://schemas.microsoft.com/office/drawing/2016/5/9/chartex" xmlns:cx4="http://schemas.microsoft.com/office/drawing/2016/5/10/chartex" xmlns:cx5="http://schemas.microsoft.com/office/drawing/2016/5/11/chartex" xmlns:cx6="http://schemas.microsoft.com/office/drawing/2016/5/12/chartex" xmlns:cx7="http://schemas.microsoft.com/office/drawing/2016/5/13/chartex" xmlns:cx8="http://schemas.microsoft.com/office/drawing/2016/5/14/chartex" xmlns:mc="http://schemas.openxmlformats.org/markup-compatibility/2006" xmlns:aink="http://schemas.microsoft.com/office/drawing/2016/ink" xmlns:am3d="http://schemas.microsoft.com/office/drawing/2017/model3d" xmlns:o="urn:schemas-microsoft-com:office:office" xmlns:oel="http://schemas.microsoft.com/office/2019/extlst" xmlns:r="http://schemas.openxmlformats.org/officeDocument/2006/relationships" xmlns:m="http://schemas.openxmlformats.org/officeDocument/2006/math" xmlns:v="urn:schemas-microsoft-com:vml" xmlns:wp14="http://schemas.microsoft.com/office/word/2010/wordprocessingDrawing" xmlns:wp="http://schemas.openxmlformats.org/drawingml/2006/wordprocessingDrawing" xmlns:w10="urn:schemas-microsoft-com:office:word" xmlns:w="http://schemas.openxmlformats.org/wordprocessingml/2006/main" xmlns:w14="http://schemas.microsoft.com/office/word/2010/wordml" xmlns:w15="http://schemas.microsoft.com/office/word/2012/wordml" xmlns:w16cex="http://schemas.microsoft.com/office/word/2018/wordml/cex" xmlns:w16cid="http://schemas.microsoft.com/office/word/2016/wordml/cid" xmlns:w16="http://schemas.microsoft.com/office/word/2018/wordml" xmlns:w16du="http://schemas.microsoft.com/office/word/2023/wordml/word16du" xmlns:w16sdtdh="http://schemas.microsoft.com/office/word/2020/wordml/sdtdatahash" xmlns:w16sdtfl="http://schemas.microsoft.com/office/word/2024/wordml/sdtformatlock" xmlns:w16se="http://schemas.microsoft.com/office/word/2015/wordml/symex" xmlns:wpg="http://schemas.microsoft.com/office/word/2010/wordprocessingGroup" xmlns:wpi="http://schemas.microsoft.com/office/word/2010/wordprocessingInk" xmlns:wne="http://schemas.microsoft.com/office/word/2006/wordml" xmlns:wps="http://schemas.microsoft.com/office/word/2010/wordprocessingShape" mc:Ignorable="w14 w15 w16se w16cid w16 w16cex w16sdtdh w16sdtfl w16du wp14">
   <w:p>
     <w:pPr>
       <w:pStyle w:val="Footer"/>
@@ -9379,7 +8575,7 @@
 </file>
 
 <file path=word/footer2.xml><?xml version="1.0" encoding="utf-8"?>
-<w:ftr xmlns:wpc="http://schemas.microsoft.com/office/word/2010/wordprocessingCanvas" xmlns:cx="http://schemas.microsoft.com/office/drawing/2014/chartex" xmlns:cx1="http://schemas.microsoft.com/office/drawing/2015/9/8/chartex" xmlns:cx2="http://schemas.microsoft.com/office/drawing/2015/10/21/chartex" xmlns:cx3="http://schemas.microsoft.com/office/drawing/2016/5/9/chartex" xmlns:cx4="http://schemas.microsoft.com/office/drawing/2016/5/10/chartex" xmlns:cx5="http://schemas.microsoft.com/office/drawing/2016/5/11/chartex" xmlns:cx6="http://schemas.microsoft.com/office/drawing/2016/5/12/chartex" xmlns:cx7="http://schemas.microsoft.com/office/drawing/2016/5/13/chartex" xmlns:cx8="http://schemas.microsoft.com/office/drawing/2016/5/14/chartex" xmlns:mc="http://schemas.openxmlformats.org/markup-compatibility/2006" xmlns:aink="http://schemas.microsoft.com/office/drawing/2016/ink" xmlns:am3d="http://schemas.microsoft.com/office/drawing/2017/model3d" xmlns:o="urn:schemas-microsoft-com:office:office" xmlns:oel="http://schemas.microsoft.com/office/2019/extlst" xmlns:r="http://schemas.openxmlformats.org/officeDocument/2006/relationships" xmlns:m="http://schemas.openxmlformats.org/officeDocument/2006/math" xmlns:v="urn:schemas-microsoft-com:vml" xmlns:wp14="http://schemas.microsoft.com/office/word/2010/wordprocessingDrawing" xmlns:wp="http://schemas.openxmlformats.org/drawingml/2006/wordprocessingDrawing" xmlns:w10="urn:schemas-microsoft-com:office:word" xmlns:w="http://schemas.openxmlformats.org/wordprocessingml/2006/main" xmlns:w14="http://schemas.microsoft.com/office/word/2010/wordml" xmlns:w15="http://schemas.microsoft.com/office/word/2012/wordml" xmlns:w16cex="http://schemas.microsoft.com/office/word/2018/wordml/cex" xmlns:w16cid="http://schemas.microsoft.com/office/word/2016/wordml/cid" xmlns:w16="http://schemas.microsoft.com/office/word/2018/wordml" xmlns:w16sdtdh="http://schemas.microsoft.com/office/word/2020/wordml/sdtdatahash" xmlns:w16se="http://schemas.microsoft.com/office/word/2015/wordml/symex" xmlns:wpg="http://schemas.microsoft.com/office/word/2010/wordprocessingGroup" xmlns:wpi="http://schemas.microsoft.com/office/word/2010/wordprocessingInk" xmlns:wne="http://schemas.microsoft.com/office/word/2006/wordml" xmlns:wps="http://schemas.microsoft.com/office/word/2010/wordprocessingShape" mc:Ignorable="w14 w15 w16se w16cid w16 w16cex w16sdtdh wp14">
+<w:ftr xmlns:wpc="http://schemas.microsoft.com/office/word/2010/wordprocessingCanvas" xmlns:cx="http://schemas.microsoft.com/office/drawing/2014/chartex" xmlns:cx1="http://schemas.microsoft.com/office/drawing/2015/9/8/chartex" xmlns:cx2="http://schemas.microsoft.com/office/drawing/2015/10/21/chartex" xmlns:cx3="http://schemas.microsoft.com/office/drawing/2016/5/9/chartex" xmlns:cx4="http://schemas.microsoft.com/office/drawing/2016/5/10/chartex" xmlns:cx5="http://schemas.microsoft.com/office/drawing/2016/5/11/chartex" xmlns:cx6="http://schemas.microsoft.com/office/drawing/2016/5/12/chartex" xmlns:cx7="http://schemas.microsoft.com/office/drawing/2016/5/13/chartex" xmlns:cx8="http://schemas.microsoft.com/office/drawing/2016/5/14/chartex" xmlns:mc="http://schemas.openxmlformats.org/markup-compatibility/2006" xmlns:aink="http://schemas.microsoft.com/office/drawing/2016/ink" xmlns:am3d="http://schemas.microsoft.com/office/drawing/2017/model3d" xmlns:o="urn:schemas-microsoft-com:office:office" xmlns:oel="http://schemas.microsoft.com/office/2019/extlst" xmlns:r="http://schemas.openxmlformats.org/officeDocument/2006/relationships" xmlns:m="http://schemas.openxmlformats.org/officeDocument/2006/math" xmlns:v="urn:schemas-microsoft-com:vml" xmlns:wp14="http://schemas.microsoft.com/office/word/2010/wordprocessingDrawing" xmlns:wp="http://schemas.openxmlformats.org/drawingml/2006/wordprocessingDrawing" xmlns:w10="urn:schemas-microsoft-com:office:word" xmlns:w="http://schemas.openxmlformats.org/wordprocessingml/2006/main" xmlns:w14="http://schemas.microsoft.com/office/word/2010/wordml" xmlns:w15="http://schemas.microsoft.com/office/word/2012/wordml" xmlns:w16cex="http://schemas.microsoft.com/office/word/2018/wordml/cex" xmlns:w16cid="http://schemas.microsoft.com/office/word/2016/wordml/cid" xmlns:w16="http://schemas.microsoft.com/office/word/2018/wordml" xmlns:w16du="http://schemas.microsoft.com/office/word/2023/wordml/word16du" xmlns:w16sdtdh="http://schemas.microsoft.com/office/word/2020/wordml/sdtdatahash" xmlns:w16sdtfl="http://schemas.microsoft.com/office/word/2024/wordml/sdtformatlock" xmlns:w16se="http://schemas.microsoft.com/office/word/2015/wordml/symex" xmlns:wpg="http://schemas.microsoft.com/office/word/2010/wordprocessingGroup" xmlns:wpi="http://schemas.microsoft.com/office/word/2010/wordprocessingInk" xmlns:wne="http://schemas.microsoft.com/office/word/2006/wordml" xmlns:wps="http://schemas.microsoft.com/office/word/2010/wordprocessingShape" mc:Ignorable="w14 w15 w16se w16cid w16 w16cex w16sdtdh w16sdtfl w16du wp14">
   <w:p>
     <w:pPr>
       <w:pStyle w:val="Footer"/>
@@ -9447,7 +8643,7 @@
 </file>
 
 <file path=word/footnotes.xml><?xml version="1.0" encoding="utf-8"?>
-<w:footnotes xmlns:wpc="http://schemas.microsoft.com/office/word/2010/wordprocessingCanvas" xmlns:cx="http://schemas.microsoft.com/office/drawing/2014/chartex" xmlns:cx1="http://schemas.microsoft.com/office/drawing/2015/9/8/chartex" xmlns:cx2="http://schemas.microsoft.com/office/drawing/2015/10/21/chartex" xmlns:cx3="http://schemas.microsoft.com/office/drawing/2016/5/9/chartex" xmlns:cx4="http://schemas.microsoft.com/office/drawing/2016/5/10/chartex" xmlns:cx5="http://schemas.microsoft.com/office/drawing/2016/5/11/chartex" xmlns:cx6="http://schemas.microsoft.com/office/drawing/2016/5/12/chartex" xmlns:cx7="http://schemas.microsoft.com/office/drawing/2016/5/13/chartex" xmlns:cx8="http://schemas.microsoft.com/office/drawing/2016/5/14/chartex" xmlns:mc="http://schemas.openxmlformats.org/markup-compatibility/2006" xmlns:aink="http://schemas.microsoft.com/office/drawing/2016/ink" xmlns:am3d="http://schemas.microsoft.com/office/drawing/2017/model3d" xmlns:o="urn:schemas-microsoft-com:office:office" xmlns:oel="http://schemas.microsoft.com/office/2019/extlst" xmlns:r="http://schemas.openxmlformats.org/officeDocument/2006/relationships" xmlns:m="http://schemas.openxmlformats.org/officeDocument/2006/math" xmlns:v="urn:schemas-microsoft-com:vml" xmlns:wp14="http://schemas.microsoft.com/office/word/2010/wordprocessingDrawing" xmlns:wp="http://schemas.openxmlformats.org/drawingml/2006/wordprocessingDrawing" xmlns:w10="urn:schemas-microsoft-com:office:word" xmlns:w="http://schemas.openxmlformats.org/wordprocessingml/2006/main" xmlns:w14="http://schemas.microsoft.com/office/word/2010/wordml" xmlns:w15="http://schemas.microsoft.com/office/word/2012/wordml" xmlns:w16cex="http://schemas.microsoft.com/office/word/2018/wordml/cex" xmlns:w16cid="http://schemas.microsoft.com/office/word/2016/wordml/cid" xmlns:w16="http://schemas.microsoft.com/office/word/2018/wordml" xmlns:w16sdtdh="http://schemas.microsoft.com/office/word/2020/wordml/sdtdatahash" xmlns:w16se="http://schemas.microsoft.com/office/word/2015/wordml/symex" xmlns:wpg="http://schemas.microsoft.com/office/word/2010/wordprocessingGroup" xmlns:wpi="http://schemas.microsoft.com/office/word/2010/wordprocessingInk" xmlns:wne="http://schemas.microsoft.com/office/word/2006/wordml" xmlns:wps="http://schemas.microsoft.com/office/word/2010/wordprocessingShape" mc:Ignorable="w14 w15 w16se w16cid w16 w16cex w16sdtdh wp14">
+<w:footnotes xmlns:wpc="http://schemas.microsoft.com/office/word/2010/wordprocessingCanvas" xmlns:cx="http://schemas.microsoft.com/office/drawing/2014/chartex" xmlns:cx1="http://schemas.microsoft.com/office/drawing/2015/9/8/chartex" xmlns:cx2="http://schemas.microsoft.com/office/drawing/2015/10/21/chartex" xmlns:cx3="http://schemas.microsoft.com/office/drawing/2016/5/9/chartex" xmlns:cx4="http://schemas.microsoft.com/office/drawing/2016/5/10/chartex" xmlns:cx5="http://schemas.microsoft.com/office/drawing/2016/5/11/chartex" xmlns:cx6="http://schemas.microsoft.com/office/drawing/2016/5/12/chartex" xmlns:cx7="http://schemas.microsoft.com/office/drawing/2016/5/13/chartex" xmlns:cx8="http://schemas.microsoft.com/office/drawing/2016/5/14/chartex" xmlns:mc="http://schemas.openxmlformats.org/markup-compatibility/2006" xmlns:aink="http://schemas.microsoft.com/office/drawing/2016/ink" xmlns:am3d="http://schemas.microsoft.com/office/drawing/2017/model3d" xmlns:o="urn:schemas-microsoft-com:office:office" xmlns:oel="http://schemas.microsoft.com/office/2019/extlst" xmlns:r="http://schemas.openxmlformats.org/officeDocument/2006/relationships" xmlns:m="http://schemas.openxmlformats.org/officeDocument/2006/math" xmlns:v="urn:schemas-microsoft-com:vml" xmlns:wp14="http://schemas.microsoft.com/office/word/2010/wordprocessingDrawing" xmlns:wp="http://schemas.openxmlformats.org/drawingml/2006/wordprocessingDrawing" xmlns:w10="urn:schemas-microsoft-com:office:word" xmlns:w="http://schemas.openxmlformats.org/wordprocessingml/2006/main" xmlns:w14="http://schemas.microsoft.com/office/word/2010/wordml" xmlns:w15="http://schemas.microsoft.com/office/word/2012/wordml" xmlns:w16cex="http://schemas.microsoft.com/office/word/2018/wordml/cex" xmlns:w16cid="http://schemas.microsoft.com/office/word/2016/wordml/cid" xmlns:w16="http://schemas.microsoft.com/office/word/2018/wordml" xmlns:w16du="http://schemas.microsoft.com/office/word/2023/wordml/word16du" xmlns:w16sdtdh="http://schemas.microsoft.com/office/word/2020/wordml/sdtdatahash" xmlns:w16sdtfl="http://schemas.microsoft.com/office/word/2024/wordml/sdtformatlock" xmlns:w16se="http://schemas.microsoft.com/office/word/2015/wordml/symex" xmlns:wpg="http://schemas.microsoft.com/office/word/2010/wordprocessingGroup" xmlns:wpi="http://schemas.microsoft.com/office/word/2010/wordprocessingInk" xmlns:wne="http://schemas.microsoft.com/office/word/2006/wordml" xmlns:wps="http://schemas.microsoft.com/office/word/2010/wordprocessingShape" mc:Ignorable="w14 w15 w16se w16cid w16 w16cex w16sdtdh w16sdtfl w16du wp14">
   <w:footnote w:type="separator" w:id="-1">
     <w:p>
       <w:r>
@@ -9579,7 +8775,7 @@
 </file>
 
 <file path=word/header1.xml><?xml version="1.0" encoding="utf-8"?>
-<w:hdr xmlns:wpc="http://schemas.microsoft.com/office/word/2010/wordprocessingCanvas" xmlns:cx="http://schemas.microsoft.com/office/drawing/2014/chartex" xmlns:cx1="http://schemas.microsoft.com/office/drawing/2015/9/8/chartex" xmlns:cx2="http://schemas.microsoft.com/office/drawing/2015/10/21/chartex" xmlns:cx3="http://schemas.microsoft.com/office/drawing/2016/5/9/chartex" xmlns:cx4="http://schemas.microsoft.com/office/drawing/2016/5/10/chartex" xmlns:cx5="http://schemas.microsoft.com/office/drawing/2016/5/11/chartex" xmlns:cx6="http://schemas.microsoft.com/office/drawing/2016/5/12/chartex" xmlns:cx7="http://schemas.microsoft.com/office/drawing/2016/5/13/chartex" xmlns:cx8="http://schemas.microsoft.com/office/drawing/2016/5/14/chartex" xmlns:mc="http://schemas.openxmlformats.org/markup-compatibility/2006" xmlns:aink="http://schemas.microsoft.com/office/drawing/2016/ink" xmlns:am3d="http://schemas.microsoft.com/office/drawing/2017/model3d" xmlns:o="urn:schemas-microsoft-com:office:office" xmlns:oel="http://schemas.microsoft.com/office/2019/extlst" xmlns:r="http://schemas.openxmlformats.org/officeDocument/2006/relationships" xmlns:m="http://schemas.openxmlformats.org/officeDocument/2006/math" xmlns:v="urn:schemas-microsoft-com:vml" xmlns:wp14="http://schemas.microsoft.com/office/word/2010/wordprocessingDrawing" xmlns:wp="http://schemas.openxmlformats.org/drawingml/2006/wordprocessingDrawing" xmlns:w10="urn:schemas-microsoft-com:office:word" xmlns:w="http://schemas.openxmlformats.org/wordprocessingml/2006/main" xmlns:w14="http://schemas.microsoft.com/office/word/2010/wordml" xmlns:w15="http://schemas.microsoft.com/office/word/2012/wordml" xmlns:w16cex="http://schemas.microsoft.com/office/word/2018/wordml/cex" xmlns:w16cid="http://schemas.microsoft.com/office/word/2016/wordml/cid" xmlns:w16="http://schemas.microsoft.com/office/word/2018/wordml" xmlns:w16sdtdh="http://schemas.microsoft.com/office/word/2020/wordml/sdtdatahash" xmlns:w16se="http://schemas.microsoft.com/office/word/2015/wordml/symex" xmlns:wpg="http://schemas.microsoft.com/office/word/2010/wordprocessingGroup" xmlns:wpi="http://schemas.microsoft.com/office/word/2010/wordprocessingInk" xmlns:wne="http://schemas.microsoft.com/office/word/2006/wordml" xmlns:wps="http://schemas.microsoft.com/office/word/2010/wordprocessingShape" mc:Ignorable="w14 w15 w16se w16cid w16 w16cex w16sdtdh wp14">
+<w:hdr xmlns:wpc="http://schemas.microsoft.com/office/word/2010/wordprocessingCanvas" xmlns:cx="http://schemas.microsoft.com/office/drawing/2014/chartex" xmlns:cx1="http://schemas.microsoft.com/office/drawing/2015/9/8/chartex" xmlns:cx2="http://schemas.microsoft.com/office/drawing/2015/10/21/chartex" xmlns:cx3="http://schemas.microsoft.com/office/drawing/2016/5/9/chartex" xmlns:cx4="http://schemas.microsoft.com/office/drawing/2016/5/10/chartex" xmlns:cx5="http://schemas.microsoft.com/office/drawing/2016/5/11/chartex" xmlns:cx6="http://schemas.microsoft.com/office/drawing/2016/5/12/chartex" xmlns:cx7="http://schemas.microsoft.com/office/drawing/2016/5/13/chartex" xmlns:cx8="http://schemas.microsoft.com/office/drawing/2016/5/14/chartex" xmlns:mc="http://schemas.openxmlformats.org/markup-compatibility/2006" xmlns:aink="http://schemas.microsoft.com/office/drawing/2016/ink" xmlns:am3d="http://schemas.microsoft.com/office/drawing/2017/model3d" xmlns:o="urn:schemas-microsoft-com:office:office" xmlns:oel="http://schemas.microsoft.com/office/2019/extlst" xmlns:r="http://schemas.openxmlformats.org/officeDocument/2006/relationships" xmlns:m="http://schemas.openxmlformats.org/officeDocument/2006/math" xmlns:v="urn:schemas-microsoft-com:vml" xmlns:wp14="http://schemas.microsoft.com/office/word/2010/wordprocessingDrawing" xmlns:wp="http://schemas.openxmlformats.org/drawingml/2006/wordprocessingDrawing" xmlns:w10="urn:schemas-microsoft-com:office:word" xmlns:w="http://schemas.openxmlformats.org/wordprocessingml/2006/main" xmlns:w14="http://schemas.microsoft.com/office/word/2010/wordml" xmlns:w15="http://schemas.microsoft.com/office/word/2012/wordml" xmlns:w16cex="http://schemas.microsoft.com/office/word/2018/wordml/cex" xmlns:w16cid="http://schemas.microsoft.com/office/word/2016/wordml/cid" xmlns:w16="http://schemas.microsoft.com/office/word/2018/wordml" xmlns:w16du="http://schemas.microsoft.com/office/word/2023/wordml/word16du" xmlns:w16sdtdh="http://schemas.microsoft.com/office/word/2020/wordml/sdtdatahash" xmlns:w16sdtfl="http://schemas.microsoft.com/office/word/2024/wordml/sdtformatlock" xmlns:w16se="http://schemas.microsoft.com/office/word/2015/wordml/symex" xmlns:wpg="http://schemas.microsoft.com/office/word/2010/wordprocessingGroup" xmlns:wpi="http://schemas.microsoft.com/office/word/2010/wordprocessingInk" xmlns:wne="http://schemas.microsoft.com/office/word/2006/wordml" xmlns:wps="http://schemas.microsoft.com/office/word/2010/wordprocessingShape" mc:Ignorable="w14 w15 w16se w16cid w16 w16cex w16sdtdh w16sdtfl w16du wp14">
   <w:p>
     <w:pPr>
       <w:pStyle w:val="Header"/>
@@ -9617,7 +8813,7 @@
 </file>
 
 <file path=word/header2.xml><?xml version="1.0" encoding="utf-8"?>
-<w:hdr xmlns:wpc="http://schemas.microsoft.com/office/word/2010/wordprocessingCanvas" xmlns:cx="http://schemas.microsoft.com/office/drawing/2014/chartex" xmlns:cx1="http://schemas.microsoft.com/office/drawing/2015/9/8/chartex" xmlns:cx2="http://schemas.microsoft.com/office/drawing/2015/10/21/chartex" xmlns:cx3="http://schemas.microsoft.com/office/drawing/2016/5/9/chartex" xmlns:cx4="http://schemas.microsoft.com/office/drawing/2016/5/10/chartex" xmlns:cx5="http://schemas.microsoft.com/office/drawing/2016/5/11/chartex" xmlns:cx6="http://schemas.microsoft.com/office/drawing/2016/5/12/chartex" xmlns:cx7="http://schemas.microsoft.com/office/drawing/2016/5/13/chartex" xmlns:cx8="http://schemas.microsoft.com/office/drawing/2016/5/14/chartex" xmlns:mc="http://schemas.openxmlformats.org/markup-compatibility/2006" xmlns:aink="http://schemas.microsoft.com/office/drawing/2016/ink" xmlns:am3d="http://schemas.microsoft.com/office/drawing/2017/model3d" xmlns:o="urn:schemas-microsoft-com:office:office" xmlns:oel="http://schemas.microsoft.com/office/2019/extlst" xmlns:r="http://schemas.openxmlformats.org/officeDocument/2006/relationships" xmlns:m="http://schemas.openxmlformats.org/officeDocument/2006/math" xmlns:v="urn:schemas-microsoft-com:vml" xmlns:wp14="http://schemas.microsoft.com/office/word/2010/wordprocessingDrawing" xmlns:wp="http://schemas.openxmlformats.org/drawingml/2006/wordprocessingDrawing" xmlns:w10="urn:schemas-microsoft-com:office:word" xmlns:w="http://schemas.openxmlformats.org/wordprocessingml/2006/main" xmlns:w14="http://schemas.microsoft.com/office/word/2010/wordml" xmlns:w15="http://schemas.microsoft.com/office/word/2012/wordml" xmlns:w16cex="http://schemas.microsoft.com/office/word/2018/wordml/cex" xmlns:w16cid="http://schemas.microsoft.com/office/word/2016/wordml/cid" xmlns:w16="http://schemas.microsoft.com/office/word/2018/wordml" xmlns:w16sdtdh="http://schemas.microsoft.com/office/word/2020/wordml/sdtdatahash" xmlns:w16se="http://schemas.microsoft.com/office/word/2015/wordml/symex" xmlns:wpg="http://schemas.microsoft.com/office/word/2010/wordprocessingGroup" xmlns:wpi="http://schemas.microsoft.com/office/word/2010/wordprocessingInk" xmlns:wne="http://schemas.microsoft.com/office/word/2006/wordml" xmlns:wps="http://schemas.microsoft.com/office/word/2010/wordprocessingShape" mc:Ignorable="w14 w15 w16se w16cid w16 w16cex w16sdtdh wp14">
+<w:hdr xmlns:wpc="http://schemas.microsoft.com/office/word/2010/wordprocessingCanvas" xmlns:cx="http://schemas.microsoft.com/office/drawing/2014/chartex" xmlns:cx1="http://schemas.microsoft.com/office/drawing/2015/9/8/chartex" xmlns:cx2="http://schemas.microsoft.com/office/drawing/2015/10/21/chartex" xmlns:cx3="http://schemas.microsoft.com/office/drawing/2016/5/9/chartex" xmlns:cx4="http://schemas.microsoft.com/office/drawing/2016/5/10/chartex" xmlns:cx5="http://schemas.microsoft.com/office/drawing/2016/5/11/chartex" xmlns:cx6="http://schemas.microsoft.com/office/drawing/2016/5/12/chartex" xmlns:cx7="http://schemas.microsoft.com/office/drawing/2016/5/13/chartex" xmlns:cx8="http://schemas.microsoft.com/office/drawing/2016/5/14/chartex" xmlns:mc="http://schemas.openxmlformats.org/markup-compatibility/2006" xmlns:aink="http://schemas.microsoft.com/office/drawing/2016/ink" xmlns:am3d="http://schemas.microsoft.com/office/drawing/2017/model3d" xmlns:o="urn:schemas-microsoft-com:office:office" xmlns:oel="http://schemas.microsoft.com/office/2019/extlst" xmlns:r="http://schemas.openxmlformats.org/officeDocument/2006/relationships" xmlns:m="http://schemas.openxmlformats.org/officeDocument/2006/math" xmlns:v="urn:schemas-microsoft-com:vml" xmlns:wp14="http://schemas.microsoft.com/office/word/2010/wordprocessingDrawing" xmlns:wp="http://schemas.openxmlformats.org/drawingml/2006/wordprocessingDrawing" xmlns:w10="urn:schemas-microsoft-com:office:word" xmlns:w="http://schemas.openxmlformats.org/wordprocessingml/2006/main" xmlns:w14="http://schemas.microsoft.com/office/word/2010/wordml" xmlns:w15="http://schemas.microsoft.com/office/word/2012/wordml" xmlns:w16cex="http://schemas.microsoft.com/office/word/2018/wordml/cex" xmlns:w16cid="http://schemas.microsoft.com/office/word/2016/wordml/cid" xmlns:w16="http://schemas.microsoft.com/office/word/2018/wordml" xmlns:w16du="http://schemas.microsoft.com/office/word/2023/wordml/word16du" xmlns:w16sdtdh="http://schemas.microsoft.com/office/word/2020/wordml/sdtdatahash" xmlns:w16sdtfl="http://schemas.microsoft.com/office/word/2024/wordml/sdtformatlock" xmlns:w16se="http://schemas.microsoft.com/office/word/2015/wordml/symex" xmlns:wpg="http://schemas.microsoft.com/office/word/2010/wordprocessingGroup" xmlns:wpi="http://schemas.microsoft.com/office/word/2010/wordprocessingInk" xmlns:wne="http://schemas.microsoft.com/office/word/2006/wordml" xmlns:wps="http://schemas.microsoft.com/office/word/2010/wordprocessingShape" mc:Ignorable="w14 w15 w16se w16cid w16 w16cex w16sdtdh w16sdtfl w16du wp14">
   <w:p>
     <w:pPr>
       <w:pStyle w:val="Header"/>
@@ -9628,7 +8824,7 @@
 </file>
 
 <file path=word/numbering.xml><?xml version="1.0" encoding="utf-8"?>
-<w:numbering xmlns:wpc="http://schemas.microsoft.com/office/word/2010/wordprocessingCanvas" xmlns:cx="http://schemas.microsoft.com/office/drawing/2014/chartex" xmlns:cx1="http://schemas.microsoft.com/office/drawing/2015/9/8/chartex" xmlns:cx2="http://schemas.microsoft.com/office/drawing/2015/10/21/chartex" xmlns:cx3="http://schemas.microsoft.com/office/drawing/2016/5/9/chartex" xmlns:cx4="http://schemas.microsoft.com/office/drawing/2016/5/10/chartex" xmlns:cx5="http://schemas.microsoft.com/office/drawing/2016/5/11/chartex" xmlns:cx6="http://schemas.microsoft.com/office/drawing/2016/5/12/chartex" xmlns:cx7="http://schemas.microsoft.com/office/drawing/2016/5/13/chartex" xmlns:cx8="http://schemas.microsoft.com/office/drawing/2016/5/14/chartex" xmlns:mc="http://schemas.openxmlformats.org/markup-compatibility/2006" xmlns:aink="http://schemas.microsoft.com/office/drawing/2016/ink" xmlns:am3d="http://schemas.microsoft.com/office/drawing/2017/model3d" xmlns:o="urn:schemas-microsoft-com:office:office" xmlns:oel="http://schemas.microsoft.com/office/2019/extlst" xmlns:r="http://schemas.openxmlformats.org/officeDocument/2006/relationships" xmlns:m="http://schemas.openxmlformats.org/officeDocument/2006/math" xmlns:v="urn:schemas-microsoft-com:vml" xmlns:wp14="http://schemas.microsoft.com/office/word/2010/wordprocessingDrawing" xmlns:wp="http://schemas.openxmlformats.org/drawingml/2006/wordprocessingDrawing" xmlns:w10="urn:schemas-microsoft-com:office:word" xmlns:w="http://schemas.openxmlformats.org/wordprocessingml/2006/main" xmlns:w14="http://schemas.microsoft.com/office/word/2010/wordml" xmlns:w15="http://schemas.microsoft.com/office/word/2012/wordml" xmlns:w16cex="http://schemas.microsoft.com/office/word/2018/wordml/cex" xmlns:w16cid="http://schemas.microsoft.com/office/word/2016/wordml/cid" xmlns:w16="http://schemas.microsoft.com/office/word/2018/wordml" xmlns:w16sdtdh="http://schemas.microsoft.com/office/word/2020/wordml/sdtdatahash" xmlns:w16se="http://schemas.microsoft.com/office/word/2015/wordml/symex" xmlns:wpg="http://schemas.microsoft.com/office/word/2010/wordprocessingGroup" xmlns:wpi="http://schemas.microsoft.com/office/word/2010/wordprocessingInk" xmlns:wne="http://schemas.microsoft.com/office/word/2006/wordml" xmlns:wps="http://schemas.microsoft.com/office/word/2010/wordprocessingShape" mc:Ignorable="w14 w15 w16se w16cid w16 w16cex w16sdtdh wp14">
+<w:numbering xmlns:wpc="http://schemas.microsoft.com/office/word/2010/wordprocessingCanvas" xmlns:cx="http://schemas.microsoft.com/office/drawing/2014/chartex" xmlns:cx1="http://schemas.microsoft.com/office/drawing/2015/9/8/chartex" xmlns:cx2="http://schemas.microsoft.com/office/drawing/2015/10/21/chartex" xmlns:cx3="http://schemas.microsoft.com/office/drawing/2016/5/9/chartex" xmlns:cx4="http://schemas.microsoft.com/office/drawing/2016/5/10/chartex" xmlns:cx5="http://schemas.microsoft.com/office/drawing/2016/5/11/chartex" xmlns:cx6="http://schemas.microsoft.com/office/drawing/2016/5/12/chartex" xmlns:cx7="http://schemas.microsoft.com/office/drawing/2016/5/13/chartex" xmlns:cx8="http://schemas.microsoft.com/office/drawing/2016/5/14/chartex" xmlns:mc="http://schemas.openxmlformats.org/markup-compatibility/2006" xmlns:aink="http://schemas.microsoft.com/office/drawing/2016/ink" xmlns:am3d="http://schemas.microsoft.com/office/drawing/2017/model3d" xmlns:o="urn:schemas-microsoft-com:office:office" xmlns:oel="http://schemas.microsoft.com/office/2019/extlst" xmlns:r="http://schemas.openxmlformats.org/officeDocument/2006/relationships" xmlns:m="http://schemas.openxmlformats.org/officeDocument/2006/math" xmlns:v="urn:schemas-microsoft-com:vml" xmlns:wp14="http://schemas.microsoft.com/office/word/2010/wordprocessingDrawing" xmlns:wp="http://schemas.openxmlformats.org/drawingml/2006/wordprocessingDrawing" xmlns:w10="urn:schemas-microsoft-com:office:word" xmlns:w="http://schemas.openxmlformats.org/wordprocessingml/2006/main" xmlns:w14="http://schemas.microsoft.com/office/word/2010/wordml" xmlns:w15="http://schemas.microsoft.com/office/word/2012/wordml" xmlns:w16cex="http://schemas.microsoft.com/office/word/2018/wordml/cex" xmlns:w16cid="http://schemas.microsoft.com/office/word/2016/wordml/cid" xmlns:w16="http://schemas.microsoft.com/office/word/2018/wordml" xmlns:w16du="http://schemas.microsoft.com/office/word/2023/wordml/word16du" xmlns:w16sdtdh="http://schemas.microsoft.com/office/word/2020/wordml/sdtdatahash" xmlns:w16sdtfl="http://schemas.microsoft.com/office/word/2024/wordml/sdtformatlock" xmlns:w16se="http://schemas.microsoft.com/office/word/2015/wordml/symex" xmlns:wpg="http://schemas.microsoft.com/office/word/2010/wordprocessingGroup" xmlns:wpi="http://schemas.microsoft.com/office/word/2010/wordprocessingInk" xmlns:wne="http://schemas.microsoft.com/office/word/2006/wordml" xmlns:wps="http://schemas.microsoft.com/office/word/2010/wordprocessingShape" mc:Ignorable="w14 w15 w16se w16cid w16 w16cex w16sdtdh w16sdtfl w16du wp14">
   <w:abstractNum w:abstractNumId="0" w15:restartNumberingAfterBreak="0">
     <w:nsid w:val="FFFFFF7C"/>
     <w:multiLevelType w:val="singleLevel"/>
@@ -11297,7 +10493,7 @@
 </file>
 
 <file path=word/styles.xml><?xml version="1.0" encoding="utf-8"?>
-<w:styles xmlns:mc="http://schemas.openxmlformats.org/markup-compatibility/2006" xmlns:r="http://schemas.openxmlformats.org/officeDocument/2006/relationships" xmlns:w="http://schemas.openxmlformats.org/wordprocessingml/2006/main" xmlns:w14="http://schemas.microsoft.com/office/word/2010/wordml" xmlns:w15="http://schemas.microsoft.com/office/word/2012/wordml" xmlns:w16cex="http://schemas.microsoft.com/office/word/2018/wordml/cex" xmlns:w16cid="http://schemas.microsoft.com/office/word/2016/wordml/cid" xmlns:w16="http://schemas.microsoft.com/office/word/2018/wordml" xmlns:w16sdtdh="http://schemas.microsoft.com/office/word/2020/wordml/sdtdatahash" xmlns:w16se="http://schemas.microsoft.com/office/word/2015/wordml/symex" mc:Ignorable="w14 w15 w16se w16cid w16 w16cex w16sdtdh">
+<w:styles xmlns:mc="http://schemas.openxmlformats.org/markup-compatibility/2006" xmlns:r="http://schemas.openxmlformats.org/officeDocument/2006/relationships" xmlns:w="http://schemas.openxmlformats.org/wordprocessingml/2006/main" xmlns:w14="http://schemas.microsoft.com/office/word/2010/wordml" xmlns:w15="http://schemas.microsoft.com/office/word/2012/wordml" xmlns:w16cex="http://schemas.microsoft.com/office/word/2018/wordml/cex" xmlns:w16cid="http://schemas.microsoft.com/office/word/2016/wordml/cid" xmlns:w16="http://schemas.microsoft.com/office/word/2018/wordml" xmlns:w16du="http://schemas.microsoft.com/office/word/2023/wordml/word16du" xmlns:w16sdtdh="http://schemas.microsoft.com/office/word/2020/wordml/sdtdatahash" xmlns:w16sdtfl="http://schemas.microsoft.com/office/word/2024/wordml/sdtformatlock" xmlns:w16se="http://schemas.microsoft.com/office/word/2015/wordml/symex" mc:Ignorable="w14 w15 w16se w16cid w16 w16cex w16sdtdh w16sdtfl w16du">
   <w:docDefaults>
     <w:rPrDefault>
       <w:rPr>

</xml_diff>